<commit_message>
finish report's section 2, small web adjustment
</commit_message>
<xml_diff>
--- a/30064801's report.docx
+++ b/30064801's report.docx
@@ -430,7 +430,25 @@
           <w:sz w:val="28"/>
           <w:szCs w:val="28"/>
         </w:rPr>
-        <w:t xml:space="preserve">Phuong, 34 years old, born in </w:t>
+        <w:t xml:space="preserve">Phuong, </w:t>
+      </w:r>
+      <w:r>
+        <w:rPr>
+          <w:b/>
+          <w:bCs/>
+          <w:sz w:val="28"/>
+          <w:szCs w:val="28"/>
+        </w:rPr>
+        <w:t>21</w:t>
+      </w:r>
+      <w:r>
+        <w:rPr>
+          <w:b/>
+          <w:bCs/>
+          <w:sz w:val="28"/>
+          <w:szCs w:val="28"/>
+        </w:rPr>
+        <w:t xml:space="preserve"> years old, born in </w:t>
       </w:r>
       <w:r>
         <w:rPr>
@@ -512,7 +530,25 @@
           <w:sz w:val="28"/>
           <w:szCs w:val="28"/>
         </w:rPr>
-        <w:t>Marco, 28 years old, food and travel blogger, culturally curious.</w:t>
+        <w:t xml:space="preserve">Marco, </w:t>
+      </w:r>
+      <w:r>
+        <w:rPr>
+          <w:b/>
+          <w:bCs/>
+          <w:sz w:val="28"/>
+          <w:szCs w:val="28"/>
+        </w:rPr>
+        <w:t>56</w:t>
+      </w:r>
+      <w:r>
+        <w:rPr>
+          <w:b/>
+          <w:bCs/>
+          <w:sz w:val="28"/>
+          <w:szCs w:val="28"/>
+        </w:rPr>
+        <w:t xml:space="preserve"> years old, food and travel blogger, culturally curious.</w:t>
       </w:r>
     </w:p>
     <w:p>
@@ -587,21 +623,7 @@
           <w:sz w:val="28"/>
           <w:szCs w:val="28"/>
         </w:rPr>
-        <w:t xml:space="preserve"> people with deep emotional connections to food and strong motivation to preserve and share their culinary heritage. Marco represents the </w:t>
-      </w:r>
-      <w:r>
-        <w:rPr>
-          <w:sz w:val="28"/>
-          <w:szCs w:val="28"/>
-        </w:rPr>
-        <w:t>wwwwwwwwwwww</w:t>
-      </w:r>
-      <w:r>
-        <w:rPr>
-          <w:sz w:val="28"/>
-          <w:szCs w:val="28"/>
-        </w:rPr>
-        <w:t>curious consumers and cultural sharers  users who explore, curate, and spread stories to wider audiences, transforming food narratives into accessible cultural experiences. Together, these personas capture both sides of the community dynamic: the contributors who provide authentic content and the explorers who seek, interpret, and share it</w:t>
+        <w:t xml:space="preserve"> people with deep emotional connections to food and strong motivation to preserve and share their culinary heritage. Marco represents the curious consumers and cultural sharers  users who explore, curate, and spread stories to wider audiences, transforming food narratives into accessible cultural experiences. Together, these personas capture both sides of the community dynamic: the contributors who provide authentic content and the explorers who seek, interpret, and share it</w:t>
       </w:r>
       <w:r>
         <w:rPr>
@@ -701,21 +723,1264 @@
         </w:rPr>
         <w:t xml:space="preserve"> there must be lots of people out there with similar stories they’d love to share. That’s when it hit me: why not create a global platform where everyone can share their own food stories and memories</w:t>
       </w:r>
-    </w:p>
-    <w:p>
-      <w:pPr>
-        <w:ind w:firstLine="360"/>
-        <w:rPr>
-          <w:sz w:val="28"/>
-          <w:szCs w:val="28"/>
-        </w:rPr>
-      </w:pPr>
-      <w:r>
-        <w:rPr>
-          <w:sz w:val="28"/>
-          <w:szCs w:val="28"/>
-        </w:rPr>
-        <w:t>So at first , to get started, my idea is to create a framework to illustrate how the web should look like. To create this, I used Figma as a design base for the web.</w:t>
+      <w:r>
+        <w:rPr>
+          <w:sz w:val="28"/>
+          <w:szCs w:val="28"/>
+        </w:rPr>
+        <w:t xml:space="preserve">. </w:t>
+      </w:r>
+      <w:r>
+        <w:rPr>
+          <w:sz w:val="28"/>
+          <w:szCs w:val="28"/>
+        </w:rPr>
+        <w:t>Although cuisine has been widely celebrated online, countless stories remain untold—memories, traditions, and emotions deeply tied to each dish.</w:t>
+      </w:r>
+    </w:p>
+    <w:p>
+      <w:pPr>
+        <w:ind w:firstLine="360"/>
+        <w:rPr>
+          <w:b/>
+          <w:bCs/>
+          <w:sz w:val="28"/>
+          <w:szCs w:val="28"/>
+        </w:rPr>
+      </w:pPr>
+      <w:r>
+        <w:rPr>
+          <w:b/>
+          <w:bCs/>
+          <w:sz w:val="28"/>
+          <w:szCs w:val="28"/>
+        </w:rPr>
+        <w:t>Choices of User Interface and interaction features</w:t>
+      </w:r>
+    </w:p>
+    <w:p>
+      <w:pPr>
+        <w:ind w:firstLine="360"/>
+        <w:rPr>
+          <w:sz w:val="28"/>
+          <w:szCs w:val="28"/>
+        </w:rPr>
+      </w:pPr>
+      <w:r>
+        <w:rPr>
+          <w:sz w:val="28"/>
+          <w:szCs w:val="28"/>
+        </w:rPr>
+        <w:t xml:space="preserve">After researching several websites about cuisine, I decided to focus on a food storytelling platform that highlights experiences and memories </w:t>
+      </w:r>
+      <w:r>
+        <w:rPr>
+          <w:sz w:val="28"/>
+          <w:szCs w:val="28"/>
+        </w:rPr>
+        <w:t>in</w:t>
+      </w:r>
+      <w:r>
+        <w:rPr>
+          <w:sz w:val="28"/>
+          <w:szCs w:val="28"/>
+        </w:rPr>
+        <w:t xml:space="preserve"> different cultures</w:t>
+      </w:r>
+      <w:r>
+        <w:rPr>
+          <w:sz w:val="28"/>
+          <w:szCs w:val="28"/>
+        </w:rPr>
+        <w:t xml:space="preserve"> dishes</w:t>
+      </w:r>
+      <w:r>
+        <w:rPr>
+          <w:sz w:val="28"/>
+          <w:szCs w:val="28"/>
+        </w:rPr>
+        <w:t xml:space="preserve">. To facilitate user engagement, I included a “Forum” </w:t>
+      </w:r>
+      <w:r>
+        <w:rPr>
+          <w:sz w:val="28"/>
+          <w:szCs w:val="28"/>
+        </w:rPr>
+        <w:lastRenderedPageBreak/>
+        <w:t>feature, which allows users to view discussions, share their own experiences, upload pictures, and describe the</w:t>
+      </w:r>
+      <w:r>
+        <w:rPr>
+          <w:sz w:val="28"/>
+          <w:szCs w:val="28"/>
+        </w:rPr>
+        <w:t xml:space="preserve">ir experieces, the dishes </w:t>
+      </w:r>
+      <w:r>
+        <w:rPr>
+          <w:sz w:val="28"/>
+          <w:szCs w:val="28"/>
+        </w:rPr>
+        <w:t xml:space="preserve">in the “Create </w:t>
+      </w:r>
+      <w:r>
+        <w:rPr>
+          <w:sz w:val="28"/>
+          <w:szCs w:val="28"/>
+        </w:rPr>
+        <w:t>Post</w:t>
+      </w:r>
+      <w:r>
+        <w:rPr>
+          <w:sz w:val="28"/>
+          <w:szCs w:val="28"/>
+        </w:rPr>
+        <w:t xml:space="preserve">” </w:t>
+      </w:r>
+      <w:r>
+        <w:rPr>
+          <w:sz w:val="28"/>
+          <w:szCs w:val="28"/>
+        </w:rPr>
+        <w:t>section</w:t>
+      </w:r>
+      <w:r>
+        <w:rPr>
+          <w:sz w:val="28"/>
+          <w:szCs w:val="28"/>
+        </w:rPr>
+        <w:t>. Additionally, the platform includes a “Home” page that serves as a landing page where users can explore featured stories. Clicking on a story triggers an interactive design element that displays a small post review</w:t>
+      </w:r>
+      <w:r>
+        <w:rPr>
+          <w:sz w:val="28"/>
+          <w:szCs w:val="28"/>
+        </w:rPr>
+        <w:t>, with a view more, on click will redirect to “</w:t>
+      </w:r>
+      <w:r>
+        <w:rPr>
+          <w:sz w:val="28"/>
+          <w:szCs w:val="28"/>
+        </w:rPr>
+        <w:t>Post</w:t>
+      </w:r>
+      <w:r>
+        <w:rPr>
+          <w:sz w:val="28"/>
+          <w:szCs w:val="28"/>
+        </w:rPr>
+        <w:t xml:space="preserve"> View” pages, allow users to react with the post, share their thought on the post</w:t>
+      </w:r>
+      <w:r>
+        <w:rPr>
+          <w:sz w:val="28"/>
+          <w:szCs w:val="28"/>
+        </w:rPr>
+        <w:t>. I also added an “About Us” page to inform users about the purpose and goals of the website.</w:t>
+      </w:r>
+    </w:p>
+    <w:p>
+      <w:pPr>
+        <w:ind w:firstLine="360"/>
+        <w:rPr>
+          <w:b/>
+          <w:bCs/>
+          <w:sz w:val="28"/>
+          <w:szCs w:val="28"/>
+        </w:rPr>
+      </w:pPr>
+      <w:r>
+        <w:rPr>
+          <w:b/>
+          <w:bCs/>
+          <w:sz w:val="28"/>
+          <w:szCs w:val="28"/>
+        </w:rPr>
+        <w:t>Details of the design of your entire application, including wireframes and or mock-ups of major screen layouts, and a navigation (sitemap) map showing how these interconnect.</w:t>
+      </w:r>
+    </w:p>
+    <w:p>
+      <w:pPr>
+        <w:ind w:firstLine="360"/>
+        <w:rPr>
+          <w:noProof/>
+        </w:rPr>
+      </w:pPr>
+      <w:r>
+        <w:rPr>
+          <w:sz w:val="28"/>
+          <w:szCs w:val="28"/>
+        </w:rPr>
+        <w:t xml:space="preserve">My first attempt was to create a </w:t>
+      </w:r>
+      <w:r>
+        <w:rPr>
+          <w:sz w:val="28"/>
+          <w:szCs w:val="28"/>
+        </w:rPr>
+        <w:t>mocks up to</w:t>
+      </w:r>
+      <w:r>
+        <w:rPr>
+          <w:sz w:val="28"/>
+          <w:szCs w:val="28"/>
+        </w:rPr>
+        <w:t xml:space="preserve"> visualize the website layout</w:t>
+      </w:r>
+      <w:r>
+        <w:rPr>
+          <w:sz w:val="28"/>
+          <w:szCs w:val="28"/>
+        </w:rPr>
+        <w:t>.</w:t>
+      </w:r>
+    </w:p>
+    <w:p>
+      <w:pPr>
+        <w:ind w:firstLine="360"/>
+        <w:rPr>
+          <w:sz w:val="28"/>
+          <w:szCs w:val="28"/>
+        </w:rPr>
+      </w:pPr>
+      <w:r>
+        <w:rPr>
+          <w:sz w:val="28"/>
+          <w:szCs w:val="28"/>
+        </w:rPr>
+        <w:t xml:space="preserve">“Home” </w:t>
+      </w:r>
+      <w:r>
+        <w:rPr>
+          <w:sz w:val="28"/>
+          <w:szCs w:val="28"/>
+        </w:rPr>
+        <w:t xml:space="preserve"> and “Forum” </w:t>
+      </w:r>
+      <w:r>
+        <w:rPr>
+          <w:sz w:val="28"/>
+          <w:szCs w:val="28"/>
+        </w:rPr>
+        <w:t>page’s mocks up.</w:t>
+      </w:r>
+    </w:p>
+    <w:tbl>
+      <w:tblPr>
+        <w:tblStyle w:val="TableGrid"/>
+        <w:tblW w:w="5000" w:type="pct"/>
+        <w:jc w:val="center"/>
+        <w:tblLook w:val="04A0" w:firstRow="1" w:lastRow="0" w:firstColumn="1" w:lastColumn="0" w:noHBand="0" w:noVBand="1"/>
+      </w:tblPr>
+      <w:tblGrid>
+        <w:gridCol w:w="4675"/>
+        <w:gridCol w:w="4675"/>
+      </w:tblGrid>
+      <w:tr>
+        <w:trPr>
+          <w:jc w:val="center"/>
+        </w:trPr>
+        <w:tc>
+          <w:tcPr>
+            <w:tcW w:w="2500" w:type="pct"/>
+          </w:tcPr>
+          <w:p>
+            <w:pPr>
+              <w:jc w:val="center"/>
+              <w:rPr>
+                <w:sz w:val="28"/>
+                <w:szCs w:val="28"/>
+              </w:rPr>
+            </w:pPr>
+            <w:r>
+              <w:rPr>
+                <w:noProof/>
+                <w:sz w:val="28"/>
+                <w:szCs w:val="28"/>
+              </w:rPr>
+              <w:drawing>
+                <wp:inline distT="0" distB="0" distL="0" distR="0" wp14:anchorId="54DB35EB" wp14:editId="78B05282">
+                  <wp:extent cx="2762250" cy="4248761"/>
+                  <wp:effectExtent l="0" t="0" r="0" b="0"/>
+                  <wp:docPr id="262930303" name="Picture 1" descr="A screenshot of a food menu&#10;&#10;AI-generated content may be incorrect."/>
+                  <wp:cNvGraphicFramePr>
+                    <a:graphicFrameLocks xmlns:a="http://schemas.openxmlformats.org/drawingml/2006/main" noChangeAspect="1"/>
+                  </wp:cNvGraphicFramePr>
+                  <a:graphic xmlns:a="http://schemas.openxmlformats.org/drawingml/2006/main">
+                    <a:graphicData uri="http://schemas.openxmlformats.org/drawingml/2006/picture">
+                      <pic:pic xmlns:pic="http://schemas.openxmlformats.org/drawingml/2006/picture">
+                        <pic:nvPicPr>
+                          <pic:cNvPr id="478696705" name="Picture 1" descr="A screenshot of a food menu&#10;&#10;AI-generated content may be incorrect."/>
+                          <pic:cNvPicPr/>
+                        </pic:nvPicPr>
+                        <pic:blipFill>
+                          <a:blip r:embed="rId4"/>
+                          <a:stretch>
+                            <a:fillRect/>
+                          </a:stretch>
+                        </pic:blipFill>
+                        <pic:spPr>
+                          <a:xfrm>
+                            <a:off x="0" y="0"/>
+                            <a:ext cx="2768812" cy="4258855"/>
+                          </a:xfrm>
+                          <a:prstGeom prst="rect">
+                            <a:avLst/>
+                          </a:prstGeom>
+                        </pic:spPr>
+                      </pic:pic>
+                    </a:graphicData>
+                  </a:graphic>
+                </wp:inline>
+              </w:drawing>
+            </w:r>
+          </w:p>
+        </w:tc>
+        <w:tc>
+          <w:tcPr>
+            <w:tcW w:w="2500" w:type="pct"/>
+          </w:tcPr>
+          <w:p>
+            <w:pPr>
+              <w:jc w:val="center"/>
+              <w:rPr>
+                <w:sz w:val="28"/>
+                <w:szCs w:val="28"/>
+              </w:rPr>
+            </w:pPr>
+            <w:r>
+              <w:rPr>
+                <w:sz w:val="28"/>
+                <w:szCs w:val="28"/>
+              </w:rPr>
+              <w:drawing>
+                <wp:inline distT="0" distB="0" distL="0" distR="0" wp14:anchorId="7BA457DC" wp14:editId="63D97EB3">
+                  <wp:extent cx="2667064" cy="4238625"/>
+                  <wp:effectExtent l="0" t="0" r="0" b="0"/>
+                  <wp:docPr id="687495601" name="Picture 1"/>
+                  <wp:cNvGraphicFramePr>
+                    <a:graphicFrameLocks xmlns:a="http://schemas.openxmlformats.org/drawingml/2006/main" noChangeAspect="1"/>
+                  </wp:cNvGraphicFramePr>
+                  <a:graphic xmlns:a="http://schemas.openxmlformats.org/drawingml/2006/main">
+                    <a:graphicData uri="http://schemas.openxmlformats.org/drawingml/2006/picture">
+                      <pic:pic xmlns:pic="http://schemas.openxmlformats.org/drawingml/2006/picture">
+                        <pic:nvPicPr>
+                          <pic:cNvPr id="687495601" name=""/>
+                          <pic:cNvPicPr/>
+                        </pic:nvPicPr>
+                        <pic:blipFill>
+                          <a:blip r:embed="rId5"/>
+                          <a:stretch>
+                            <a:fillRect/>
+                          </a:stretch>
+                        </pic:blipFill>
+                        <pic:spPr>
+                          <a:xfrm>
+                            <a:off x="0" y="0"/>
+                            <a:ext cx="2674613" cy="4250623"/>
+                          </a:xfrm>
+                          <a:prstGeom prst="rect">
+                            <a:avLst/>
+                          </a:prstGeom>
+                        </pic:spPr>
+                      </pic:pic>
+                    </a:graphicData>
+                  </a:graphic>
+                </wp:inline>
+              </w:drawing>
+            </w:r>
+          </w:p>
+        </w:tc>
+      </w:tr>
+    </w:tbl>
+    <w:p>
+      <w:pPr>
+        <w:ind w:firstLine="360"/>
+        <w:rPr>
+          <w:sz w:val="28"/>
+          <w:szCs w:val="28"/>
+        </w:rPr>
+      </w:pPr>
+    </w:p>
+    <w:p>
+      <w:pPr>
+        <w:ind w:firstLine="360"/>
+        <w:jc w:val="center"/>
+        <w:rPr>
+          <w:sz w:val="28"/>
+          <w:szCs w:val="28"/>
+        </w:rPr>
+      </w:pPr>
+    </w:p>
+    <w:p>
+      <w:pPr>
+        <w:ind w:firstLine="360"/>
+        <w:rPr>
+          <w:sz w:val="28"/>
+          <w:szCs w:val="28"/>
+        </w:rPr>
+      </w:pPr>
+      <w:r>
+        <w:rPr>
+          <w:sz w:val="28"/>
+          <w:szCs w:val="28"/>
+        </w:rPr>
+        <w:t>“</w:t>
+      </w:r>
+      <w:r>
+        <w:rPr>
+          <w:sz w:val="28"/>
+          <w:szCs w:val="28"/>
+        </w:rPr>
+        <w:t>Create Post</w:t>
+      </w:r>
+      <w:r>
+        <w:rPr>
+          <w:sz w:val="28"/>
+          <w:szCs w:val="28"/>
+        </w:rPr>
+        <w:t xml:space="preserve">” </w:t>
+      </w:r>
+      <w:r>
+        <w:rPr>
+          <w:sz w:val="28"/>
+          <w:szCs w:val="28"/>
+        </w:rPr>
+        <w:t xml:space="preserve">and “About Us” </w:t>
+      </w:r>
+      <w:r>
+        <w:rPr>
+          <w:sz w:val="28"/>
+          <w:szCs w:val="28"/>
+        </w:rPr>
+        <w:t>page’s mocks up.</w:t>
+      </w:r>
+    </w:p>
+    <w:p>
+      <w:pPr>
+        <w:ind w:firstLine="360"/>
+        <w:jc w:val="center"/>
+        <w:rPr>
+          <w:sz w:val="28"/>
+          <w:szCs w:val="28"/>
+        </w:rPr>
+      </w:pPr>
+    </w:p>
+    <w:tbl>
+      <w:tblPr>
+        <w:tblStyle w:val="TableGrid"/>
+        <w:tblW w:w="5000" w:type="pct"/>
+        <w:tblLook w:val="04A0" w:firstRow="1" w:lastRow="0" w:firstColumn="1" w:lastColumn="0" w:noHBand="0" w:noVBand="1"/>
+      </w:tblPr>
+      <w:tblGrid>
+        <w:gridCol w:w="9350"/>
+      </w:tblGrid>
+      <w:tr>
+        <w:tc>
+          <w:tcPr>
+            <w:tcW w:w="5000" w:type="pct"/>
+          </w:tcPr>
+          <w:p>
+            <w:pPr>
+              <w:jc w:val="center"/>
+              <w:rPr>
+                <w:sz w:val="28"/>
+                <w:szCs w:val="28"/>
+              </w:rPr>
+            </w:pPr>
+            <w:r>
+              <w:rPr>
+                <w:noProof/>
+                <w:sz w:val="28"/>
+                <w:szCs w:val="28"/>
+              </w:rPr>
+              <w:drawing>
+                <wp:inline distT="0" distB="0" distL="0" distR="0" wp14:anchorId="7404C7A3" wp14:editId="4EC7D559">
+                  <wp:extent cx="3614565" cy="3216166"/>
+                  <wp:effectExtent l="0" t="0" r="5080" b="3810"/>
+                  <wp:docPr id="1805965655" name="Picture 1"/>
+                  <wp:cNvGraphicFramePr>
+                    <a:graphicFrameLocks xmlns:a="http://schemas.openxmlformats.org/drawingml/2006/main" noChangeAspect="1"/>
+                  </wp:cNvGraphicFramePr>
+                  <a:graphic xmlns:a="http://schemas.openxmlformats.org/drawingml/2006/main">
+                    <a:graphicData uri="http://schemas.openxmlformats.org/drawingml/2006/picture">
+                      <pic:pic xmlns:pic="http://schemas.openxmlformats.org/drawingml/2006/picture">
+                        <pic:nvPicPr>
+                          <pic:cNvPr id="839872412" name=""/>
+                          <pic:cNvPicPr/>
+                        </pic:nvPicPr>
+                        <pic:blipFill>
+                          <a:blip r:embed="rId6"/>
+                          <a:stretch>
+                            <a:fillRect/>
+                          </a:stretch>
+                        </pic:blipFill>
+                        <pic:spPr>
+                          <a:xfrm>
+                            <a:off x="0" y="0"/>
+                            <a:ext cx="3617405" cy="3218693"/>
+                          </a:xfrm>
+                          <a:prstGeom prst="rect">
+                            <a:avLst/>
+                          </a:prstGeom>
+                        </pic:spPr>
+                      </pic:pic>
+                    </a:graphicData>
+                  </a:graphic>
+                </wp:inline>
+              </w:drawing>
+            </w:r>
+          </w:p>
+        </w:tc>
+      </w:tr>
+      <w:tr>
+        <w:tc>
+          <w:tcPr>
+            <w:tcW w:w="5000" w:type="pct"/>
+          </w:tcPr>
+          <w:p>
+            <w:pPr>
+              <w:jc w:val="center"/>
+              <w:rPr>
+                <w:sz w:val="28"/>
+                <w:szCs w:val="28"/>
+              </w:rPr>
+            </w:pPr>
+            <w:r>
+              <w:rPr>
+                <w:sz w:val="28"/>
+                <w:szCs w:val="28"/>
+              </w:rPr>
+              <w:drawing>
+                <wp:inline distT="0" distB="0" distL="0" distR="0" wp14:anchorId="794E324D" wp14:editId="49F47035">
+                  <wp:extent cx="3591668" cy="3074276"/>
+                  <wp:effectExtent l="0" t="0" r="8890" b="0"/>
+                  <wp:docPr id="2098993134" name="Picture 1"/>
+                  <wp:cNvGraphicFramePr>
+                    <a:graphicFrameLocks xmlns:a="http://schemas.openxmlformats.org/drawingml/2006/main" noChangeAspect="1"/>
+                  </wp:cNvGraphicFramePr>
+                  <a:graphic xmlns:a="http://schemas.openxmlformats.org/drawingml/2006/main">
+                    <a:graphicData uri="http://schemas.openxmlformats.org/drawingml/2006/picture">
+                      <pic:pic xmlns:pic="http://schemas.openxmlformats.org/drawingml/2006/picture">
+                        <pic:nvPicPr>
+                          <pic:cNvPr id="2098993134" name=""/>
+                          <pic:cNvPicPr/>
+                        </pic:nvPicPr>
+                        <pic:blipFill>
+                          <a:blip r:embed="rId7"/>
+                          <a:stretch>
+                            <a:fillRect/>
+                          </a:stretch>
+                        </pic:blipFill>
+                        <pic:spPr>
+                          <a:xfrm>
+                            <a:off x="0" y="0"/>
+                            <a:ext cx="3599015" cy="3080564"/>
+                          </a:xfrm>
+                          <a:prstGeom prst="rect">
+                            <a:avLst/>
+                          </a:prstGeom>
+                        </pic:spPr>
+                      </pic:pic>
+                    </a:graphicData>
+                  </a:graphic>
+                </wp:inline>
+              </w:drawing>
+            </w:r>
+          </w:p>
+        </w:tc>
+      </w:tr>
+    </w:tbl>
+    <w:p>
+      <w:pPr>
+        <w:rPr>
+          <w:sz w:val="28"/>
+          <w:szCs w:val="28"/>
+        </w:rPr>
+      </w:pPr>
+    </w:p>
+    <w:p>
+      <w:pPr>
+        <w:rPr>
+          <w:sz w:val="28"/>
+          <w:szCs w:val="28"/>
+        </w:rPr>
+      </w:pPr>
+    </w:p>
+    <w:p>
+      <w:pPr>
+        <w:rPr>
+          <w:sz w:val="28"/>
+          <w:szCs w:val="28"/>
+        </w:rPr>
+      </w:pPr>
+      <w:r>
+        <w:rPr>
+          <w:sz w:val="28"/>
+          <w:szCs w:val="28"/>
+        </w:rPr>
+        <w:lastRenderedPageBreak/>
+        <w:t>“Post View” page’s mocks up</w:t>
+      </w:r>
+      <w:r>
+        <w:rPr>
+          <w:sz w:val="28"/>
+          <w:szCs w:val="28"/>
+        </w:rPr>
+        <w:t>.</w:t>
+      </w:r>
+    </w:p>
+    <w:p>
+      <w:pPr>
+        <w:jc w:val="center"/>
+        <w:rPr>
+          <w:sz w:val="28"/>
+          <w:szCs w:val="28"/>
+        </w:rPr>
+      </w:pPr>
+      <w:r>
+        <w:rPr>
+          <w:sz w:val="28"/>
+          <w:szCs w:val="28"/>
+        </w:rPr>
+        <w:drawing>
+          <wp:inline distT="0" distB="0" distL="0" distR="0" wp14:anchorId="64CBCEFB" wp14:editId="253CE6F1">
+            <wp:extent cx="4397961" cy="4876800"/>
+            <wp:effectExtent l="0" t="0" r="3175" b="0"/>
+            <wp:docPr id="937601370" name="Picture 1"/>
+            <wp:cNvGraphicFramePr>
+              <a:graphicFrameLocks xmlns:a="http://schemas.openxmlformats.org/drawingml/2006/main" noChangeAspect="1"/>
+            </wp:cNvGraphicFramePr>
+            <a:graphic xmlns:a="http://schemas.openxmlformats.org/drawingml/2006/main">
+              <a:graphicData uri="http://schemas.openxmlformats.org/drawingml/2006/picture">
+                <pic:pic xmlns:pic="http://schemas.openxmlformats.org/drawingml/2006/picture">
+                  <pic:nvPicPr>
+                    <pic:cNvPr id="937601370" name=""/>
+                    <pic:cNvPicPr/>
+                  </pic:nvPicPr>
+                  <pic:blipFill>
+                    <a:blip r:embed="rId8"/>
+                    <a:stretch>
+                      <a:fillRect/>
+                    </a:stretch>
+                  </pic:blipFill>
+                  <pic:spPr>
+                    <a:xfrm>
+                      <a:off x="0" y="0"/>
+                      <a:ext cx="4400205" cy="4879289"/>
+                    </a:xfrm>
+                    <a:prstGeom prst="rect">
+                      <a:avLst/>
+                    </a:prstGeom>
+                  </pic:spPr>
+                </pic:pic>
+              </a:graphicData>
+            </a:graphic>
+          </wp:inline>
+        </w:drawing>
+      </w:r>
+    </w:p>
+    <w:p>
+      <w:pPr>
+        <w:ind w:firstLine="360"/>
+        <w:rPr>
+          <w:sz w:val="28"/>
+          <w:szCs w:val="28"/>
+        </w:rPr>
+      </w:pPr>
+      <w:r>
+        <w:rPr>
+          <w:sz w:val="28"/>
+          <w:szCs w:val="28"/>
+        </w:rPr>
+        <w:t xml:space="preserve">Additionally, I </w:t>
+      </w:r>
+      <w:r>
+        <w:rPr>
+          <w:sz w:val="28"/>
+          <w:szCs w:val="28"/>
+        </w:rPr>
+        <w:t>create</w:t>
+      </w:r>
+      <w:r>
+        <w:rPr>
+          <w:sz w:val="28"/>
+          <w:szCs w:val="28"/>
+        </w:rPr>
+        <w:t xml:space="preserve"> a site map to provide a clearer and more structured organization of the content.</w:t>
+      </w:r>
+      <w:r>
+        <w:rPr>
+          <w:sz w:val="28"/>
+          <w:szCs w:val="28"/>
+        </w:rPr>
+        <w:drawing>
+          <wp:inline distT="0" distB="0" distL="0" distR="0" wp14:anchorId="08E7EA59" wp14:editId="510CAB25">
+            <wp:extent cx="5943600" cy="2196465"/>
+            <wp:effectExtent l="0" t="0" r="0" b="0"/>
+            <wp:docPr id="1871213661" name="Picture 1" descr="A diagram of a company&#10;&#10;AI-generated content may be incorrect."/>
+            <wp:cNvGraphicFramePr>
+              <a:graphicFrameLocks xmlns:a="http://schemas.openxmlformats.org/drawingml/2006/main" noChangeAspect="1"/>
+            </wp:cNvGraphicFramePr>
+            <a:graphic xmlns:a="http://schemas.openxmlformats.org/drawingml/2006/main">
+              <a:graphicData uri="http://schemas.openxmlformats.org/drawingml/2006/picture">
+                <pic:pic xmlns:pic="http://schemas.openxmlformats.org/drawingml/2006/picture">
+                  <pic:nvPicPr>
+                    <pic:cNvPr id="1871213661" name="Picture 1" descr="A diagram of a company&#10;&#10;AI-generated content may be incorrect."/>
+                    <pic:cNvPicPr/>
+                  </pic:nvPicPr>
+                  <pic:blipFill>
+                    <a:blip r:embed="rId9"/>
+                    <a:stretch>
+                      <a:fillRect/>
+                    </a:stretch>
+                  </pic:blipFill>
+                  <pic:spPr>
+                    <a:xfrm>
+                      <a:off x="0" y="0"/>
+                      <a:ext cx="5943600" cy="2196465"/>
+                    </a:xfrm>
+                    <a:prstGeom prst="rect">
+                      <a:avLst/>
+                    </a:prstGeom>
+                  </pic:spPr>
+                </pic:pic>
+              </a:graphicData>
+            </a:graphic>
+          </wp:inline>
+        </w:drawing>
+      </w:r>
+    </w:p>
+    <w:p>
+      <w:pPr>
+        <w:ind w:firstLine="360"/>
+        <w:rPr>
+          <w:b/>
+          <w:bCs/>
+          <w:sz w:val="28"/>
+          <w:szCs w:val="28"/>
+        </w:rPr>
+      </w:pPr>
+      <w:r>
+        <w:rPr>
+          <w:b/>
+          <w:bCs/>
+          <w:sz w:val="28"/>
+          <w:szCs w:val="28"/>
+        </w:rPr>
+        <w:lastRenderedPageBreak/>
+        <w:t>Thoroughly justify your design choices.</w:t>
+      </w:r>
+    </w:p>
+    <w:p>
+      <w:pPr>
+        <w:ind w:firstLine="360"/>
+        <w:rPr>
+          <w:sz w:val="28"/>
+          <w:szCs w:val="28"/>
+        </w:rPr>
+      </w:pPr>
+      <w:r>
+        <w:rPr>
+          <w:sz w:val="28"/>
+          <w:szCs w:val="28"/>
+        </w:rPr>
+        <w:t xml:space="preserve">As </w:t>
+      </w:r>
+      <w:r>
+        <w:rPr>
+          <w:sz w:val="28"/>
+          <w:szCs w:val="28"/>
+        </w:rPr>
+        <w:t>shown</w:t>
+      </w:r>
+      <w:r>
+        <w:rPr>
+          <w:sz w:val="28"/>
+          <w:szCs w:val="28"/>
+        </w:rPr>
+        <w:t xml:space="preserve"> in the previous pages, I made </w:t>
+      </w:r>
+      <w:r>
+        <w:rPr>
+          <w:sz w:val="28"/>
+          <w:szCs w:val="28"/>
+        </w:rPr>
+        <w:t xml:space="preserve">my own </w:t>
+      </w:r>
+      <w:r>
+        <w:rPr>
+          <w:sz w:val="28"/>
+          <w:szCs w:val="28"/>
+        </w:rPr>
+        <w:t>choices regarding font</w:t>
+      </w:r>
+      <w:r>
+        <w:rPr>
+          <w:sz w:val="28"/>
+          <w:szCs w:val="28"/>
+        </w:rPr>
+        <w:t>-</w:t>
+      </w:r>
+      <w:r>
+        <w:rPr>
+          <w:sz w:val="28"/>
+          <w:szCs w:val="28"/>
+        </w:rPr>
+        <w:t>size, font</w:t>
+      </w:r>
+      <w:r>
+        <w:rPr>
+          <w:sz w:val="28"/>
+          <w:szCs w:val="28"/>
+        </w:rPr>
+        <w:t>-</w:t>
+      </w:r>
+      <w:r>
+        <w:rPr>
+          <w:sz w:val="28"/>
+          <w:szCs w:val="28"/>
+        </w:rPr>
+        <w:t xml:space="preserve">family, and color theme. I also planned specific adjustments to the placement of certain buttons to improve the layout. </w:t>
+      </w:r>
+      <w:r>
+        <w:rPr>
+          <w:sz w:val="28"/>
+          <w:szCs w:val="28"/>
+        </w:rPr>
+        <w:t>I</w:t>
+      </w:r>
+      <w:r>
+        <w:rPr>
+          <w:sz w:val="28"/>
+          <w:szCs w:val="28"/>
+        </w:rPr>
+        <w:t>t can</w:t>
+      </w:r>
+      <w:r>
+        <w:rPr>
+          <w:sz w:val="28"/>
+          <w:szCs w:val="28"/>
+        </w:rPr>
+        <w:t xml:space="preserve"> also</w:t>
+      </w:r>
+      <w:r>
+        <w:rPr>
+          <w:sz w:val="28"/>
+          <w:szCs w:val="28"/>
+        </w:rPr>
+        <w:t xml:space="preserve"> be </w:t>
+      </w:r>
+      <w:r>
+        <w:rPr>
+          <w:sz w:val="28"/>
+          <w:szCs w:val="28"/>
+        </w:rPr>
+        <w:t>noticed</w:t>
+      </w:r>
+      <w:r>
+        <w:rPr>
+          <w:sz w:val="28"/>
+          <w:szCs w:val="28"/>
+        </w:rPr>
+        <w:t xml:space="preserve"> that the “Home” page appears somewhat incomplete and lacks sufficient content to achieve a balanced presentation.</w:t>
+      </w:r>
+    </w:p>
+    <w:p>
+      <w:pPr>
+        <w:ind w:firstLine="360"/>
+        <w:rPr>
+          <w:sz w:val="28"/>
+          <w:szCs w:val="28"/>
+        </w:rPr>
+      </w:pPr>
+      <w:r>
+        <w:rPr>
+          <w:sz w:val="28"/>
+          <w:szCs w:val="28"/>
+        </w:rPr>
+        <w:t>First of all, the font-size and font-family. I used Geologica and Roboto Slab t</w:t>
+      </w:r>
+      <w:r>
+        <w:rPr>
+          <w:sz w:val="28"/>
+          <w:szCs w:val="28"/>
+        </w:rPr>
+        <w:t xml:space="preserve">o </w:t>
+      </w:r>
+      <w:r>
+        <w:rPr>
+          <w:sz w:val="28"/>
+          <w:szCs w:val="28"/>
+        </w:rPr>
+        <w:t>bring</w:t>
+      </w:r>
+      <w:r>
+        <w:rPr>
+          <w:sz w:val="28"/>
+          <w:szCs w:val="28"/>
+        </w:rPr>
+        <w:t xml:space="preserve"> a vibrant </w:t>
+      </w:r>
+      <w:r>
+        <w:rPr>
+          <w:sz w:val="28"/>
+          <w:szCs w:val="28"/>
+        </w:rPr>
+        <w:t xml:space="preserve">feelings </w:t>
+      </w:r>
+      <w:r>
+        <w:rPr>
+          <w:sz w:val="28"/>
+          <w:szCs w:val="28"/>
+        </w:rPr>
+        <w:t>and welcoming atmosphere that feels contemporary and stylish, while avoiding an overly traditional appearance.</w:t>
+      </w:r>
+    </w:p>
+    <w:p>
+      <w:pPr>
+        <w:ind w:firstLine="360"/>
+        <w:rPr>
+          <w:sz w:val="28"/>
+          <w:szCs w:val="28"/>
+        </w:rPr>
+      </w:pPr>
+      <w:r>
+        <w:rPr>
+          <w:sz w:val="28"/>
+          <w:szCs w:val="28"/>
+        </w:rPr>
+        <w:t xml:space="preserve">For the color theme, I was inspired by  </w:t>
+      </w:r>
+      <w:r>
+        <w:rPr>
+          <w:sz w:val="28"/>
+          <w:szCs w:val="28"/>
+        </w:rPr>
+        <w:t>fall</w:t>
+      </w:r>
+      <w:r>
+        <w:rPr>
+          <w:sz w:val="28"/>
+          <w:szCs w:val="28"/>
+        </w:rPr>
+        <w:t>-color</w:t>
+      </w:r>
+      <w:r>
+        <w:rPr>
+          <w:sz w:val="28"/>
+          <w:szCs w:val="28"/>
+        </w:rPr>
+        <w:t xml:space="preserve"> palette</w:t>
+      </w:r>
+      <w:r>
+        <w:rPr>
+          <w:sz w:val="28"/>
+          <w:szCs w:val="28"/>
+        </w:rPr>
+        <w:t>, which include “</w:t>
+      </w:r>
+      <w:r>
+        <w:rPr>
+          <w:sz w:val="28"/>
+          <w:szCs w:val="28"/>
+        </w:rPr>
+        <w:t>Antique Brass</w:t>
+      </w:r>
+      <w:r>
+        <w:rPr>
+          <w:sz w:val="28"/>
+          <w:szCs w:val="28"/>
+        </w:rPr>
+        <w:t xml:space="preserve">” color and “Light Grey”. </w:t>
+      </w:r>
+      <w:r>
+        <w:rPr>
+          <w:sz w:val="28"/>
+          <w:szCs w:val="28"/>
+        </w:rPr>
+        <w:t xml:space="preserve">This combination was chosen to </w:t>
+      </w:r>
+      <w:r>
+        <w:rPr>
+          <w:sz w:val="28"/>
+          <w:szCs w:val="28"/>
+        </w:rPr>
+        <w:t xml:space="preserve">bring </w:t>
+      </w:r>
+      <w:r>
+        <w:rPr>
+          <w:sz w:val="28"/>
+          <w:szCs w:val="28"/>
+        </w:rPr>
+        <w:t>a sense of warmth and comfort, creating an inviting atmosphere that encourages users to share their thoughts openly and without hesitation.</w:t>
+      </w:r>
+      <w:r>
+        <w:rPr>
+          <w:sz w:val="28"/>
+          <w:szCs w:val="28"/>
+        </w:rPr>
+        <w:t xml:space="preserve"> </w:t>
+      </w:r>
+      <w:r>
+        <w:rPr>
+          <w:sz w:val="28"/>
+          <w:szCs w:val="28"/>
+        </w:rPr>
+        <w:t>Initially, the navigation bar was designed to be invisible in order to create a more intimate and seamless user experience. However, since the text color blended with the background, this approach reduced readability and usability.</w:t>
+      </w:r>
+      <w:r>
+        <w:rPr>
+          <w:sz w:val="28"/>
+          <w:szCs w:val="28"/>
+        </w:rPr>
+        <w:t xml:space="preserve"> </w:t>
+      </w:r>
+      <w:r>
+        <w:rPr>
+          <w:sz w:val="28"/>
+          <w:szCs w:val="28"/>
+        </w:rPr>
+        <w:t>herefore, alternative design solutions need to be</w:t>
+      </w:r>
+      <w:r>
+        <w:rPr>
+          <w:sz w:val="28"/>
+          <w:szCs w:val="28"/>
+        </w:rPr>
+        <w:t xml:space="preserve"> implement so I choose the “Light Grey” color to be navigation bar background.</w:t>
+      </w:r>
+    </w:p>
+    <w:p>
+      <w:pPr>
+        <w:ind w:firstLine="360"/>
+        <w:rPr>
+          <w:b/>
+          <w:bCs/>
+          <w:sz w:val="28"/>
+          <w:szCs w:val="28"/>
+        </w:rPr>
+      </w:pPr>
+      <w:r>
+        <w:rPr>
+          <w:b/>
+          <w:bCs/>
+          <w:sz w:val="28"/>
+          <w:szCs w:val="28"/>
+        </w:rPr>
+        <w:t>How does your design satisfy the needs of your personas and scenarios</w:t>
+      </w:r>
+      <w:r>
+        <w:rPr>
+          <w:b/>
+          <w:bCs/>
+          <w:sz w:val="28"/>
+          <w:szCs w:val="28"/>
+        </w:rPr>
+        <w:t>?</w:t>
+      </w:r>
+    </w:p>
+    <w:p>
+      <w:pPr>
+        <w:ind w:firstLine="360"/>
+        <w:rPr>
+          <w:sz w:val="28"/>
+          <w:szCs w:val="28"/>
+        </w:rPr>
+      </w:pPr>
+      <w:r>
+        <w:rPr>
+          <w:sz w:val="28"/>
+          <w:szCs w:val="28"/>
+        </w:rPr>
+        <w:t xml:space="preserve">To </w:t>
+      </w:r>
+      <w:r>
+        <w:rPr>
+          <w:sz w:val="28"/>
+          <w:szCs w:val="28"/>
+        </w:rPr>
+        <w:t>bring our personas</w:t>
+      </w:r>
+      <w:r>
+        <w:rPr>
+          <w:sz w:val="28"/>
+          <w:szCs w:val="28"/>
+        </w:rPr>
+        <w:t xml:space="preserve"> a simple and user-friendly interface suitable for users of all ages, the “Create Post” and “View Post” features are prominently displayed in the hero section of the landing page upon entering the website.</w:t>
+      </w:r>
+    </w:p>
+    <w:p>
+      <w:pPr>
+        <w:ind w:firstLine="360"/>
+        <w:rPr>
+          <w:sz w:val="28"/>
+          <w:szCs w:val="28"/>
+        </w:rPr>
+      </w:pPr>
+      <w:r>
+        <w:rPr>
+          <w:sz w:val="28"/>
+          <w:szCs w:val="28"/>
+        </w:rPr>
+        <w:t>Further down the page, the post visuals and text elements are intentionally structured with larger images, a minimalist design approach, and text layouts that enhance the storytelling and emotional engagement of the content.</w:t>
+      </w:r>
+      <w:r>
+        <w:rPr>
+          <w:sz w:val="28"/>
+          <w:szCs w:val="28"/>
+        </w:rPr>
+        <w:t xml:space="preserve"> </w:t>
+      </w:r>
+      <w:r>
+        <w:rPr>
+          <w:sz w:val="28"/>
+          <w:szCs w:val="28"/>
+        </w:rPr>
+        <w:t xml:space="preserve">This design approach provides users with a clearer understanding of the post’s content and overall </w:t>
+      </w:r>
+      <w:r>
+        <w:rPr>
+          <w:sz w:val="28"/>
+          <w:szCs w:val="28"/>
+        </w:rPr>
+        <w:t xml:space="preserve">web content. </w:t>
+      </w:r>
+    </w:p>
+    <w:p>
+      <w:pPr>
+        <w:ind w:firstLine="360"/>
+        <w:rPr>
+          <w:sz w:val="28"/>
+          <w:szCs w:val="28"/>
+        </w:rPr>
+      </w:pPr>
+      <w:r>
+        <w:rPr>
+          <w:sz w:val="28"/>
+          <w:szCs w:val="28"/>
+        </w:rPr>
+        <w:t xml:space="preserve">On the “Forum” page, a search bar is positioned at the top, accompanied by a filter bar located beneath it. This design </w:t>
+      </w:r>
+      <w:r>
+        <w:rPr>
+          <w:sz w:val="28"/>
+          <w:szCs w:val="28"/>
+        </w:rPr>
+        <w:t>allow</w:t>
+      </w:r>
+      <w:r>
+        <w:rPr>
+          <w:sz w:val="28"/>
+          <w:szCs w:val="28"/>
+        </w:rPr>
+        <w:t xml:space="preserve"> users to search for content </w:t>
+      </w:r>
+      <w:r>
+        <w:rPr>
+          <w:sz w:val="28"/>
+          <w:szCs w:val="28"/>
+        </w:rPr>
+        <w:lastRenderedPageBreak/>
+        <w:t>efficiently and refine their results according to specific needs.</w:t>
+      </w:r>
+      <w:r>
+        <w:rPr>
+          <w:sz w:val="28"/>
+          <w:szCs w:val="28"/>
+        </w:rPr>
+        <w:t xml:space="preserve"> </w:t>
+      </w:r>
+      <w:r>
+        <w:rPr>
+          <w:sz w:val="28"/>
+          <w:szCs w:val="28"/>
+        </w:rPr>
+        <w:t>At the bottom of the page, just above the footer, there is a pagination bar that allows users to explore additional related content.</w:t>
+      </w:r>
+      <w:r>
+        <w:rPr>
+          <w:sz w:val="28"/>
+          <w:szCs w:val="28"/>
+        </w:rPr>
+        <w:t xml:space="preserve"> </w:t>
+      </w:r>
+    </w:p>
+    <w:p>
+      <w:pPr>
+        <w:ind w:firstLine="360"/>
+        <w:rPr>
+          <w:sz w:val="28"/>
+          <w:szCs w:val="28"/>
+        </w:rPr>
+      </w:pPr>
+      <w:r>
+        <w:rPr>
+          <w:sz w:val="28"/>
+          <w:szCs w:val="28"/>
+        </w:rPr>
+        <w:t>The “Post View” page enables users to engage with the content by expressing positive or negative reactions through the “Like” and “Dislike” buttons, as well as by sharing their thoughts in the comments section.</w:t>
+      </w:r>
+      <w:r>
+        <w:rPr>
+          <w:sz w:val="28"/>
+          <w:szCs w:val="28"/>
+        </w:rPr>
+        <w:t xml:space="preserve"> </w:t>
+      </w:r>
+    </w:p>
+    <w:p>
+      <w:pPr>
+        <w:ind w:firstLine="360"/>
+        <w:rPr>
+          <w:sz w:val="28"/>
+          <w:szCs w:val="28"/>
+        </w:rPr>
+      </w:pPr>
+      <w:r>
+        <w:rPr>
+          <w:sz w:val="28"/>
+          <w:szCs w:val="28"/>
+        </w:rPr>
+        <w:t>The “Create Post” page is designed with a prominent title field and a large content section for user input. Additionally, it includes options to upload an image or select a video to accompany the post</w:t>
+      </w:r>
+      <w:r>
+        <w:rPr>
+          <w:sz w:val="28"/>
+          <w:szCs w:val="28"/>
+        </w:rPr>
+        <w:t>, can be easily seen and interact by user’s</w:t>
+      </w:r>
+      <w:r>
+        <w:rPr>
+          <w:sz w:val="28"/>
+          <w:szCs w:val="28"/>
+        </w:rPr>
+        <w:t>.</w:t>
+      </w:r>
+    </w:p>
+    <w:p>
+      <w:pPr>
+        <w:ind w:firstLine="360"/>
+        <w:rPr>
+          <w:sz w:val="28"/>
+          <w:szCs w:val="28"/>
+        </w:rPr>
+      </w:pPr>
+      <w:r>
+        <w:rPr>
+          <w:sz w:val="28"/>
+          <w:szCs w:val="28"/>
+        </w:rPr>
+        <w:t>Lastly, the “About Us” page features prominently displayed text that informs users about how the website operates and the services it provides</w:t>
+      </w:r>
+      <w:r>
+        <w:rPr>
+          <w:sz w:val="28"/>
+          <w:szCs w:val="28"/>
+        </w:rPr>
+        <w:t>.</w:t>
       </w:r>
     </w:p>
     <w:sectPr>
@@ -1128,6 +2393,7 @@
   <w:style w:type="paragraph" w:default="1" w:styleId="Normal">
     <w:name w:val="Normal"/>
     <w:qFormat/>
+    <w:rsid w:val="004643F9"/>
   </w:style>
   <w:style w:type="paragraph" w:styleId="Heading1">
     <w:name w:val="heading 1"/>
@@ -1643,6 +2909,25 @@
       <w:color w:val="0F4761" w:themeColor="accent1" w:themeShade="BF"/>
       <w:spacing w:val="5"/>
     </w:rPr>
+  </w:style>
+  <w:style w:type="table" w:styleId="TableGrid">
+    <w:name w:val="Table Grid"/>
+    <w:basedOn w:val="TableNormal"/>
+    <w:uiPriority w:val="39"/>
+    <w:rsid w:val="008A74C8"/>
+    <w:pPr>
+      <w:spacing w:after="0" w:line="240" w:lineRule="auto"/>
+    </w:pPr>
+    <w:tblPr>
+      <w:tblBorders>
+        <w:top w:val="single" w:sz="4" w:space="0" w:color="auto"/>
+        <w:left w:val="single" w:sz="4" w:space="0" w:color="auto"/>
+        <w:bottom w:val="single" w:sz="4" w:space="0" w:color="auto"/>
+        <w:right w:val="single" w:sz="4" w:space="0" w:color="auto"/>
+        <w:insideH w:val="single" w:sz="4" w:space="0" w:color="auto"/>
+        <w:insideV w:val="single" w:sz="4" w:space="0" w:color="auto"/>
+      </w:tblBorders>
+    </w:tblPr>
   </w:style>
 </w:styles>
 </file>

</xml_diff>

<commit_message>
modal testing added, bugs fixed, repost adjustment
</commit_message>
<xml_diff>
--- a/30064801's report.docx
+++ b/30064801's report.docx
@@ -146,7 +146,14 @@
           <w:sz w:val="28"/>
           <w:szCs w:val="28"/>
         </w:rPr>
-        <w:t>Our goal is to build a community blog where people can share their own food stories and recipes</w:t>
+        <w:t>A</w:t>
+      </w:r>
+      <w:r>
+        <w:rPr>
+          <w:sz w:val="28"/>
+          <w:szCs w:val="28"/>
+        </w:rPr>
+        <w:t xml:space="preserve"> community blog where people can share their own food stories and recipes</w:t>
       </w:r>
       <w:r>
         <w:rPr>
@@ -310,15 +317,58 @@
           <w:sz w:val="28"/>
           <w:szCs w:val="28"/>
         </w:rPr>
-        <w:t xml:space="preserve"> archive that celebrates both diversity and connection. Through shared stories </w:t>
-      </w:r>
-      <w:r>
-        <w:rPr>
+        <w:t xml:space="preserve"> archive that celebrates both diversity and connection. Through shared stories and recipes, users can explore how food shapes identity, brings people together, and carries history across generations.</w:t>
+      </w:r>
+      <w:r>
+        <w:rPr>
+          <w:sz w:val="28"/>
+          <w:szCs w:val="28"/>
+        </w:rPr>
+        <w:t xml:space="preserve"> </w:t>
+      </w:r>
+    </w:p>
+    <w:p>
+      <w:pPr>
+        <w:ind w:firstLine="360"/>
+        <w:rPr>
+          <w:b/>
+          <w:bCs/>
+          <w:sz w:val="28"/>
+          <w:szCs w:val="28"/>
+        </w:rPr>
+      </w:pPr>
+      <w:r>
+        <w:rPr>
+          <w:b/>
+          <w:bCs/>
           <w:sz w:val="28"/>
           <w:szCs w:val="28"/>
         </w:rPr>
         <w:lastRenderedPageBreak/>
-        <w:t>and recipes, users can explore how food shapes identity, brings people together, and carries history across generations.</w:t>
+        <w:t>Who is it aimed at?</w:t>
+      </w:r>
+    </w:p>
+    <w:p>
+      <w:pPr>
+        <w:ind w:firstLine="360"/>
+        <w:rPr>
+          <w:sz w:val="28"/>
+          <w:szCs w:val="28"/>
+        </w:rPr>
+      </w:pPr>
+      <w:r>
+        <w:rPr>
+          <w:sz w:val="28"/>
+          <w:szCs w:val="28"/>
+        </w:rPr>
+        <w:t>My</w:t>
+      </w:r>
+      <w:r>
+        <w:rPr>
+          <w:sz w:val="28"/>
+          <w:szCs w:val="28"/>
+        </w:rPr>
+        <w:t xml:space="preserve"> website is aimed at anyone who sees food as more than just nourishment</w:t>
       </w:r>
       <w:r>
         <w:rPr>
@@ -327,50 +377,247 @@
         </w:rPr>
         <w:t xml:space="preserve"> </w:t>
       </w:r>
-    </w:p>
-    <w:p>
-      <w:pPr>
-        <w:ind w:firstLine="360"/>
-        <w:rPr>
-          <w:sz w:val="28"/>
-          <w:szCs w:val="28"/>
-        </w:rPr>
-      </w:pPr>
-    </w:p>
-    <w:p>
-      <w:pPr>
-        <w:ind w:firstLine="360"/>
-        <w:rPr>
-          <w:b/>
-          <w:bCs/>
-          <w:sz w:val="28"/>
-          <w:szCs w:val="28"/>
-        </w:rPr>
-      </w:pPr>
-      <w:r>
-        <w:rPr>
-          <w:b/>
-          <w:bCs/>
-          <w:sz w:val="28"/>
-          <w:szCs w:val="28"/>
-        </w:rPr>
-        <w:t>Who is it aimed at?</w:t>
-      </w:r>
-    </w:p>
-    <w:p>
-      <w:pPr>
-        <w:ind w:firstLine="360"/>
-        <w:rPr>
-          <w:sz w:val="28"/>
-          <w:szCs w:val="28"/>
-        </w:rPr>
-      </w:pPr>
-      <w:r>
-        <w:rPr>
-          <w:sz w:val="28"/>
-          <w:szCs w:val="28"/>
-        </w:rPr>
-        <w:t>The website is aimed at anyone who sees food as more than just nourishment</w:t>
+      <w:r>
+        <w:rPr>
+          <w:sz w:val="28"/>
+          <w:szCs w:val="28"/>
+        </w:rPr>
+        <w:t>but</w:t>
+      </w:r>
+      <w:r>
+        <w:rPr>
+          <w:sz w:val="28"/>
+          <w:szCs w:val="28"/>
+        </w:rPr>
+        <w:t xml:space="preserve"> food enthusiasts, home cooks, travelers, researchers, and families who want to share their culinary heritage. It also appeals to people who are curious about global cultures, those who wish to reconnect with their roots, and anyone who believes that behind every dish lies a story worth telling.</w:t>
+      </w:r>
+    </w:p>
+    <w:p>
+      <w:pPr>
+        <w:rPr>
+          <w:b/>
+          <w:bCs/>
+          <w:sz w:val="28"/>
+          <w:szCs w:val="28"/>
+        </w:rPr>
+      </w:pPr>
+      <w:r>
+        <w:rPr>
+          <w:b/>
+          <w:bCs/>
+          <w:sz w:val="28"/>
+          <w:szCs w:val="28"/>
+        </w:rPr>
+        <w:t>Persona Insight</w:t>
+      </w:r>
+    </w:p>
+    <w:p>
+      <w:pPr>
+        <w:ind w:firstLine="360"/>
+        <w:rPr>
+          <w:b/>
+          <w:bCs/>
+          <w:sz w:val="28"/>
+          <w:szCs w:val="28"/>
+        </w:rPr>
+      </w:pPr>
+      <w:r>
+        <w:rPr>
+          <w:b/>
+          <w:bCs/>
+          <w:noProof/>
+          <w:sz w:val="28"/>
+          <w:szCs w:val="28"/>
+        </w:rPr>
+        <w:drawing>
+          <wp:anchor distT="0" distB="0" distL="114300" distR="114300" simplePos="0" relativeHeight="251659264" behindDoc="0" locked="0" layoutInCell="1" allowOverlap="1" wp14:anchorId="26F1196A" wp14:editId="433EE4FC">
+            <wp:simplePos x="0" y="0"/>
+            <wp:positionH relativeFrom="column">
+              <wp:posOffset>228600</wp:posOffset>
+            </wp:positionH>
+            <wp:positionV relativeFrom="paragraph">
+              <wp:posOffset>355600</wp:posOffset>
+            </wp:positionV>
+            <wp:extent cx="2476500" cy="2476500"/>
+            <wp:effectExtent l="0" t="0" r="0" b="0"/>
+            <wp:wrapSquare wrapText="bothSides"/>
+            <wp:docPr id="423226045" name="Picture 3" descr="A person wearing a hat&#10;&#10;AI-generated content may be incorrect."/>
+            <wp:cNvGraphicFramePr>
+              <a:graphicFrameLocks xmlns:a="http://schemas.openxmlformats.org/drawingml/2006/main" noChangeAspect="1"/>
+            </wp:cNvGraphicFramePr>
+            <a:graphic xmlns:a="http://schemas.openxmlformats.org/drawingml/2006/main">
+              <a:graphicData uri="http://schemas.openxmlformats.org/drawingml/2006/picture">
+                <pic:pic xmlns:pic="http://schemas.openxmlformats.org/drawingml/2006/picture">
+                  <pic:nvPicPr>
+                    <pic:cNvPr id="423226045" name="Picture 3" descr="A person wearing a hat&#10;&#10;AI-generated content may be incorrect."/>
+                    <pic:cNvPicPr/>
+                  </pic:nvPicPr>
+                  <pic:blipFill>
+                    <a:blip r:embed="rId5">
+                      <a:extLst>
+                        <a:ext uri="{28A0092B-C50C-407E-A947-70E740481C1C}">
+                          <a14:useLocalDpi xmlns:a14="http://schemas.microsoft.com/office/drawing/2010/main" val="0"/>
+                        </a:ext>
+                      </a:extLst>
+                    </a:blip>
+                    <a:stretch>
+                      <a:fillRect/>
+                    </a:stretch>
+                  </pic:blipFill>
+                  <pic:spPr>
+                    <a:xfrm>
+                      <a:off x="0" y="0"/>
+                      <a:ext cx="2476500" cy="2476500"/>
+                    </a:xfrm>
+                    <a:prstGeom prst="rect">
+                      <a:avLst/>
+                    </a:prstGeom>
+                  </pic:spPr>
+                </pic:pic>
+              </a:graphicData>
+            </a:graphic>
+            <wp14:sizeRelH relativeFrom="margin">
+              <wp14:pctWidth>0</wp14:pctWidth>
+            </wp14:sizeRelH>
+            <wp14:sizeRelV relativeFrom="margin">
+              <wp14:pctHeight>0</wp14:pctHeight>
+            </wp14:sizeRelV>
+          </wp:anchor>
+        </w:drawing>
+      </w:r>
+      <w:r>
+        <w:rPr>
+          <w:b/>
+          <w:bCs/>
+          <w:sz w:val="28"/>
+          <w:szCs w:val="28"/>
+        </w:rPr>
+        <w:t xml:space="preserve">Phuong, </w:t>
+      </w:r>
+      <w:r>
+        <w:rPr>
+          <w:b/>
+          <w:bCs/>
+          <w:sz w:val="28"/>
+          <w:szCs w:val="28"/>
+        </w:rPr>
+        <w:t>21</w:t>
+      </w:r>
+      <w:r>
+        <w:rPr>
+          <w:b/>
+          <w:bCs/>
+          <w:sz w:val="28"/>
+          <w:szCs w:val="28"/>
+        </w:rPr>
+        <w:t xml:space="preserve"> years old, born in </w:t>
+      </w:r>
+      <w:r>
+        <w:rPr>
+          <w:b/>
+          <w:bCs/>
+          <w:sz w:val="28"/>
+          <w:szCs w:val="28"/>
+        </w:rPr>
+        <w:t>Ha Noi</w:t>
+      </w:r>
+      <w:r>
+        <w:rPr>
+          <w:b/>
+          <w:bCs/>
+          <w:sz w:val="28"/>
+          <w:szCs w:val="28"/>
+        </w:rPr>
+        <w:t xml:space="preserve"> and now studying abroad.</w:t>
+      </w:r>
+    </w:p>
+    <w:p>
+      <w:pPr>
+        <w:rPr>
+          <w:sz w:val="28"/>
+          <w:szCs w:val="28"/>
+        </w:rPr>
+      </w:pPr>
+      <w:r>
+        <w:rPr>
+          <w:b/>
+          <w:bCs/>
+          <w:sz w:val="28"/>
+          <w:szCs w:val="28"/>
+        </w:rPr>
+        <w:t>Name:</w:t>
+      </w:r>
+      <w:r>
+        <w:rPr>
+          <w:sz w:val="28"/>
+          <w:szCs w:val="28"/>
+        </w:rPr>
+        <w:t xml:space="preserve"> Phuong</w:t>
+      </w:r>
+    </w:p>
+    <w:p>
+      <w:pPr>
+        <w:rPr>
+          <w:sz w:val="28"/>
+          <w:szCs w:val="28"/>
+        </w:rPr>
+      </w:pPr>
+      <w:r>
+        <w:rPr>
+          <w:b/>
+          <w:bCs/>
+          <w:sz w:val="28"/>
+          <w:szCs w:val="28"/>
+        </w:rPr>
+        <w:t>Age:</w:t>
+      </w:r>
+      <w:r>
+        <w:rPr>
+          <w:sz w:val="28"/>
+          <w:szCs w:val="28"/>
+        </w:rPr>
+        <w:t xml:space="preserve"> 21 years old</w:t>
+      </w:r>
+    </w:p>
+    <w:p>
+      <w:pPr>
+        <w:rPr>
+          <w:sz w:val="28"/>
+          <w:szCs w:val="28"/>
+        </w:rPr>
+      </w:pPr>
+      <w:r>
+        <w:rPr>
+          <w:b/>
+          <w:bCs/>
+          <w:sz w:val="28"/>
+          <w:szCs w:val="28"/>
+        </w:rPr>
+        <w:t>Location:</w:t>
+      </w:r>
+      <w:r>
+        <w:rPr>
+          <w:sz w:val="28"/>
+          <w:szCs w:val="28"/>
+        </w:rPr>
+        <w:t xml:space="preserve"> Australia </w:t>
+      </w:r>
+    </w:p>
+    <w:p>
+      <w:pPr>
+        <w:rPr>
+          <w:sz w:val="28"/>
+          <w:szCs w:val="28"/>
+        </w:rPr>
+      </w:pPr>
+      <w:r>
+        <w:rPr>
+          <w:b/>
+          <w:bCs/>
+          <w:sz w:val="28"/>
+          <w:szCs w:val="28"/>
+        </w:rPr>
+        <w:t>Background:</w:t>
       </w:r>
       <w:r>
         <w:rPr>
@@ -384,105 +631,380 @@
           <w:sz w:val="28"/>
           <w:szCs w:val="28"/>
         </w:rPr>
-        <w:t>but</w:t>
-      </w:r>
-      <w:r>
-        <w:rPr>
-          <w:sz w:val="28"/>
-          <w:szCs w:val="28"/>
-        </w:rPr>
-        <w:t xml:space="preserve"> food enthusiasts, home cooks, travelers, researchers, and families who want to share their culinary heritage. It also appeals to people who are curious about global cultures, those who wish to reconnect with their roots, and anyone who believes that behind every dish lies a story worth telling.</w:t>
-      </w:r>
-    </w:p>
-    <w:p>
-      <w:pPr>
-        <w:rPr>
-          <w:b/>
-          <w:bCs/>
-          <w:sz w:val="28"/>
-          <w:szCs w:val="28"/>
-        </w:rPr>
-      </w:pPr>
-      <w:r>
-        <w:rPr>
-          <w:b/>
-          <w:bCs/>
-          <w:sz w:val="28"/>
-          <w:szCs w:val="28"/>
-        </w:rPr>
-        <w:t>Persona Insight</w:t>
-      </w:r>
-    </w:p>
-    <w:p>
-      <w:pPr>
-        <w:ind w:firstLine="360"/>
-        <w:rPr>
-          <w:b/>
-          <w:bCs/>
-          <w:sz w:val="28"/>
-          <w:szCs w:val="28"/>
-        </w:rPr>
-      </w:pPr>
-      <w:r>
-        <w:rPr>
-          <w:b/>
-          <w:bCs/>
-          <w:sz w:val="28"/>
-          <w:szCs w:val="28"/>
-        </w:rPr>
-        <w:t xml:space="preserve">Phuong, </w:t>
-      </w:r>
-      <w:r>
-        <w:rPr>
-          <w:b/>
-          <w:bCs/>
-          <w:sz w:val="28"/>
-          <w:szCs w:val="28"/>
-        </w:rPr>
-        <w:t>21</w:t>
-      </w:r>
-      <w:r>
-        <w:rPr>
-          <w:b/>
-          <w:bCs/>
-          <w:sz w:val="28"/>
-          <w:szCs w:val="28"/>
-        </w:rPr>
-        <w:t xml:space="preserve"> years old, born in </w:t>
-      </w:r>
-      <w:r>
-        <w:rPr>
-          <w:b/>
-          <w:bCs/>
-          <w:sz w:val="28"/>
-          <w:szCs w:val="28"/>
-        </w:rPr>
-        <w:t>Ha Noi</w:t>
-      </w:r>
-      <w:r>
-        <w:rPr>
-          <w:b/>
-          <w:bCs/>
-          <w:sz w:val="28"/>
-          <w:szCs w:val="28"/>
-        </w:rPr>
-        <w:t xml:space="preserve"> and now studying abroad.</w:t>
-      </w:r>
-    </w:p>
-    <w:p>
-      <w:pPr>
-        <w:ind w:firstLine="360"/>
-        <w:rPr>
-          <w:sz w:val="28"/>
-          <w:szCs w:val="28"/>
-        </w:rPr>
-      </w:pPr>
-      <w:r>
-        <w:rPr>
-          <w:sz w:val="28"/>
-          <w:szCs w:val="28"/>
-        </w:rPr>
-        <w:t>She is currently living in Australia and often misses the taste of her childhood meals. Phuong fears that her grandmother’s recipes might fade away over time. To preserve these memories, she visits the website to share a story about her grandmother’s bún riêu, along with the traditional family recipe, old family photos, and a few notes about the special occasions when the dish was served.</w:t>
+        <w:t>Vietnamese expatriate with strong emotional ties to her cultural and culinary heritage</w:t>
+      </w:r>
+    </w:p>
+    <w:p>
+      <w:pPr>
+        <w:rPr>
+          <w:b/>
+          <w:bCs/>
+          <w:sz w:val="28"/>
+          <w:szCs w:val="28"/>
+        </w:rPr>
+      </w:pPr>
+      <w:r>
+        <w:rPr>
+          <w:b/>
+          <w:bCs/>
+          <w:sz w:val="28"/>
+          <w:szCs w:val="28"/>
+        </w:rPr>
+        <w:t>Goals</w:t>
+      </w:r>
+      <w:r>
+        <w:rPr>
+          <w:b/>
+          <w:bCs/>
+          <w:sz w:val="28"/>
+          <w:szCs w:val="28"/>
+        </w:rPr>
+        <w:t xml:space="preserve">: </w:t>
+      </w:r>
+      <w:r>
+        <w:rPr>
+          <w:sz w:val="28"/>
+          <w:szCs w:val="28"/>
+        </w:rPr>
+        <w:t>Preserve family recipes; share cultural stories; connect with others who feel homesick.</w:t>
+      </w:r>
+    </w:p>
+    <w:p>
+      <w:pPr>
+        <w:ind w:firstLine="360"/>
+        <w:rPr>
+          <w:sz w:val="28"/>
+          <w:szCs w:val="28"/>
+        </w:rPr>
+      </w:pPr>
+      <w:r>
+        <w:rPr>
+          <w:b/>
+          <w:bCs/>
+          <w:sz w:val="28"/>
+          <w:szCs w:val="28"/>
+        </w:rPr>
+        <w:t>Needs</w:t>
+      </w:r>
+      <w:r>
+        <w:rPr>
+          <w:b/>
+          <w:bCs/>
+          <w:sz w:val="28"/>
+          <w:szCs w:val="28"/>
+        </w:rPr>
+        <w:t xml:space="preserve">: </w:t>
+      </w:r>
+      <w:r>
+        <w:rPr>
+          <w:sz w:val="28"/>
+          <w:szCs w:val="28"/>
+        </w:rPr>
+        <w:t>An e</w:t>
+      </w:r>
+      <w:r>
+        <w:rPr>
+          <w:sz w:val="28"/>
+          <w:szCs w:val="28"/>
+        </w:rPr>
+        <w:t>asy posting interface</w:t>
+      </w:r>
+      <w:r>
+        <w:rPr>
+          <w:sz w:val="28"/>
+          <w:szCs w:val="28"/>
+        </w:rPr>
+        <w:t>,</w:t>
+      </w:r>
+      <w:r>
+        <w:rPr>
+          <w:sz w:val="28"/>
+          <w:szCs w:val="28"/>
+        </w:rPr>
+        <w:t xml:space="preserve"> photo upload</w:t>
+      </w:r>
+      <w:r>
+        <w:rPr>
+          <w:sz w:val="28"/>
+          <w:szCs w:val="28"/>
+        </w:rPr>
+        <w:t>,</w:t>
+      </w:r>
+      <w:r>
+        <w:rPr>
+          <w:sz w:val="28"/>
+          <w:szCs w:val="28"/>
+        </w:rPr>
+        <w:t xml:space="preserve"> “related memory” section; comment and community features.</w:t>
+      </w:r>
+    </w:p>
+    <w:p>
+      <w:pPr>
+        <w:ind w:firstLine="360"/>
+        <w:rPr>
+          <w:b/>
+          <w:bCs/>
+          <w:sz w:val="28"/>
+          <w:szCs w:val="28"/>
+        </w:rPr>
+      </w:pPr>
+      <w:r>
+        <w:rPr>
+          <w:b/>
+          <w:bCs/>
+          <w:sz w:val="28"/>
+          <w:szCs w:val="28"/>
+        </w:rPr>
+        <w:t>Pain Points</w:t>
+      </w:r>
+      <w:r>
+        <w:rPr>
+          <w:b/>
+          <w:bCs/>
+          <w:sz w:val="28"/>
+          <w:szCs w:val="28"/>
+        </w:rPr>
+        <w:t xml:space="preserve">: </w:t>
+      </w:r>
+      <w:r>
+        <w:rPr>
+          <w:sz w:val="28"/>
+          <w:szCs w:val="28"/>
+        </w:rPr>
+        <w:t>Fear of losing family traditions; limited authentic food experiences; lack of suitable platforms.</w:t>
+      </w:r>
+    </w:p>
+    <w:p>
+      <w:pPr>
+        <w:ind w:firstLine="360"/>
+        <w:rPr>
+          <w:b/>
+          <w:bCs/>
+          <w:sz w:val="28"/>
+          <w:szCs w:val="28"/>
+        </w:rPr>
+      </w:pPr>
+      <w:r>
+        <w:rPr>
+          <w:b/>
+          <w:bCs/>
+          <w:sz w:val="28"/>
+          <w:szCs w:val="28"/>
+        </w:rPr>
+        <w:t>Desired Outcomes</w:t>
+      </w:r>
+      <w:r>
+        <w:rPr>
+          <w:b/>
+          <w:bCs/>
+          <w:sz w:val="28"/>
+          <w:szCs w:val="28"/>
+        </w:rPr>
+        <w:t xml:space="preserve">: </w:t>
+      </w:r>
+      <w:r>
+        <w:rPr>
+          <w:sz w:val="28"/>
+          <w:szCs w:val="28"/>
+        </w:rPr>
+        <w:t>A warm, shared archive for recipes and memories</w:t>
+      </w:r>
+      <w:r>
+        <w:rPr>
+          <w:sz w:val="28"/>
+          <w:szCs w:val="28"/>
+        </w:rPr>
+        <w:t xml:space="preserve"> and</w:t>
+      </w:r>
+      <w:r>
+        <w:rPr>
+          <w:sz w:val="28"/>
+          <w:szCs w:val="28"/>
+        </w:rPr>
+        <w:t xml:space="preserve"> intergenerational engagement</w:t>
+      </w:r>
+      <w:r>
+        <w:rPr>
+          <w:sz w:val="28"/>
+          <w:szCs w:val="28"/>
+        </w:rPr>
+        <w:t>,</w:t>
+      </w:r>
+      <w:r>
+        <w:rPr>
+          <w:sz w:val="28"/>
+          <w:szCs w:val="28"/>
+        </w:rPr>
+        <w:t xml:space="preserve"> stronger cultural identity.</w:t>
+      </w:r>
+    </w:p>
+    <w:p>
+      <w:pPr>
+        <w:ind w:firstLine="360"/>
+        <w:rPr>
+          <w:b/>
+          <w:bCs/>
+          <w:sz w:val="28"/>
+          <w:szCs w:val="28"/>
+        </w:rPr>
+      </w:pPr>
+      <w:r>
+        <w:rPr>
+          <w:b/>
+          <w:bCs/>
+          <w:sz w:val="28"/>
+          <w:szCs w:val="28"/>
+        </w:rPr>
+        <w:t>Quote</w:t>
+      </w:r>
+      <w:r>
+        <w:rPr>
+          <w:b/>
+          <w:bCs/>
+          <w:sz w:val="28"/>
+          <w:szCs w:val="28"/>
+        </w:rPr>
+        <w:t xml:space="preserve">: </w:t>
+      </w:r>
+      <w:r>
+        <w:rPr>
+          <w:sz w:val="28"/>
+          <w:szCs w:val="28"/>
+        </w:rPr>
+        <w:t>“I want our family recipes and memories to live on, even far from home.”</w:t>
+      </w:r>
+    </w:p>
+    <w:p>
+      <w:pPr>
+        <w:rPr>
+          <w:b/>
+          <w:bCs/>
+          <w:sz w:val="28"/>
+          <w:szCs w:val="28"/>
+        </w:rPr>
+      </w:pPr>
+    </w:p>
+    <w:p>
+      <w:pPr>
+        <w:ind w:firstLine="360"/>
+        <w:rPr>
+          <w:b/>
+          <w:bCs/>
+          <w:sz w:val="28"/>
+          <w:szCs w:val="28"/>
+        </w:rPr>
+      </w:pPr>
+      <w:r>
+        <w:rPr>
+          <w:b/>
+          <w:bCs/>
+          <w:sz w:val="28"/>
+          <w:szCs w:val="28"/>
+        </w:rPr>
+        <w:lastRenderedPageBreak/>
+        <w:t xml:space="preserve">Marco, </w:t>
+      </w:r>
+      <w:r>
+        <w:rPr>
+          <w:b/>
+          <w:bCs/>
+          <w:sz w:val="28"/>
+          <w:szCs w:val="28"/>
+        </w:rPr>
+        <w:t>38</w:t>
+      </w:r>
+      <w:r>
+        <w:rPr>
+          <w:b/>
+          <w:bCs/>
+          <w:sz w:val="28"/>
+          <w:szCs w:val="28"/>
+        </w:rPr>
+        <w:t xml:space="preserve"> years old, food and travel blogger, culturally curious.</w:t>
+      </w:r>
+    </w:p>
+    <w:p>
+      <w:pPr>
+        <w:rPr>
+          <w:sz w:val="28"/>
+          <w:szCs w:val="28"/>
+        </w:rPr>
+      </w:pPr>
+      <w:r>
+        <w:rPr>
+          <w:b/>
+          <w:bCs/>
+          <w:noProof/>
+          <w:sz w:val="28"/>
+          <w:szCs w:val="28"/>
+        </w:rPr>
+        <w:drawing>
+          <wp:anchor distT="0" distB="0" distL="114300" distR="114300" simplePos="0" relativeHeight="251660288" behindDoc="0" locked="0" layoutInCell="1" allowOverlap="1" wp14:anchorId="72F23304" wp14:editId="32A62CC2">
+            <wp:simplePos x="0" y="0"/>
+            <wp:positionH relativeFrom="column">
+              <wp:posOffset>0</wp:posOffset>
+            </wp:positionH>
+            <wp:positionV relativeFrom="paragraph">
+              <wp:posOffset>-1270</wp:posOffset>
+            </wp:positionV>
+            <wp:extent cx="2857500" cy="2857500"/>
+            <wp:effectExtent l="0" t="0" r="0" b="0"/>
+            <wp:wrapSquare wrapText="bothSides"/>
+            <wp:docPr id="2029226174" name="Picture 4" descr="A person holding a phone and walking sticks&#10;&#10;AI-generated content may be incorrect."/>
+            <wp:cNvGraphicFramePr>
+              <a:graphicFrameLocks xmlns:a="http://schemas.openxmlformats.org/drawingml/2006/main" noChangeAspect="1"/>
+            </wp:cNvGraphicFramePr>
+            <a:graphic xmlns:a="http://schemas.openxmlformats.org/drawingml/2006/main">
+              <a:graphicData uri="http://schemas.openxmlformats.org/drawingml/2006/picture">
+                <pic:pic xmlns:pic="http://schemas.openxmlformats.org/drawingml/2006/picture">
+                  <pic:nvPicPr>
+                    <pic:cNvPr id="2029226174" name="Picture 4" descr="A person holding a phone and walking sticks&#10;&#10;AI-generated content may be incorrect."/>
+                    <pic:cNvPicPr/>
+                  </pic:nvPicPr>
+                  <pic:blipFill>
+                    <a:blip r:embed="rId6">
+                      <a:extLst>
+                        <a:ext uri="{28A0092B-C50C-407E-A947-70E740481C1C}">
+                          <a14:useLocalDpi xmlns:a14="http://schemas.microsoft.com/office/drawing/2010/main" val="0"/>
+                        </a:ext>
+                      </a:extLst>
+                    </a:blip>
+                    <a:stretch>
+                      <a:fillRect/>
+                    </a:stretch>
+                  </pic:blipFill>
+                  <pic:spPr>
+                    <a:xfrm>
+                      <a:off x="0" y="0"/>
+                      <a:ext cx="2857500" cy="2857500"/>
+                    </a:xfrm>
+                    <a:prstGeom prst="rect">
+                      <a:avLst/>
+                    </a:prstGeom>
+                  </pic:spPr>
+                </pic:pic>
+              </a:graphicData>
+            </a:graphic>
+          </wp:anchor>
+        </w:drawing>
+      </w:r>
+      <w:r>
+        <w:rPr>
+          <w:b/>
+          <w:bCs/>
+          <w:sz w:val="28"/>
+          <w:szCs w:val="28"/>
+        </w:rPr>
+        <w:t>Name</w:t>
+      </w:r>
+      <w:r>
+        <w:rPr>
+          <w:b/>
+          <w:bCs/>
+          <w:sz w:val="28"/>
+          <w:szCs w:val="28"/>
+        </w:rPr>
+        <w:t>:</w:t>
       </w:r>
       <w:r>
         <w:rPr>
@@ -496,112 +1018,399 @@
           <w:sz w:val="28"/>
           <w:szCs w:val="28"/>
         </w:rPr>
-        <w:t>Phuong needs an easy-to-use interface for posting, the ability to attach photos, a “related memory” section to describe the personal background, and a comment feature that allows family members to contribute their own thoughts. The result is a warm, shared digital archive where memories are preserved and younger generations can learn and add their own variations.</w:t>
-      </w:r>
-      <w:r>
-        <w:rPr>
-          <w:sz w:val="28"/>
-          <w:szCs w:val="28"/>
-        </w:rPr>
-        <w:t xml:space="preserve"> She can found people with same homesicckness</w:t>
-      </w:r>
-      <w:r>
-        <w:rPr>
-          <w:sz w:val="28"/>
-          <w:szCs w:val="28"/>
-        </w:rPr>
-        <w:t xml:space="preserve"> and  share with them how those dishes was prepared.</w:t>
-      </w:r>
-    </w:p>
-    <w:p>
-      <w:pPr>
-        <w:ind w:firstLine="360"/>
-        <w:rPr>
-          <w:b/>
-          <w:bCs/>
-          <w:sz w:val="28"/>
-          <w:szCs w:val="28"/>
-        </w:rPr>
-      </w:pPr>
-      <w:r>
-        <w:rPr>
-          <w:b/>
-          <w:bCs/>
-          <w:sz w:val="28"/>
-          <w:szCs w:val="28"/>
-        </w:rPr>
-        <w:t xml:space="preserve">Marco, </w:t>
-      </w:r>
-      <w:r>
-        <w:rPr>
-          <w:b/>
-          <w:bCs/>
-          <w:sz w:val="28"/>
-          <w:szCs w:val="28"/>
-        </w:rPr>
-        <w:t>56</w:t>
-      </w:r>
-      <w:r>
-        <w:rPr>
-          <w:b/>
-          <w:bCs/>
-          <w:sz w:val="28"/>
-          <w:szCs w:val="28"/>
-        </w:rPr>
-        <w:t xml:space="preserve"> years old, food and travel blogger, culturally curious.</w:t>
-      </w:r>
-    </w:p>
-    <w:p>
-      <w:pPr>
-        <w:ind w:firstLine="360"/>
-        <w:rPr>
-          <w:sz w:val="28"/>
-          <w:szCs w:val="28"/>
-        </w:rPr>
-      </w:pPr>
-      <w:r>
-        <w:rPr>
-          <w:sz w:val="28"/>
-          <w:szCs w:val="28"/>
-        </w:rPr>
-        <w:t xml:space="preserve">Marco travels frequently and loves to uncover the stories behind local dishes, sharing both their cultural background and practical recipes for readers to try at home. He uses the site to read posts (combining history and personal storytelling) and uploads his own article about a street food dish </w:t>
-      </w:r>
+        <w:t>Marco</w:t>
+      </w:r>
+    </w:p>
+    <w:p>
+      <w:pPr>
+        <w:rPr>
+          <w:sz w:val="28"/>
+          <w:szCs w:val="28"/>
+        </w:rPr>
+      </w:pPr>
+      <w:r>
+        <w:rPr>
+          <w:b/>
+          <w:bCs/>
+          <w:sz w:val="28"/>
+          <w:szCs w:val="28"/>
+        </w:rPr>
+        <w:t>Age:</w:t>
+      </w:r>
+      <w:r>
+        <w:rPr>
+          <w:sz w:val="28"/>
+          <w:szCs w:val="28"/>
+        </w:rPr>
+        <w:t xml:space="preserve"> 38 years old</w:t>
+      </w:r>
+    </w:p>
+    <w:p>
+      <w:pPr>
+        <w:rPr>
+          <w:sz w:val="28"/>
+          <w:szCs w:val="28"/>
+        </w:rPr>
+      </w:pPr>
+      <w:r>
+        <w:rPr>
+          <w:b/>
+          <w:bCs/>
+          <w:sz w:val="28"/>
+          <w:szCs w:val="28"/>
+        </w:rPr>
+        <w:t>Location</w:t>
+      </w:r>
+      <w:r>
+        <w:rPr>
+          <w:sz w:val="28"/>
+          <w:szCs w:val="28"/>
+        </w:rPr>
+        <w:t xml:space="preserve">: </w:t>
+      </w:r>
+      <w:r>
+        <w:rPr>
+          <w:sz w:val="28"/>
+          <w:szCs w:val="28"/>
+        </w:rPr>
+        <w:t>Frequent traveler (based internationally)</w:t>
+      </w:r>
+    </w:p>
+    <w:p>
+      <w:pPr>
+        <w:rPr>
+          <w:sz w:val="28"/>
+          <w:szCs w:val="28"/>
+        </w:rPr>
+      </w:pPr>
+      <w:r>
+        <w:rPr>
+          <w:b/>
+          <w:bCs/>
+          <w:sz w:val="28"/>
+          <w:szCs w:val="28"/>
+        </w:rPr>
+        <w:t>Background</w:t>
+      </w:r>
+      <w:r>
+        <w:rPr>
+          <w:b/>
+          <w:bCs/>
+          <w:sz w:val="28"/>
+          <w:szCs w:val="28"/>
+        </w:rPr>
+        <w:t xml:space="preserve">: </w:t>
+      </w:r>
+      <w:r>
+        <w:rPr>
+          <w:sz w:val="28"/>
+          <w:szCs w:val="28"/>
+        </w:rPr>
+        <w:t>A travel enthusiast and food writer passionate about exploring local cuisines and the cultural stories behind them.</w:t>
+      </w:r>
+    </w:p>
+    <w:p>
+      <w:pPr>
+        <w:rPr>
+          <w:sz w:val="28"/>
+          <w:szCs w:val="28"/>
+        </w:rPr>
+      </w:pPr>
+      <w:r>
+        <w:rPr>
+          <w:b/>
+          <w:bCs/>
+          <w:sz w:val="28"/>
+          <w:szCs w:val="28"/>
+        </w:rPr>
+        <w:t>Goals</w:t>
+      </w:r>
+      <w:r>
+        <w:rPr>
+          <w:b/>
+          <w:bCs/>
+          <w:sz w:val="28"/>
+          <w:szCs w:val="28"/>
+        </w:rPr>
+        <w:t>:</w:t>
+      </w:r>
+      <w:r>
+        <w:rPr>
+          <w:sz w:val="28"/>
+          <w:szCs w:val="28"/>
+        </w:rPr>
+        <w:t xml:space="preserve"> </w:t>
+      </w:r>
+      <w:r>
+        <w:rPr>
+          <w:sz w:val="28"/>
+          <w:szCs w:val="28"/>
+        </w:rPr>
+        <w:t>Discover and document authentic food experiences</w:t>
+      </w:r>
+      <w:r>
+        <w:rPr>
+          <w:sz w:val="28"/>
+          <w:szCs w:val="28"/>
+        </w:rPr>
+        <w:t>,</w:t>
+      </w:r>
+      <w:r>
+        <w:rPr>
+          <w:sz w:val="28"/>
+          <w:szCs w:val="28"/>
+        </w:rPr>
+        <w:t xml:space="preserve"> share cultural and historical contexts of dishes; provide accessible recipes for global readers.</w:t>
+      </w:r>
+    </w:p>
+    <w:p>
+      <w:pPr>
+        <w:ind w:firstLine="360"/>
+        <w:rPr>
+          <w:sz w:val="28"/>
+          <w:szCs w:val="28"/>
+        </w:rPr>
+      </w:pPr>
+      <w:r>
+        <w:rPr>
+          <w:b/>
+          <w:bCs/>
+          <w:sz w:val="28"/>
+          <w:szCs w:val="28"/>
+        </w:rPr>
+        <w:t>Needs</w:t>
+      </w:r>
+      <w:r>
+        <w:rPr>
+          <w:sz w:val="28"/>
+          <w:szCs w:val="28"/>
+        </w:rPr>
+        <w:t xml:space="preserve">: </w:t>
+      </w:r>
+      <w:r>
+        <w:rPr>
+          <w:sz w:val="28"/>
+          <w:szCs w:val="28"/>
+        </w:rPr>
+        <w:t>Access to culturally rich posts; tagging by region or dish type; ability to upload articles with recipes</w:t>
+      </w:r>
+      <w:r>
+        <w:rPr>
+          <w:sz w:val="28"/>
+          <w:szCs w:val="28"/>
+        </w:rPr>
+        <w:t>,</w:t>
+      </w:r>
+      <w:r>
+        <w:rPr>
+          <w:sz w:val="28"/>
+          <w:szCs w:val="28"/>
+        </w:rPr>
+        <w:t xml:space="preserve"> “save collection” feature to organize related stories.</w:t>
+      </w:r>
+    </w:p>
+    <w:p>
+      <w:pPr>
+        <w:ind w:firstLine="360"/>
+        <w:rPr>
+          <w:sz w:val="28"/>
+          <w:szCs w:val="28"/>
+        </w:rPr>
+      </w:pPr>
+      <w:r>
+        <w:rPr>
+          <w:b/>
+          <w:bCs/>
+          <w:sz w:val="28"/>
+          <w:szCs w:val="28"/>
+        </w:rPr>
+        <w:t>Pain Points</w:t>
+      </w:r>
+      <w:r>
+        <w:rPr>
+          <w:sz w:val="28"/>
+          <w:szCs w:val="28"/>
+        </w:rPr>
+        <w:t xml:space="preserve">: </w:t>
+      </w:r>
+      <w:r>
+        <w:rPr>
+          <w:sz w:val="28"/>
+          <w:szCs w:val="28"/>
+        </w:rPr>
+        <w:t>Difficulty finding reliable sources that blend storytelling and recipes; challenges organizing diverse cultural materials</w:t>
+      </w:r>
+      <w:r>
+        <w:rPr>
+          <w:sz w:val="28"/>
+          <w:szCs w:val="28"/>
+        </w:rPr>
+        <w:t>,</w:t>
+      </w:r>
+      <w:r>
+        <w:rPr>
+          <w:sz w:val="28"/>
+          <w:szCs w:val="28"/>
+        </w:rPr>
+        <w:t xml:space="preserve"> limited tools for curating thematic content.</w:t>
+      </w:r>
+    </w:p>
+    <w:p>
+      <w:pPr>
+        <w:ind w:firstLine="360"/>
+        <w:rPr>
+          <w:sz w:val="28"/>
+          <w:szCs w:val="28"/>
+        </w:rPr>
+      </w:pPr>
+      <w:r>
+        <w:rPr>
+          <w:b/>
+          <w:bCs/>
+          <w:sz w:val="28"/>
+          <w:szCs w:val="28"/>
+        </w:rPr>
+        <w:t>Desired Outcomes</w:t>
+      </w:r>
+      <w:r>
+        <w:rPr>
+          <w:sz w:val="28"/>
+          <w:szCs w:val="28"/>
+        </w:rPr>
+        <w:t xml:space="preserve">: </w:t>
+      </w:r>
+      <w:r>
+        <w:rPr>
+          <w:sz w:val="28"/>
+          <w:szCs w:val="28"/>
+        </w:rPr>
+        <w:t>Build a curated collection of authentic food stories</w:t>
+      </w:r>
+      <w:r>
+        <w:rPr>
+          <w:sz w:val="28"/>
+          <w:szCs w:val="28"/>
+        </w:rPr>
+        <w:t>,</w:t>
+      </w:r>
+      <w:r>
+        <w:rPr>
+          <w:sz w:val="28"/>
+          <w:szCs w:val="28"/>
+        </w:rPr>
+        <w:t xml:space="preserve"> engage readers through cultural insight</w:t>
+      </w:r>
+      <w:r>
+        <w:rPr>
+          <w:sz w:val="28"/>
+          <w:szCs w:val="28"/>
+        </w:rPr>
+        <w:t>,</w:t>
+      </w:r>
+      <w:r>
+        <w:rPr>
+          <w:sz w:val="28"/>
+          <w:szCs w:val="28"/>
+        </w:rPr>
+        <w:t xml:space="preserve"> promote deeper appreciation of global cuisines.</w:t>
+      </w:r>
+    </w:p>
+    <w:p>
+      <w:pPr>
+        <w:ind w:firstLine="360"/>
+        <w:rPr>
+          <w:sz w:val="28"/>
+          <w:szCs w:val="28"/>
+        </w:rPr>
+      </w:pPr>
+      <w:r>
+        <w:rPr>
+          <w:b/>
+          <w:bCs/>
+          <w:sz w:val="28"/>
+          <w:szCs w:val="28"/>
+        </w:rPr>
+        <w:t>Quote</w:t>
+      </w:r>
+      <w:r>
+        <w:rPr>
+          <w:b/>
+          <w:bCs/>
+          <w:sz w:val="28"/>
+          <w:szCs w:val="28"/>
+        </w:rPr>
+        <w:t>:</w:t>
+      </w:r>
+      <w:r>
+        <w:rPr>
+          <w:sz w:val="28"/>
+          <w:szCs w:val="28"/>
+        </w:rPr>
+        <w:t xml:space="preserve"> </w:t>
+      </w:r>
+      <w:r>
+        <w:rPr>
+          <w:sz w:val="28"/>
+          <w:szCs w:val="28"/>
+        </w:rPr>
+        <w:t>“Every dish tells a story</w:t>
+      </w:r>
+      <w:r>
+        <w:rPr>
+          <w:sz w:val="28"/>
+          <w:szCs w:val="28"/>
+        </w:rPr>
+        <w:t>.</w:t>
+      </w:r>
+      <w:r>
+        <w:rPr>
+          <w:sz w:val="28"/>
+          <w:szCs w:val="28"/>
+        </w:rPr>
+        <w:t xml:space="preserve"> I want readers to taste both the flavor and the history behind it.”</w:t>
+      </w:r>
+    </w:p>
+    <w:p>
+      <w:pPr>
+        <w:ind w:firstLine="360"/>
+        <w:rPr>
+          <w:sz w:val="28"/>
+          <w:szCs w:val="28"/>
+        </w:rPr>
+      </w:pPr>
+    </w:p>
+    <w:p>
+      <w:pPr>
+        <w:ind w:firstLine="360"/>
+        <w:rPr>
+          <w:sz w:val="28"/>
+          <w:szCs w:val="28"/>
+        </w:rPr>
+      </w:pPr>
+    </w:p>
+    <w:p>
+      <w:pPr>
+        <w:ind w:firstLine="360"/>
+        <w:rPr>
+          <w:sz w:val="28"/>
+          <w:szCs w:val="28"/>
+        </w:rPr>
+      </w:pPr>
+    </w:p>
+    <w:p>
+      <w:pPr>
+        <w:ind w:firstLine="360"/>
+        <w:rPr>
+          <w:sz w:val="28"/>
+          <w:szCs w:val="28"/>
+        </w:rPr>
+      </w:pPr>
       <w:r>
         <w:rPr>
           <w:sz w:val="28"/>
           <w:szCs w:val="28"/>
         </w:rPr>
         <w:lastRenderedPageBreak/>
-        <w:t xml:space="preserve">from </w:t>
-      </w:r>
-      <w:r>
-        <w:rPr>
-          <w:sz w:val="28"/>
-          <w:szCs w:val="28"/>
-        </w:rPr>
-        <w:t>Ha Noi</w:t>
-      </w:r>
-      <w:r>
-        <w:rPr>
-          <w:sz w:val="28"/>
-          <w:szCs w:val="28"/>
-        </w:rPr>
-        <w:t>, including an adapted version suitable for cooking abroad. In this context, Marco looks for culturally rich content, tagging by region or dish type, and a “save collection” feature to group related stories for his audience. The result is that he gathers authentic, meaningful material and shares soulful recipes that go beyond mere cooking instructions.</w:t>
-      </w:r>
-    </w:p>
-    <w:p>
-      <w:pPr>
-        <w:ind w:firstLine="360"/>
-        <w:rPr>
-          <w:sz w:val="28"/>
-          <w:szCs w:val="28"/>
-        </w:rPr>
-      </w:pPr>
-      <w:r>
-        <w:rPr>
-          <w:sz w:val="28"/>
-          <w:szCs w:val="28"/>
-        </w:rPr>
         <w:t>Phuong</w:t>
       </w:r>
       <w:r>
@@ -700,14 +1509,14 @@
           <w:sz w:val="28"/>
           <w:szCs w:val="28"/>
         </w:rPr>
-        <w:t>chit chatting</w:t>
-      </w:r>
-      <w:r>
-        <w:rPr>
-          <w:sz w:val="28"/>
-          <w:szCs w:val="28"/>
-        </w:rPr>
-        <w:t xml:space="preserve"> with my friends about how food quality has changed compared to the old days. We started talking about all the amazing dishes our families used to make, and it brought back so many good memories. I had such a great time during that conversation, and it made me realize</w:t>
+        <w:t>talking</w:t>
+      </w:r>
+      <w:r>
+        <w:rPr>
+          <w:sz w:val="28"/>
+          <w:szCs w:val="28"/>
+        </w:rPr>
+        <w:t xml:space="preserve"> with my friends about how food has changed compared to the old days. We started talking about all the amazing dishes our families used to make, and it brought back so many good memories. I had such a great time during that conversation, and it made me realize</w:t>
       </w:r>
       <w:r>
         <w:rPr>
@@ -735,7 +1544,21 @@
           <w:sz w:val="28"/>
           <w:szCs w:val="28"/>
         </w:rPr>
-        <w:t>Although cuisine has been widely celebrated online, countless stories remain untold—memories, traditions, and emotions deeply tied to each dish.</w:t>
+        <w:t>Although cuisine has been widely celebrated online, countless stories remain untold</w:t>
+      </w:r>
+      <w:r>
+        <w:rPr>
+          <w:sz w:val="28"/>
+          <w:szCs w:val="28"/>
+        </w:rPr>
+        <w:t xml:space="preserve">, </w:t>
+      </w:r>
+      <w:r>
+        <w:rPr>
+          <w:sz w:val="28"/>
+          <w:szCs w:val="28"/>
+        </w:rPr>
+        <w:t>memories, traditions, and emotions deeply tied to each dish.</w:t>
       </w:r>
     </w:p>
     <w:p>
@@ -799,7 +1622,56 @@
           <w:sz w:val="28"/>
           <w:szCs w:val="28"/>
         </w:rPr>
-        <w:t xml:space="preserve">. To facilitate user engagement, I included a “Forum” </w:t>
+        <w:t>. To facilitate user engagement, I included a “Forum” feature, which allows users to view discussions, share their own experiences, upload pictures, and describe the</w:t>
+      </w:r>
+      <w:r>
+        <w:rPr>
+          <w:sz w:val="28"/>
+          <w:szCs w:val="28"/>
+        </w:rPr>
+        <w:t xml:space="preserve">ir experieces, the dishes </w:t>
+      </w:r>
+      <w:r>
+        <w:rPr>
+          <w:sz w:val="28"/>
+          <w:szCs w:val="28"/>
+        </w:rPr>
+        <w:t xml:space="preserve">in the “Create </w:t>
+      </w:r>
+      <w:r>
+        <w:rPr>
+          <w:sz w:val="28"/>
+          <w:szCs w:val="28"/>
+        </w:rPr>
+        <w:t>Post</w:t>
+      </w:r>
+      <w:r>
+        <w:rPr>
+          <w:sz w:val="28"/>
+          <w:szCs w:val="28"/>
+        </w:rPr>
+        <w:t xml:space="preserve">” </w:t>
+      </w:r>
+      <w:r>
+        <w:rPr>
+          <w:sz w:val="28"/>
+          <w:szCs w:val="28"/>
+        </w:rPr>
+        <w:t>section</w:t>
+      </w:r>
+      <w:r>
+        <w:rPr>
+          <w:sz w:val="28"/>
+          <w:szCs w:val="28"/>
+        </w:rPr>
+        <w:t>. Additionally, the platform includes a “Home” page that serves as a landing page where users can explore featured stories. Clicking on a story triggers an interactive design element that displays a small post review</w:t>
+      </w:r>
+      <w:r>
+        <w:rPr>
+          <w:sz w:val="28"/>
+          <w:szCs w:val="28"/>
+        </w:rPr>
+        <w:t xml:space="preserve">, with a </w:t>
       </w:r>
       <w:r>
         <w:rPr>
@@ -807,56 +1679,7 @@
           <w:szCs w:val="28"/>
         </w:rPr>
         <w:lastRenderedPageBreak/>
-        <w:t>feature, which allows users to view discussions, share their own experiences, upload pictures, and describe the</w:t>
-      </w:r>
-      <w:r>
-        <w:rPr>
-          <w:sz w:val="28"/>
-          <w:szCs w:val="28"/>
-        </w:rPr>
-        <w:t xml:space="preserve">ir experieces, the dishes </w:t>
-      </w:r>
-      <w:r>
-        <w:rPr>
-          <w:sz w:val="28"/>
-          <w:szCs w:val="28"/>
-        </w:rPr>
-        <w:t xml:space="preserve">in the “Create </w:t>
-      </w:r>
-      <w:r>
-        <w:rPr>
-          <w:sz w:val="28"/>
-          <w:szCs w:val="28"/>
-        </w:rPr>
-        <w:t>Post</w:t>
-      </w:r>
-      <w:r>
-        <w:rPr>
-          <w:sz w:val="28"/>
-          <w:szCs w:val="28"/>
-        </w:rPr>
-        <w:t xml:space="preserve">” </w:t>
-      </w:r>
-      <w:r>
-        <w:rPr>
-          <w:sz w:val="28"/>
-          <w:szCs w:val="28"/>
-        </w:rPr>
-        <w:t>section</w:t>
-      </w:r>
-      <w:r>
-        <w:rPr>
-          <w:sz w:val="28"/>
-          <w:szCs w:val="28"/>
-        </w:rPr>
-        <w:t>. Additionally, the platform includes a “Home” page that serves as a landing page where users can explore featured stories. Clicking on a story triggers an interactive design element that displays a small post review</w:t>
-      </w:r>
-      <w:r>
-        <w:rPr>
-          <w:sz w:val="28"/>
-          <w:szCs w:val="28"/>
-        </w:rPr>
-        <w:t>, with a view more, on click will redirect to “</w:t>
+        <w:t>view more, on click will redirect to “</w:t>
       </w:r>
       <w:r>
         <w:rPr>
@@ -1015,7 +1838,7 @@
                           <pic:cNvPicPr/>
                         </pic:nvPicPr>
                         <pic:blipFill>
-                          <a:blip r:embed="rId4"/>
+                          <a:blip r:embed="rId7"/>
                           <a:stretch>
                             <a:fillRect/>
                           </a:stretch>
@@ -1051,6 +1874,7 @@
             </w:pPr>
             <w:r>
               <w:rPr>
+                <w:noProof/>
                 <w:sz w:val="28"/>
                 <w:szCs w:val="28"/>
               </w:rPr>
@@ -1070,7 +1894,7 @@
                           <pic:cNvPicPr/>
                         </pic:nvPicPr>
                         <pic:blipFill>
-                          <a:blip r:embed="rId5"/>
+                          <a:blip r:embed="rId8"/>
                           <a:stretch>
                             <a:fillRect/>
                           </a:stretch>
@@ -1195,6 +2019,7 @@
                 <w:sz w:val="28"/>
                 <w:szCs w:val="28"/>
               </w:rPr>
+              <w:lastRenderedPageBreak/>
               <w:drawing>
                 <wp:inline distT="0" distB="0" distL="0" distR="0" wp14:anchorId="7404C7A3" wp14:editId="4EC7D559">
                   <wp:extent cx="3614565" cy="3216166"/>
@@ -1211,7 +2036,7 @@
                           <pic:cNvPicPr/>
                         </pic:nvPicPr>
                         <pic:blipFill>
-                          <a:blip r:embed="rId6"/>
+                          <a:blip r:embed="rId9"/>
                           <a:stretch>
                             <a:fillRect/>
                           </a:stretch>
@@ -1249,6 +2074,7 @@
             </w:pPr>
             <w:r>
               <w:rPr>
+                <w:noProof/>
                 <w:sz w:val="28"/>
                 <w:szCs w:val="28"/>
               </w:rPr>
@@ -1268,7 +2094,7 @@
                           <pic:cNvPicPr/>
                         </pic:nvPicPr>
                         <pic:blipFill>
-                          <a:blip r:embed="rId7"/>
+                          <a:blip r:embed="rId10"/>
                           <a:stretch>
                             <a:fillRect/>
                           </a:stretch>
@@ -1320,30 +2146,31 @@
           <w:sz w:val="28"/>
           <w:szCs w:val="28"/>
         </w:rPr>
+        <w:t>“Post View” page’s mocks up</w:t>
+      </w:r>
+      <w:r>
+        <w:rPr>
+          <w:sz w:val="28"/>
+          <w:szCs w:val="28"/>
+        </w:rPr>
+        <w:t>.</w:t>
+      </w:r>
+    </w:p>
+    <w:p>
+      <w:pPr>
+        <w:jc w:val="center"/>
+        <w:rPr>
+          <w:sz w:val="28"/>
+          <w:szCs w:val="28"/>
+        </w:rPr>
+      </w:pPr>
+      <w:r>
+        <w:rPr>
+          <w:noProof/>
+          <w:sz w:val="28"/>
+          <w:szCs w:val="28"/>
+        </w:rPr>
         <w:lastRenderedPageBreak/>
-        <w:t>“Post View” page’s mocks up</w:t>
-      </w:r>
-      <w:r>
-        <w:rPr>
-          <w:sz w:val="28"/>
-          <w:szCs w:val="28"/>
-        </w:rPr>
-        <w:t>.</w:t>
-      </w:r>
-    </w:p>
-    <w:p>
-      <w:pPr>
-        <w:jc w:val="center"/>
-        <w:rPr>
-          <w:sz w:val="28"/>
-          <w:szCs w:val="28"/>
-        </w:rPr>
-      </w:pPr>
-      <w:r>
-        <w:rPr>
-          <w:sz w:val="28"/>
-          <w:szCs w:val="28"/>
-        </w:rPr>
         <w:drawing>
           <wp:inline distT="0" distB="0" distL="0" distR="0" wp14:anchorId="64CBCEFB" wp14:editId="253CE6F1">
             <wp:extent cx="4397961" cy="4876800"/>
@@ -1360,7 +2187,7 @@
                     <pic:cNvPicPr/>
                   </pic:nvPicPr>
                   <pic:blipFill>
-                    <a:blip r:embed="rId8"/>
+                    <a:blip r:embed="rId11"/>
                     <a:stretch>
                       <a:fillRect/>
                     </a:stretch>
@@ -1412,6 +2239,7 @@
       </w:r>
       <w:r>
         <w:rPr>
+          <w:noProof/>
           <w:sz w:val="28"/>
           <w:szCs w:val="28"/>
         </w:rPr>
@@ -1431,7 +2259,7 @@
                     <pic:cNvPicPr/>
                   </pic:nvPicPr>
                   <pic:blipFill>
-                    <a:blip r:embed="rId9"/>
+                    <a:blip r:embed="rId12"/>
                     <a:stretch>
                       <a:fillRect/>
                     </a:stretch>
@@ -1469,23 +2297,23 @@
           <w:sz w:val="28"/>
           <w:szCs w:val="28"/>
         </w:rPr>
+        <w:t>Thoroughly justify your design choices.</w:t>
+      </w:r>
+    </w:p>
+    <w:p>
+      <w:pPr>
+        <w:ind w:firstLine="360"/>
+        <w:rPr>
+          <w:sz w:val="28"/>
+          <w:szCs w:val="28"/>
+        </w:rPr>
+      </w:pPr>
+      <w:r>
+        <w:rPr>
+          <w:sz w:val="28"/>
+          <w:szCs w:val="28"/>
+        </w:rPr>
         <w:lastRenderedPageBreak/>
-        <w:t>Thoroughly justify your design choices.</w:t>
-      </w:r>
-    </w:p>
-    <w:p>
-      <w:pPr>
-        <w:ind w:firstLine="360"/>
-        <w:rPr>
-          <w:sz w:val="28"/>
-          <w:szCs w:val="28"/>
-        </w:rPr>
-      </w:pPr>
-      <w:r>
-        <w:rPr>
-          <w:sz w:val="28"/>
-          <w:szCs w:val="28"/>
-        </w:rPr>
         <w:t xml:space="preserve">As </w:t>
       </w:r>
       <w:r>
@@ -1875,7 +2703,21 @@
           <w:sz w:val="28"/>
           <w:szCs w:val="28"/>
         </w:rPr>
-        <w:t xml:space="preserve"> users to search for content </w:t>
+        <w:t xml:space="preserve"> users to search for content efficiently and refine their results according to specific needs.</w:t>
+      </w:r>
+      <w:r>
+        <w:rPr>
+          <w:sz w:val="28"/>
+          <w:szCs w:val="28"/>
+        </w:rPr>
+        <w:t xml:space="preserve"> </w:t>
+      </w:r>
+      <w:r>
+        <w:rPr>
+          <w:sz w:val="28"/>
+          <w:szCs w:val="28"/>
+        </w:rPr>
+        <w:t xml:space="preserve">At the bottom </w:t>
       </w:r>
       <w:r>
         <w:rPr>
@@ -1883,7 +2725,7 @@
           <w:szCs w:val="28"/>
         </w:rPr>
         <w:lastRenderedPageBreak/>
-        <w:t>efficiently and refine their results according to specific needs.</w:t>
+        <w:t>of the page, just above the footer, there is a pagination bar that allows users to explore additional related content.</w:t>
       </w:r>
       <w:r>
         <w:rPr>
@@ -1892,12 +2734,21 @@
         </w:rPr>
         <w:t xml:space="preserve"> </w:t>
       </w:r>
-      <w:r>
-        <w:rPr>
-          <w:sz w:val="28"/>
-          <w:szCs w:val="28"/>
-        </w:rPr>
-        <w:t>At the bottom of the page, just above the footer, there is a pagination bar that allows users to explore additional related content.</w:t>
+    </w:p>
+    <w:p>
+      <w:pPr>
+        <w:ind w:firstLine="360"/>
+        <w:rPr>
+          <w:sz w:val="28"/>
+          <w:szCs w:val="28"/>
+        </w:rPr>
+      </w:pPr>
+      <w:r>
+        <w:rPr>
+          <w:sz w:val="28"/>
+          <w:szCs w:val="28"/>
+        </w:rPr>
+        <w:t>The “Post View” page enables users to engage with the content by expressing positive or negative reactions through the “Like” and “Dislike” buttons, as well as by sharing their thoughts in the comments section.</w:t>
       </w:r>
       <w:r>
         <w:rPr>
@@ -1920,29 +2771,6 @@
           <w:sz w:val="28"/>
           <w:szCs w:val="28"/>
         </w:rPr>
-        <w:t>The “Post View” page enables users to engage with the content by expressing positive or negative reactions through the “Like” and “Dislike” buttons, as well as by sharing their thoughts in the comments section.</w:t>
-      </w:r>
-      <w:r>
-        <w:rPr>
-          <w:sz w:val="28"/>
-          <w:szCs w:val="28"/>
-        </w:rPr>
-        <w:t xml:space="preserve"> </w:t>
-      </w:r>
-    </w:p>
-    <w:p>
-      <w:pPr>
-        <w:ind w:firstLine="360"/>
-        <w:rPr>
-          <w:sz w:val="28"/>
-          <w:szCs w:val="28"/>
-        </w:rPr>
-      </w:pPr>
-      <w:r>
-        <w:rPr>
-          <w:sz w:val="28"/>
-          <w:szCs w:val="28"/>
-        </w:rPr>
         <w:t>The “Create Post” page is designed with a prominent title field and a large content section for user input. Additionally, it includes options to upload an image or select a video to accompany the post</w:t>
       </w:r>
       <w:r>
@@ -1982,6 +2810,15 @@
         </w:rPr>
         <w:t>.</w:t>
       </w:r>
+    </w:p>
+    <w:p>
+      <w:pPr>
+        <w:ind w:firstLine="360"/>
+        <w:rPr>
+          <w:sz w:val="28"/>
+          <w:szCs w:val="28"/>
+        </w:rPr>
+      </w:pPr>
     </w:p>
     <w:sectPr>
       <w:pgSz w:w="12240" w:h="15840"/>
@@ -3225,4 +4062,16 @@
     </a:ext>
   </a:extLst>
 </a:theme>
+</file>
+
+<file path=customXml/item1.xml><?xml version="1.0" encoding="utf-8"?>
+<b:Sources xmlns:b="http://schemas.openxmlformats.org/officeDocument/2006/bibliography" xmlns="http://schemas.openxmlformats.org/officeDocument/2006/bibliography" SelectedStyle="\APASixthEditionOfficeOnline.xsl" StyleName="APA" Version="6"/>
+</file>
+
+<file path=customXml/itemProps1.xml><?xml version="1.0" encoding="utf-8"?>
+<ds:datastoreItem xmlns:ds="http://schemas.openxmlformats.org/officeDocument/2006/customXml" ds:itemID="{35531521-473A-4A8C-B478-82D95B467AB2}">
+  <ds:schemaRefs>
+    <ds:schemaRef ds:uri="http://schemas.openxmlformats.org/officeDocument/2006/bibliography"/>
+  </ds:schemaRefs>
+</ds:datastoreItem>
 </file>
</xml_diff>

<commit_message>
replace modal with js alert, add view-post page's, add search js, and much more adjust to all html/css files
</commit_message>
<xml_diff>
--- a/30064801's report.docx
+++ b/30064801's report.docx
@@ -25,6 +25,98 @@
     </w:p>
     <w:p>
       <w:pPr>
+        <w:rPr>
+          <w:b/>
+          <w:bCs/>
+          <w:sz w:val="28"/>
+          <w:szCs w:val="28"/>
+        </w:rPr>
+      </w:pPr>
+      <w:r>
+        <w:rPr>
+          <w:b/>
+          <w:bCs/>
+          <w:sz w:val="28"/>
+          <w:szCs w:val="28"/>
+        </w:rPr>
+        <w:t xml:space="preserve">Tittle: </w:t>
+      </w:r>
+      <w:r>
+        <w:rPr>
+          <w:sz w:val="28"/>
+          <w:szCs w:val="28"/>
+        </w:rPr>
+        <w:t>FoodTales</w:t>
+      </w:r>
+    </w:p>
+    <w:p>
+      <w:pPr>
+        <w:rPr>
+          <w:sz w:val="28"/>
+          <w:szCs w:val="28"/>
+        </w:rPr>
+      </w:pPr>
+      <w:r>
+        <w:rPr>
+          <w:b/>
+          <w:bCs/>
+          <w:sz w:val="28"/>
+          <w:szCs w:val="28"/>
+        </w:rPr>
+        <w:t>M</w:t>
+      </w:r>
+      <w:r>
+        <w:rPr>
+          <w:b/>
+          <w:bCs/>
+          <w:sz w:val="28"/>
+          <w:szCs w:val="28"/>
+        </w:rPr>
+        <w:t>ain HTML file</w:t>
+      </w:r>
+      <w:r>
+        <w:rPr>
+          <w:b/>
+          <w:bCs/>
+          <w:sz w:val="28"/>
+          <w:szCs w:val="28"/>
+        </w:rPr>
+        <w:t xml:space="preserve">: </w:t>
+      </w:r>
+      <w:r>
+        <w:rPr>
+          <w:sz w:val="28"/>
+          <w:szCs w:val="28"/>
+        </w:rPr>
+        <w:t>home.html</w:t>
+      </w:r>
+    </w:p>
+    <w:p>
+      <w:pPr>
+        <w:rPr>
+          <w:sz w:val="28"/>
+          <w:szCs w:val="28"/>
+        </w:rPr>
+      </w:pPr>
+      <w:r>
+        <w:rPr>
+          <w:b/>
+          <w:bCs/>
+          <w:sz w:val="28"/>
+          <w:szCs w:val="28"/>
+        </w:rPr>
+        <w:t>StudentID:</w:t>
+      </w:r>
+      <w:r>
+        <w:rPr>
+          <w:sz w:val="28"/>
+          <w:szCs w:val="28"/>
+        </w:rPr>
+        <w:t xml:space="preserve"> 30064801</w:t>
+      </w:r>
+    </w:p>
+    <w:p>
+      <w:pPr>
         <w:jc w:val="both"/>
         <w:rPr>
           <w:b/>
@@ -304,7 +396,15 @@
           <w:sz w:val="28"/>
           <w:szCs w:val="28"/>
         </w:rPr>
-        <w:t>By highlighting personal memories, cultural traditions, and local legends, the website turns food into a vessel for storytelling and cultural preservation. It invites people from around the world to share their own experiences, creating a rich, community</w:t>
+        <w:t xml:space="preserve">By highlighting personal memories, cultural traditions, and local legends, the website turns food into a vessel for storytelling and cultural preservation. It invites people from around </w:t>
+      </w:r>
+      <w:r>
+        <w:rPr>
+          <w:sz w:val="28"/>
+          <w:szCs w:val="28"/>
+        </w:rPr>
+        <w:lastRenderedPageBreak/>
+        <w:t>the world to share their own experiences, creating a rich, community</w:t>
       </w:r>
       <w:r>
         <w:rPr>
@@ -345,7 +445,6 @@
           <w:sz w:val="28"/>
           <w:szCs w:val="28"/>
         </w:rPr>
-        <w:lastRenderedPageBreak/>
         <w:t>Who is it aimed at?</w:t>
       </w:r>
     </w:p>
@@ -431,7 +530,7 @@
           <w:szCs w:val="28"/>
         </w:rPr>
         <w:drawing>
-          <wp:anchor distT="0" distB="0" distL="114300" distR="114300" simplePos="0" relativeHeight="251659264" behindDoc="0" locked="0" layoutInCell="1" allowOverlap="1" wp14:anchorId="26F1196A" wp14:editId="433EE4FC">
+          <wp:anchor distT="0" distB="0" distL="114300" distR="114300" simplePos="0" relativeHeight="251659264" behindDoc="0" locked="0" layoutInCell="1" allowOverlap="1" wp14:anchorId="26F1196A" wp14:editId="7AFD39D0">
             <wp:simplePos x="0" y="0"/>
             <wp:positionH relativeFrom="column">
               <wp:posOffset>228600</wp:posOffset>
@@ -440,7 +539,7 @@
               <wp:posOffset>355600</wp:posOffset>
             </wp:positionV>
             <wp:extent cx="2476500" cy="2476500"/>
-            <wp:effectExtent l="0" t="0" r="0" b="0"/>
+            <wp:effectExtent l="0" t="0" r="9525" b="9525"/>
             <wp:wrapSquare wrapText="bothSides"/>
             <wp:docPr id="423226045" name="Picture 3" descr="A person wearing a hat&#10;&#10;AI-generated content may be incorrect."/>
             <wp:cNvGraphicFramePr>
@@ -856,6 +955,7 @@
           <w:sz w:val="28"/>
           <w:szCs w:val="28"/>
         </w:rPr>
+        <w:lastRenderedPageBreak/>
         <w:t>Quote</w:t>
       </w:r>
       <w:r>
@@ -899,59 +999,23 @@
         <w:rPr>
           <w:b/>
           <w:bCs/>
-          <w:sz w:val="28"/>
-          <w:szCs w:val="28"/>
-        </w:rPr>
-        <w:lastRenderedPageBreak/>
-        <w:t xml:space="preserve">Marco, </w:t>
-      </w:r>
-      <w:r>
-        <w:rPr>
-          <w:b/>
-          <w:bCs/>
-          <w:sz w:val="28"/>
-          <w:szCs w:val="28"/>
-        </w:rPr>
-        <w:t>52</w:t>
-      </w:r>
-      <w:r>
-        <w:rPr>
-          <w:b/>
-          <w:bCs/>
-          <w:sz w:val="28"/>
-          <w:szCs w:val="28"/>
-        </w:rPr>
-        <w:t xml:space="preserve"> years old, food and travel blogger, culturally curious.</w:t>
-      </w:r>
-    </w:p>
-    <w:p>
-      <w:pPr>
-        <w:rPr>
-          <w:sz w:val="28"/>
-          <w:szCs w:val="28"/>
-        </w:rPr>
-      </w:pPr>
-      <w:r>
-        <w:rPr>
-          <w:b/>
-          <w:bCs/>
           <w:noProof/>
           <w:sz w:val="28"/>
           <w:szCs w:val="28"/>
         </w:rPr>
         <w:drawing>
-          <wp:anchor distT="0" distB="0" distL="114300" distR="114300" simplePos="0" relativeHeight="251660288" behindDoc="0" locked="0" layoutInCell="1" allowOverlap="1" wp14:anchorId="72F23304" wp14:editId="32A62CC2">
+          <wp:anchor distT="0" distB="0" distL="114300" distR="114300" simplePos="0" relativeHeight="251660288" behindDoc="0" locked="0" layoutInCell="1" allowOverlap="1" wp14:anchorId="200E561D" wp14:editId="2C658EB6">
             <wp:simplePos x="0" y="0"/>
-            <wp:positionH relativeFrom="column">
-              <wp:posOffset>0</wp:posOffset>
+            <wp:positionH relativeFrom="margin">
+              <wp:align>left</wp:align>
             </wp:positionH>
             <wp:positionV relativeFrom="paragraph">
-              <wp:posOffset>-1270</wp:posOffset>
+              <wp:posOffset>356870</wp:posOffset>
             </wp:positionV>
-            <wp:extent cx="2857500" cy="2857500"/>
-            <wp:effectExtent l="0" t="0" r="0" b="0"/>
+            <wp:extent cx="2657475" cy="2657475"/>
+            <wp:effectExtent l="0" t="0" r="9525" b="9525"/>
             <wp:wrapSquare wrapText="bothSides"/>
-            <wp:docPr id="2029226174" name="Picture 4" descr="A person holding a phone and walking sticks&#10;&#10;AI-generated content may be incorrect."/>
+            <wp:docPr id="219416818" name="Picture 2"/>
             <wp:cNvGraphicFramePr>
               <a:graphicFrameLocks xmlns:a="http://schemas.openxmlformats.org/drawingml/2006/main" noChangeAspect="1"/>
             </wp:cNvGraphicFramePr>
@@ -959,33 +1023,46 @@
               <a:graphicData uri="http://schemas.openxmlformats.org/drawingml/2006/picture">
                 <pic:pic xmlns:pic="http://schemas.openxmlformats.org/drawingml/2006/picture">
                   <pic:nvPicPr>
-                    <pic:cNvPr id="2029226174" name="Picture 4" descr="A person holding a phone and walking sticks&#10;&#10;AI-generated content may be incorrect."/>
-                    <pic:cNvPicPr/>
+                    <pic:cNvPr id="0" name="Picture 2"/>
+                    <pic:cNvPicPr>
+                      <a:picLocks noChangeAspect="1" noChangeArrowheads="1"/>
+                    </pic:cNvPicPr>
                   </pic:nvPicPr>
                   <pic:blipFill>
-                    <a:blip r:embed="rId6">
+                    <a:blip r:embed="rId6" cstate="print">
                       <a:extLst>
                         <a:ext uri="{28A0092B-C50C-407E-A947-70E740481C1C}">
                           <a14:useLocalDpi xmlns:a14="http://schemas.microsoft.com/office/drawing/2010/main" val="0"/>
                         </a:ext>
                       </a:extLst>
                     </a:blip>
+                    <a:srcRect/>
                     <a:stretch>
                       <a:fillRect/>
                     </a:stretch>
                   </pic:blipFill>
-                  <pic:spPr>
+                  <pic:spPr bwMode="auto">
                     <a:xfrm>
                       <a:off x="0" y="0"/>
-                      <a:ext cx="2857500" cy="2857500"/>
+                      <a:ext cx="2657475" cy="2657475"/>
                     </a:xfrm>
                     <a:prstGeom prst="rect">
                       <a:avLst/>
                     </a:prstGeom>
+                    <a:noFill/>
+                    <a:ln>
+                      <a:noFill/>
+                    </a:ln>
                   </pic:spPr>
                 </pic:pic>
               </a:graphicData>
             </a:graphic>
+            <wp14:sizeRelH relativeFrom="margin">
+              <wp14:pctWidth>0</wp14:pctWidth>
+            </wp14:sizeRelH>
+            <wp14:sizeRelV relativeFrom="margin">
+              <wp14:pctHeight>0</wp14:pctHeight>
+            </wp14:sizeRelV>
           </wp:anchor>
         </w:drawing>
       </w:r>
@@ -996,6 +1073,50 @@
           <w:sz w:val="28"/>
           <w:szCs w:val="28"/>
         </w:rPr>
+        <w:t>Dung Joestar</w:t>
+      </w:r>
+      <w:r>
+        <w:rPr>
+          <w:b/>
+          <w:bCs/>
+          <w:sz w:val="28"/>
+          <w:szCs w:val="28"/>
+        </w:rPr>
+        <w:t xml:space="preserve">, </w:t>
+      </w:r>
+      <w:r>
+        <w:rPr>
+          <w:b/>
+          <w:bCs/>
+          <w:sz w:val="28"/>
+          <w:szCs w:val="28"/>
+        </w:rPr>
+        <w:t>52</w:t>
+      </w:r>
+      <w:r>
+        <w:rPr>
+          <w:b/>
+          <w:bCs/>
+          <w:sz w:val="28"/>
+          <w:szCs w:val="28"/>
+        </w:rPr>
+        <w:t xml:space="preserve"> years old, food and travel blogger, culturally curious.</w:t>
+      </w:r>
+    </w:p>
+    <w:p>
+      <w:pPr>
+        <w:rPr>
+          <w:sz w:val="28"/>
+          <w:szCs w:val="28"/>
+        </w:rPr>
+      </w:pPr>
+      <w:r>
+        <w:rPr>
+          <w:b/>
+          <w:bCs/>
+          <w:sz w:val="28"/>
+          <w:szCs w:val="28"/>
+        </w:rPr>
         <w:t>Name:</w:t>
       </w:r>
       <w:r>
@@ -1010,7 +1131,7 @@
           <w:sz w:val="28"/>
           <w:szCs w:val="28"/>
         </w:rPr>
-        <w:t>Marco</w:t>
+        <w:t>Dung Joestar</w:t>
       </w:r>
     </w:p>
     <w:p>
@@ -1357,24 +1478,6 @@
         </w:rPr>
         <w:t xml:space="preserve"> I want readers to taste both the flavor and the history behind it.”</w:t>
       </w:r>
-    </w:p>
-    <w:p>
-      <w:pPr>
-        <w:ind w:firstLine="360"/>
-        <w:rPr>
-          <w:sz w:val="28"/>
-          <w:szCs w:val="28"/>
-        </w:rPr>
-      </w:pPr>
-    </w:p>
-    <w:p>
-      <w:pPr>
-        <w:ind w:firstLine="360"/>
-        <w:rPr>
-          <w:sz w:val="28"/>
-          <w:szCs w:val="28"/>
-        </w:rPr>
-      </w:pPr>
     </w:p>
     <w:p>
       <w:pPr>
@@ -2272,19 +2375,29 @@
       <w:pPr>
         <w:ind w:firstLine="360"/>
         <w:rPr>
-          <w:b/>
-          <w:bCs/>
-          <w:sz w:val="28"/>
-          <w:szCs w:val="28"/>
-        </w:rPr>
-      </w:pPr>
-      <w:r>
-        <w:rPr>
-          <w:b/>
-          <w:bCs/>
-          <w:sz w:val="28"/>
-          <w:szCs w:val="28"/>
-        </w:rPr>
+          <w:sz w:val="28"/>
+          <w:szCs w:val="28"/>
+        </w:rPr>
+      </w:pPr>
+    </w:p>
+    <w:p>
+      <w:pPr>
+        <w:ind w:firstLine="360"/>
+        <w:rPr>
+          <w:b/>
+          <w:bCs/>
+          <w:sz w:val="28"/>
+          <w:szCs w:val="28"/>
+        </w:rPr>
+      </w:pPr>
+      <w:r>
+        <w:rPr>
+          <w:b/>
+          <w:bCs/>
+          <w:sz w:val="28"/>
+          <w:szCs w:val="28"/>
+        </w:rPr>
+        <w:lastRenderedPageBreak/>
         <w:t>Thoroughly justify your design choices.</w:t>
       </w:r>
     </w:p>
@@ -2301,236 +2414,404 @@
           <w:sz w:val="28"/>
           <w:szCs w:val="28"/>
         </w:rPr>
+        <w:t xml:space="preserve">As </w:t>
+      </w:r>
+      <w:r>
+        <w:rPr>
+          <w:sz w:val="28"/>
+          <w:szCs w:val="28"/>
+        </w:rPr>
+        <w:t>shown</w:t>
+      </w:r>
+      <w:r>
+        <w:rPr>
+          <w:sz w:val="28"/>
+          <w:szCs w:val="28"/>
+        </w:rPr>
+        <w:t xml:space="preserve"> in the previous pages, I made </w:t>
+      </w:r>
+      <w:r>
+        <w:rPr>
+          <w:sz w:val="28"/>
+          <w:szCs w:val="28"/>
+        </w:rPr>
+        <w:t xml:space="preserve">my own </w:t>
+      </w:r>
+      <w:r>
+        <w:rPr>
+          <w:sz w:val="28"/>
+          <w:szCs w:val="28"/>
+        </w:rPr>
+        <w:t>choices regarding font</w:t>
+      </w:r>
+      <w:r>
+        <w:rPr>
+          <w:sz w:val="28"/>
+          <w:szCs w:val="28"/>
+        </w:rPr>
+        <w:t>-</w:t>
+      </w:r>
+      <w:r>
+        <w:rPr>
+          <w:sz w:val="28"/>
+          <w:szCs w:val="28"/>
+        </w:rPr>
+        <w:t>size, font</w:t>
+      </w:r>
+      <w:r>
+        <w:rPr>
+          <w:sz w:val="28"/>
+          <w:szCs w:val="28"/>
+        </w:rPr>
+        <w:t>-</w:t>
+      </w:r>
+      <w:r>
+        <w:rPr>
+          <w:sz w:val="28"/>
+          <w:szCs w:val="28"/>
+        </w:rPr>
+        <w:t xml:space="preserve">family, and color theme. I also planned specific adjustments to the placement of certain buttons to improve the layout. </w:t>
+      </w:r>
+      <w:r>
+        <w:rPr>
+          <w:sz w:val="28"/>
+          <w:szCs w:val="28"/>
+        </w:rPr>
+        <w:t>I</w:t>
+      </w:r>
+      <w:r>
+        <w:rPr>
+          <w:sz w:val="28"/>
+          <w:szCs w:val="28"/>
+        </w:rPr>
+        <w:t>t can</w:t>
+      </w:r>
+      <w:r>
+        <w:rPr>
+          <w:sz w:val="28"/>
+          <w:szCs w:val="28"/>
+        </w:rPr>
+        <w:t xml:space="preserve"> also</w:t>
+      </w:r>
+      <w:r>
+        <w:rPr>
+          <w:sz w:val="28"/>
+          <w:szCs w:val="28"/>
+        </w:rPr>
+        <w:t xml:space="preserve"> be </w:t>
+      </w:r>
+      <w:r>
+        <w:rPr>
+          <w:sz w:val="28"/>
+          <w:szCs w:val="28"/>
+        </w:rPr>
+        <w:t>noticed</w:t>
+      </w:r>
+      <w:r>
+        <w:rPr>
+          <w:sz w:val="28"/>
+          <w:szCs w:val="28"/>
+        </w:rPr>
+        <w:t xml:space="preserve"> that the “Home” page appears somewhat incomplete and lacks sufficient content to achieve a balanced presentation.</w:t>
+      </w:r>
+    </w:p>
+    <w:p>
+      <w:pPr>
+        <w:ind w:firstLine="360"/>
+        <w:rPr>
+          <w:sz w:val="28"/>
+          <w:szCs w:val="28"/>
+        </w:rPr>
+      </w:pPr>
+      <w:r>
+        <w:rPr>
+          <w:sz w:val="28"/>
+          <w:szCs w:val="28"/>
+        </w:rPr>
+        <w:t>First of all, the font-size and font-family. I used Geologica and Roboto Slab t</w:t>
+      </w:r>
+      <w:r>
+        <w:rPr>
+          <w:sz w:val="28"/>
+          <w:szCs w:val="28"/>
+        </w:rPr>
+        <w:t xml:space="preserve">o </w:t>
+      </w:r>
+      <w:r>
+        <w:rPr>
+          <w:sz w:val="28"/>
+          <w:szCs w:val="28"/>
+        </w:rPr>
+        <w:t>bring</w:t>
+      </w:r>
+      <w:r>
+        <w:rPr>
+          <w:sz w:val="28"/>
+          <w:szCs w:val="28"/>
+        </w:rPr>
+        <w:t xml:space="preserve"> a vibrant </w:t>
+      </w:r>
+      <w:r>
+        <w:rPr>
+          <w:sz w:val="28"/>
+          <w:szCs w:val="28"/>
+        </w:rPr>
+        <w:t xml:space="preserve">feelings </w:t>
+      </w:r>
+      <w:r>
+        <w:rPr>
+          <w:sz w:val="28"/>
+          <w:szCs w:val="28"/>
+        </w:rPr>
+        <w:t>and welcoming atmosphere that feels contemporary and stylish, while avoiding an overly traditional appearance.</w:t>
+      </w:r>
+    </w:p>
+    <w:p>
+      <w:pPr>
+        <w:ind w:firstLine="360"/>
+        <w:rPr>
+          <w:sz w:val="28"/>
+          <w:szCs w:val="28"/>
+        </w:rPr>
+      </w:pPr>
+      <w:r>
+        <w:rPr>
+          <w:sz w:val="28"/>
+          <w:szCs w:val="28"/>
+        </w:rPr>
+        <w:t xml:space="preserve">For the color theme, I was inspired by  </w:t>
+      </w:r>
+      <w:r>
+        <w:rPr>
+          <w:sz w:val="28"/>
+          <w:szCs w:val="28"/>
+        </w:rPr>
+        <w:t>fall</w:t>
+      </w:r>
+      <w:r>
+        <w:rPr>
+          <w:sz w:val="28"/>
+          <w:szCs w:val="28"/>
+        </w:rPr>
+        <w:t>-color</w:t>
+      </w:r>
+      <w:r>
+        <w:rPr>
+          <w:sz w:val="28"/>
+          <w:szCs w:val="28"/>
+        </w:rPr>
+        <w:t xml:space="preserve"> palette</w:t>
+      </w:r>
+      <w:r>
+        <w:rPr>
+          <w:sz w:val="28"/>
+          <w:szCs w:val="28"/>
+        </w:rPr>
+        <w:t>, which include “</w:t>
+      </w:r>
+      <w:r>
+        <w:rPr>
+          <w:sz w:val="28"/>
+          <w:szCs w:val="28"/>
+        </w:rPr>
+        <w:t>Antique Brass</w:t>
+      </w:r>
+      <w:r>
+        <w:rPr>
+          <w:sz w:val="28"/>
+          <w:szCs w:val="28"/>
+        </w:rPr>
+        <w:t xml:space="preserve">” color and “Light Grey”. </w:t>
+      </w:r>
+      <w:r>
+        <w:rPr>
+          <w:sz w:val="28"/>
+          <w:szCs w:val="28"/>
+        </w:rPr>
+        <w:t xml:space="preserve">This combination was chosen to </w:t>
+      </w:r>
+      <w:r>
+        <w:rPr>
+          <w:sz w:val="28"/>
+          <w:szCs w:val="28"/>
+        </w:rPr>
+        <w:t xml:space="preserve">bring </w:t>
+      </w:r>
+      <w:r>
+        <w:rPr>
+          <w:sz w:val="28"/>
+          <w:szCs w:val="28"/>
+        </w:rPr>
+        <w:t>a sense of warmth and comfort, creating an inviting atmosphere that encourages users to share their thoughts openly and without hesitation.</w:t>
+      </w:r>
+      <w:r>
+        <w:rPr>
+          <w:sz w:val="28"/>
+          <w:szCs w:val="28"/>
+        </w:rPr>
+        <w:t xml:space="preserve"> </w:t>
+      </w:r>
+      <w:r>
+        <w:rPr>
+          <w:sz w:val="28"/>
+          <w:szCs w:val="28"/>
+        </w:rPr>
+        <w:t>Initially, the navigation bar was designed to be invisible in order to create a more intimate and seamless user experience. However, since the text color blended with the background, this approach reduced readability and usability.</w:t>
+      </w:r>
+      <w:r>
+        <w:rPr>
+          <w:sz w:val="28"/>
+          <w:szCs w:val="28"/>
+        </w:rPr>
+        <w:t xml:space="preserve"> </w:t>
+      </w:r>
+      <w:r>
+        <w:rPr>
+          <w:sz w:val="28"/>
+          <w:szCs w:val="28"/>
+        </w:rPr>
+        <w:t>herefore, alternative design solutions need to be</w:t>
+      </w:r>
+      <w:r>
+        <w:rPr>
+          <w:sz w:val="28"/>
+          <w:szCs w:val="28"/>
+        </w:rPr>
+        <w:t xml:space="preserve"> implement so I choose the “Light Grey” color to be navigation bar background.</w:t>
+      </w:r>
+    </w:p>
+    <w:p>
+      <w:pPr>
+        <w:ind w:firstLine="360"/>
+        <w:rPr>
+          <w:b/>
+          <w:bCs/>
+          <w:sz w:val="28"/>
+          <w:szCs w:val="28"/>
+        </w:rPr>
+      </w:pPr>
+      <w:r>
+        <w:rPr>
+          <w:b/>
+          <w:bCs/>
+          <w:sz w:val="28"/>
+          <w:szCs w:val="28"/>
+        </w:rPr>
+        <w:t>How does your design satisfy the needs of your personas and scenarios</w:t>
+      </w:r>
+      <w:r>
+        <w:rPr>
+          <w:b/>
+          <w:bCs/>
+          <w:sz w:val="28"/>
+          <w:szCs w:val="28"/>
+        </w:rPr>
+        <w:t>?</w:t>
+      </w:r>
+    </w:p>
+    <w:p>
+      <w:pPr>
+        <w:ind w:firstLine="360"/>
+        <w:rPr>
+          <w:sz w:val="28"/>
+          <w:szCs w:val="28"/>
+        </w:rPr>
+      </w:pPr>
+      <w:r>
+        <w:rPr>
+          <w:sz w:val="28"/>
+          <w:szCs w:val="28"/>
+        </w:rPr>
+        <w:t xml:space="preserve">To </w:t>
+      </w:r>
+      <w:r>
+        <w:rPr>
+          <w:sz w:val="28"/>
+          <w:szCs w:val="28"/>
+        </w:rPr>
+        <w:t>bring our personas</w:t>
+      </w:r>
+      <w:r>
+        <w:rPr>
+          <w:sz w:val="28"/>
+          <w:szCs w:val="28"/>
+        </w:rPr>
+        <w:t xml:space="preserve"> a simple and user-friendly interface suitable for users of all ages, the “Create Post” and “View Post” features are prominently displayed in the hero section of the landing page upon entering the website.</w:t>
+      </w:r>
+    </w:p>
+    <w:p>
+      <w:pPr>
+        <w:ind w:firstLine="360"/>
+        <w:rPr>
+          <w:sz w:val="28"/>
+          <w:szCs w:val="28"/>
+        </w:rPr>
+      </w:pPr>
+      <w:r>
+        <w:rPr>
+          <w:sz w:val="28"/>
+          <w:szCs w:val="28"/>
+        </w:rPr>
+        <w:t>Further down the page, the post visuals and text elements are intentionally structured with larger images, a minimalist design approach, and text layouts that enhance the storytelling and emotional engagement of the content.</w:t>
+      </w:r>
+      <w:r>
+        <w:rPr>
+          <w:sz w:val="28"/>
+          <w:szCs w:val="28"/>
+        </w:rPr>
+        <w:t xml:space="preserve"> </w:t>
+      </w:r>
+      <w:r>
+        <w:rPr>
+          <w:sz w:val="28"/>
+          <w:szCs w:val="28"/>
+        </w:rPr>
+        <w:t xml:space="preserve">This design approach provides users with a clearer understanding of the post’s content and overall </w:t>
+      </w:r>
+      <w:r>
+        <w:rPr>
+          <w:sz w:val="28"/>
+          <w:szCs w:val="28"/>
+        </w:rPr>
+        <w:t xml:space="preserve">web content. </w:t>
+      </w:r>
+    </w:p>
+    <w:p>
+      <w:pPr>
+        <w:ind w:firstLine="360"/>
+        <w:rPr>
+          <w:sz w:val="28"/>
+          <w:szCs w:val="28"/>
+        </w:rPr>
+      </w:pPr>
+      <w:r>
+        <w:rPr>
+          <w:sz w:val="28"/>
+          <w:szCs w:val="28"/>
+        </w:rPr>
+        <w:t xml:space="preserve">On the “Forum” page, a search bar is positioned at the top, accompanied by a filter bar located beneath it. This design </w:t>
+      </w:r>
+      <w:r>
+        <w:rPr>
+          <w:sz w:val="28"/>
+          <w:szCs w:val="28"/>
+        </w:rPr>
+        <w:t>allow</w:t>
+      </w:r>
+      <w:r>
+        <w:rPr>
+          <w:sz w:val="28"/>
+          <w:szCs w:val="28"/>
+        </w:rPr>
+        <w:t xml:space="preserve"> users to search for content </w:t>
+      </w:r>
+      <w:r>
+        <w:rPr>
+          <w:sz w:val="28"/>
+          <w:szCs w:val="28"/>
+        </w:rPr>
         <w:lastRenderedPageBreak/>
-        <w:t xml:space="preserve">As </w:t>
-      </w:r>
-      <w:r>
-        <w:rPr>
-          <w:sz w:val="28"/>
-          <w:szCs w:val="28"/>
-        </w:rPr>
-        <w:t>shown</w:t>
-      </w:r>
-      <w:r>
-        <w:rPr>
-          <w:sz w:val="28"/>
-          <w:szCs w:val="28"/>
-        </w:rPr>
-        <w:t xml:space="preserve"> in the previous pages, I made </w:t>
-      </w:r>
-      <w:r>
-        <w:rPr>
-          <w:sz w:val="28"/>
-          <w:szCs w:val="28"/>
-        </w:rPr>
-        <w:t xml:space="preserve">my own </w:t>
-      </w:r>
-      <w:r>
-        <w:rPr>
-          <w:sz w:val="28"/>
-          <w:szCs w:val="28"/>
-        </w:rPr>
-        <w:t>choices regarding font</w:t>
-      </w:r>
-      <w:r>
-        <w:rPr>
-          <w:sz w:val="28"/>
-          <w:szCs w:val="28"/>
-        </w:rPr>
-        <w:t>-</w:t>
-      </w:r>
-      <w:r>
-        <w:rPr>
-          <w:sz w:val="28"/>
-          <w:szCs w:val="28"/>
-        </w:rPr>
-        <w:t>size, font</w:t>
-      </w:r>
-      <w:r>
-        <w:rPr>
-          <w:sz w:val="28"/>
-          <w:szCs w:val="28"/>
-        </w:rPr>
-        <w:t>-</w:t>
-      </w:r>
-      <w:r>
-        <w:rPr>
-          <w:sz w:val="28"/>
-          <w:szCs w:val="28"/>
-        </w:rPr>
-        <w:t xml:space="preserve">family, and color theme. I also planned specific adjustments to the placement of certain buttons to improve the layout. </w:t>
-      </w:r>
-      <w:r>
-        <w:rPr>
-          <w:sz w:val="28"/>
-          <w:szCs w:val="28"/>
-        </w:rPr>
-        <w:t>I</w:t>
-      </w:r>
-      <w:r>
-        <w:rPr>
-          <w:sz w:val="28"/>
-          <w:szCs w:val="28"/>
-        </w:rPr>
-        <w:t>t can</w:t>
-      </w:r>
-      <w:r>
-        <w:rPr>
-          <w:sz w:val="28"/>
-          <w:szCs w:val="28"/>
-        </w:rPr>
-        <w:t xml:space="preserve"> also</w:t>
-      </w:r>
-      <w:r>
-        <w:rPr>
-          <w:sz w:val="28"/>
-          <w:szCs w:val="28"/>
-        </w:rPr>
-        <w:t xml:space="preserve"> be </w:t>
-      </w:r>
-      <w:r>
-        <w:rPr>
-          <w:sz w:val="28"/>
-          <w:szCs w:val="28"/>
-        </w:rPr>
-        <w:t>noticed</w:t>
-      </w:r>
-      <w:r>
-        <w:rPr>
-          <w:sz w:val="28"/>
-          <w:szCs w:val="28"/>
-        </w:rPr>
-        <w:t xml:space="preserve"> that the “Home” page appears somewhat incomplete and lacks sufficient content to achieve a balanced presentation.</w:t>
-      </w:r>
-    </w:p>
-    <w:p>
-      <w:pPr>
-        <w:ind w:firstLine="360"/>
-        <w:rPr>
-          <w:sz w:val="28"/>
-          <w:szCs w:val="28"/>
-        </w:rPr>
-      </w:pPr>
-      <w:r>
-        <w:rPr>
-          <w:sz w:val="28"/>
-          <w:szCs w:val="28"/>
-        </w:rPr>
-        <w:t>First of all, the font-size and font-family. I used Geologica and Roboto Slab t</w:t>
-      </w:r>
-      <w:r>
-        <w:rPr>
-          <w:sz w:val="28"/>
-          <w:szCs w:val="28"/>
-        </w:rPr>
-        <w:t xml:space="preserve">o </w:t>
-      </w:r>
-      <w:r>
-        <w:rPr>
-          <w:sz w:val="28"/>
-          <w:szCs w:val="28"/>
-        </w:rPr>
-        <w:t>bring</w:t>
-      </w:r>
-      <w:r>
-        <w:rPr>
-          <w:sz w:val="28"/>
-          <w:szCs w:val="28"/>
-        </w:rPr>
-        <w:t xml:space="preserve"> a vibrant </w:t>
-      </w:r>
-      <w:r>
-        <w:rPr>
-          <w:sz w:val="28"/>
-          <w:szCs w:val="28"/>
-        </w:rPr>
-        <w:t xml:space="preserve">feelings </w:t>
-      </w:r>
-      <w:r>
-        <w:rPr>
-          <w:sz w:val="28"/>
-          <w:szCs w:val="28"/>
-        </w:rPr>
-        <w:t>and welcoming atmosphere that feels contemporary and stylish, while avoiding an overly traditional appearance.</w:t>
-      </w:r>
-    </w:p>
-    <w:p>
-      <w:pPr>
-        <w:ind w:firstLine="360"/>
-        <w:rPr>
-          <w:sz w:val="28"/>
-          <w:szCs w:val="28"/>
-        </w:rPr>
-      </w:pPr>
-      <w:r>
-        <w:rPr>
-          <w:sz w:val="28"/>
-          <w:szCs w:val="28"/>
-        </w:rPr>
-        <w:t xml:space="preserve">For the color theme, I was inspired by  </w:t>
-      </w:r>
-      <w:r>
-        <w:rPr>
-          <w:sz w:val="28"/>
-          <w:szCs w:val="28"/>
-        </w:rPr>
-        <w:t>fall</w:t>
-      </w:r>
-      <w:r>
-        <w:rPr>
-          <w:sz w:val="28"/>
-          <w:szCs w:val="28"/>
-        </w:rPr>
-        <w:t>-color</w:t>
-      </w:r>
-      <w:r>
-        <w:rPr>
-          <w:sz w:val="28"/>
-          <w:szCs w:val="28"/>
-        </w:rPr>
-        <w:t xml:space="preserve"> palette</w:t>
-      </w:r>
-      <w:r>
-        <w:rPr>
-          <w:sz w:val="28"/>
-          <w:szCs w:val="28"/>
-        </w:rPr>
-        <w:t>, which include “</w:t>
-      </w:r>
-      <w:r>
-        <w:rPr>
-          <w:sz w:val="28"/>
-          <w:szCs w:val="28"/>
-        </w:rPr>
-        <w:t>Antique Brass</w:t>
-      </w:r>
-      <w:r>
-        <w:rPr>
-          <w:sz w:val="28"/>
-          <w:szCs w:val="28"/>
-        </w:rPr>
-        <w:t xml:space="preserve">” color and “Light Grey”. </w:t>
-      </w:r>
-      <w:r>
-        <w:rPr>
-          <w:sz w:val="28"/>
-          <w:szCs w:val="28"/>
-        </w:rPr>
-        <w:t xml:space="preserve">This combination was chosen to </w:t>
-      </w:r>
-      <w:r>
-        <w:rPr>
-          <w:sz w:val="28"/>
-          <w:szCs w:val="28"/>
-        </w:rPr>
-        <w:t xml:space="preserve">bring </w:t>
-      </w:r>
-      <w:r>
-        <w:rPr>
-          <w:sz w:val="28"/>
-          <w:szCs w:val="28"/>
-        </w:rPr>
-        <w:t>a sense of warmth and comfort, creating an inviting atmosphere that encourages users to share their thoughts openly and without hesitation.</w:t>
+        <w:t>efficiently and refine their results according to specific needs.</w:t>
       </w:r>
       <w:r>
         <w:rPr>
@@ -2544,176 +2825,7 @@
           <w:sz w:val="28"/>
           <w:szCs w:val="28"/>
         </w:rPr>
-        <w:t>Initially, the navigation bar was designed to be invisible in order to create a more intimate and seamless user experience. However, since the text color blended with the background, this approach reduced readability and usability.</w:t>
-      </w:r>
-      <w:r>
-        <w:rPr>
-          <w:sz w:val="28"/>
-          <w:szCs w:val="28"/>
-        </w:rPr>
-        <w:t xml:space="preserve"> </w:t>
-      </w:r>
-      <w:r>
-        <w:rPr>
-          <w:sz w:val="28"/>
-          <w:szCs w:val="28"/>
-        </w:rPr>
-        <w:t>herefore, alternative design solutions need to be</w:t>
-      </w:r>
-      <w:r>
-        <w:rPr>
-          <w:sz w:val="28"/>
-          <w:szCs w:val="28"/>
-        </w:rPr>
-        <w:t xml:space="preserve"> implement so I choose the “Light Grey” color to be navigation bar background.</w:t>
-      </w:r>
-    </w:p>
-    <w:p>
-      <w:pPr>
-        <w:ind w:firstLine="360"/>
-        <w:rPr>
-          <w:b/>
-          <w:bCs/>
-          <w:sz w:val="28"/>
-          <w:szCs w:val="28"/>
-        </w:rPr>
-      </w:pPr>
-      <w:r>
-        <w:rPr>
-          <w:b/>
-          <w:bCs/>
-          <w:sz w:val="28"/>
-          <w:szCs w:val="28"/>
-        </w:rPr>
-        <w:t>How does your design satisfy the needs of your personas and scenarios</w:t>
-      </w:r>
-      <w:r>
-        <w:rPr>
-          <w:b/>
-          <w:bCs/>
-          <w:sz w:val="28"/>
-          <w:szCs w:val="28"/>
-        </w:rPr>
-        <w:t>?</w:t>
-      </w:r>
-    </w:p>
-    <w:p>
-      <w:pPr>
-        <w:ind w:firstLine="360"/>
-        <w:rPr>
-          <w:sz w:val="28"/>
-          <w:szCs w:val="28"/>
-        </w:rPr>
-      </w:pPr>
-      <w:r>
-        <w:rPr>
-          <w:sz w:val="28"/>
-          <w:szCs w:val="28"/>
-        </w:rPr>
-        <w:t xml:space="preserve">To </w:t>
-      </w:r>
-      <w:r>
-        <w:rPr>
-          <w:sz w:val="28"/>
-          <w:szCs w:val="28"/>
-        </w:rPr>
-        <w:t>bring our personas</w:t>
-      </w:r>
-      <w:r>
-        <w:rPr>
-          <w:sz w:val="28"/>
-          <w:szCs w:val="28"/>
-        </w:rPr>
-        <w:t xml:space="preserve"> a simple and user-friendly interface suitable for users of all ages, the “Create Post” and “View Post” features are prominently displayed in the hero section of the landing page upon entering the website.</w:t>
-      </w:r>
-    </w:p>
-    <w:p>
-      <w:pPr>
-        <w:ind w:firstLine="360"/>
-        <w:rPr>
-          <w:sz w:val="28"/>
-          <w:szCs w:val="28"/>
-        </w:rPr>
-      </w:pPr>
-      <w:r>
-        <w:rPr>
-          <w:sz w:val="28"/>
-          <w:szCs w:val="28"/>
-        </w:rPr>
-        <w:t>Further down the page, the post visuals and text elements are intentionally structured with larger images, a minimalist design approach, and text layouts that enhance the storytelling and emotional engagement of the content.</w:t>
-      </w:r>
-      <w:r>
-        <w:rPr>
-          <w:sz w:val="28"/>
-          <w:szCs w:val="28"/>
-        </w:rPr>
-        <w:t xml:space="preserve"> </w:t>
-      </w:r>
-      <w:r>
-        <w:rPr>
-          <w:sz w:val="28"/>
-          <w:szCs w:val="28"/>
-        </w:rPr>
-        <w:t xml:space="preserve">This design approach provides users with a clearer understanding of the post’s content and overall </w:t>
-      </w:r>
-      <w:r>
-        <w:rPr>
-          <w:sz w:val="28"/>
-          <w:szCs w:val="28"/>
-        </w:rPr>
-        <w:t xml:space="preserve">web content. </w:t>
-      </w:r>
-    </w:p>
-    <w:p>
-      <w:pPr>
-        <w:ind w:firstLine="360"/>
-        <w:rPr>
-          <w:sz w:val="28"/>
-          <w:szCs w:val="28"/>
-        </w:rPr>
-      </w:pPr>
-      <w:r>
-        <w:rPr>
-          <w:sz w:val="28"/>
-          <w:szCs w:val="28"/>
-        </w:rPr>
-        <w:t xml:space="preserve">On the “Forum” page, a search bar is positioned at the top, accompanied by a filter bar located beneath it. This design </w:t>
-      </w:r>
-      <w:r>
-        <w:rPr>
-          <w:sz w:val="28"/>
-          <w:szCs w:val="28"/>
-        </w:rPr>
-        <w:t>allow</w:t>
-      </w:r>
-      <w:r>
-        <w:rPr>
-          <w:sz w:val="28"/>
-          <w:szCs w:val="28"/>
-        </w:rPr>
-        <w:t xml:space="preserve"> users to search for content efficiently and refine their results according to specific needs.</w:t>
-      </w:r>
-      <w:r>
-        <w:rPr>
-          <w:sz w:val="28"/>
-          <w:szCs w:val="28"/>
-        </w:rPr>
-        <w:t xml:space="preserve"> </w:t>
-      </w:r>
-      <w:r>
-        <w:rPr>
-          <w:sz w:val="28"/>
-          <w:szCs w:val="28"/>
-        </w:rPr>
-        <w:t xml:space="preserve">At the bottom </w:t>
-      </w:r>
-      <w:r>
-        <w:rPr>
-          <w:sz w:val="28"/>
-          <w:szCs w:val="28"/>
-        </w:rPr>
-        <w:lastRenderedPageBreak/>
-        <w:t>of the page, just above the footer, there is a pagination bar that allows users to explore additional related content.</w:t>
+        <w:t>At the bottom of the page, just above the footer, there is a pagination bar that allows users to explore additional related content.</w:t>
       </w:r>
       <w:r>
         <w:rPr>
@@ -3444,6 +3556,7 @@
   <w:style w:type="character" w:default="1" w:styleId="DefaultParagraphFont">
     <w:name w:val="Default Paragraph Font"/>
     <w:uiPriority w:val="1"/>
+    <w:semiHidden/>
     <w:unhideWhenUsed/>
   </w:style>
   <w:style w:type="table" w:default="1" w:styleId="TableNormal">

</xml_diff>

<commit_message>
small adjustment, all button should show  something now!
</commit_message>
<xml_diff>
--- a/30064801's report.docx
+++ b/30064801's report.docx
@@ -368,7 +368,55 @@
           <w:sz w:val="28"/>
           <w:szCs w:val="28"/>
         </w:rPr>
-        <w:t xml:space="preserve"> website will serve as a living archive of global culinary culture, preserving not only recipes but also the emotions, history, and myths that breathe life into every dish. Users will be able to contribute their own stories, photos, and memories, and explore the deep cultural roots and folklore that connect people across countries, generations, and traditions.</w:t>
+        <w:t xml:space="preserve"> website will </w:t>
+      </w:r>
+      <w:r>
+        <w:rPr>
+          <w:rFonts w:ascii="Times New Roman" w:hAnsi="Times New Roman" w:cs="Times New Roman"/>
+          <w:sz w:val="28"/>
+          <w:szCs w:val="28"/>
+        </w:rPr>
+        <w:t>work</w:t>
+      </w:r>
+      <w:r>
+        <w:rPr>
+          <w:rFonts w:ascii="Times New Roman" w:hAnsi="Times New Roman" w:cs="Times New Roman"/>
+          <w:sz w:val="28"/>
+          <w:szCs w:val="28"/>
+        </w:rPr>
+        <w:t xml:space="preserve"> as a living archive of global culinary culture, preserving not only recipes but also the emotions, history, and </w:t>
+      </w:r>
+      <w:r>
+        <w:rPr>
+          <w:rFonts w:ascii="Times New Roman" w:hAnsi="Times New Roman" w:cs="Times New Roman"/>
+          <w:sz w:val="28"/>
+          <w:szCs w:val="28"/>
+        </w:rPr>
+        <w:t>stories</w:t>
+      </w:r>
+      <w:r>
+        <w:rPr>
+          <w:rFonts w:ascii="Times New Roman" w:hAnsi="Times New Roman" w:cs="Times New Roman"/>
+          <w:sz w:val="28"/>
+          <w:szCs w:val="28"/>
+        </w:rPr>
+        <w:t xml:space="preserve"> that breathe life into every dish. Users will be able to contribute their own stories, photos, and memories, and explore the </w:t>
+      </w:r>
+      <w:r>
+        <w:rPr>
+          <w:rFonts w:ascii="Times New Roman" w:hAnsi="Times New Roman" w:cs="Times New Roman"/>
+          <w:sz w:val="28"/>
+          <w:szCs w:val="28"/>
+        </w:rPr>
+        <w:t xml:space="preserve">stories </w:t>
+      </w:r>
+      <w:r>
+        <w:rPr>
+          <w:rFonts w:ascii="Times New Roman" w:hAnsi="Times New Roman" w:cs="Times New Roman"/>
+          <w:sz w:val="28"/>
+          <w:szCs w:val="28"/>
+        </w:rPr>
+        <w:t>that connect people across countries, generations, and traditions.</w:t>
       </w:r>
     </w:p>
     <w:p>
@@ -448,7 +496,23 @@
           <w:sz w:val="28"/>
           <w:szCs w:val="28"/>
         </w:rPr>
-        <w:t xml:space="preserve"> from all around the world. By highlighting personal memories, cultural traditions, and local legends, the website turns food into a vessel for storytelling and cultural preservation. It invites people from around the world to share their own experiences, creating a rich, community</w:t>
+        <w:t xml:space="preserve"> from all around the world. By </w:t>
+      </w:r>
+      <w:r>
+        <w:rPr>
+          <w:rFonts w:ascii="Times New Roman" w:hAnsi="Times New Roman" w:cs="Times New Roman"/>
+          <w:sz w:val="28"/>
+          <w:szCs w:val="28"/>
+        </w:rPr>
+        <w:t>sharing</w:t>
+      </w:r>
+      <w:r>
+        <w:rPr>
+          <w:rFonts w:ascii="Times New Roman" w:hAnsi="Times New Roman" w:cs="Times New Roman"/>
+          <w:sz w:val="28"/>
+          <w:szCs w:val="28"/>
+        </w:rPr>
+        <w:t xml:space="preserve"> personal memories, cultural traditions, and local legends, the website turns food into a vessel for storytelling and cultural preservation. It invites people from around the world to share their own experiences, creating a rich, community</w:t>
       </w:r>
       <w:r>
         <w:rPr>
@@ -833,7 +897,23 @@
           <w:sz w:val="28"/>
           <w:szCs w:val="28"/>
         </w:rPr>
-        <w:t xml:space="preserve">internationa; students </w:t>
+        <w:t>internationa</w:t>
+      </w:r>
+      <w:r>
+        <w:rPr>
+          <w:rFonts w:ascii="Times New Roman" w:hAnsi="Times New Roman" w:cs="Times New Roman"/>
+          <w:sz w:val="28"/>
+          <w:szCs w:val="28"/>
+        </w:rPr>
+        <w:t>l</w:t>
+      </w:r>
+      <w:r>
+        <w:rPr>
+          <w:rFonts w:ascii="Times New Roman" w:hAnsi="Times New Roman" w:cs="Times New Roman"/>
+          <w:sz w:val="28"/>
+          <w:szCs w:val="28"/>
+        </w:rPr>
+        <w:t xml:space="preserve"> students </w:t>
       </w:r>
       <w:r>
         <w:rPr>
@@ -1827,15 +1907,47 @@
           <w:sz w:val="28"/>
           <w:szCs w:val="28"/>
         </w:rPr>
-        <w:t>. To facilitate user engagement, I included a “Forum” feature, which allows users to view discussions, share their own experiences, upload pictures, and describe the</w:t>
-      </w:r>
-      <w:r>
-        <w:rPr>
-          <w:rFonts w:ascii="Times New Roman" w:hAnsi="Times New Roman" w:cs="Times New Roman"/>
-          <w:sz w:val="28"/>
-          <w:szCs w:val="28"/>
-        </w:rPr>
-        <w:t xml:space="preserve">ir experieces, the dishes </w:t>
+        <w:t xml:space="preserve">. To facilitate user engagement, I included a “Forum” feature, which allows users to view </w:t>
+      </w:r>
+      <w:r>
+        <w:rPr>
+          <w:rFonts w:ascii="Times New Roman" w:hAnsi="Times New Roman" w:cs="Times New Roman"/>
+          <w:sz w:val="28"/>
+          <w:szCs w:val="28"/>
+        </w:rPr>
+        <w:t>other stories</w:t>
+      </w:r>
+      <w:r>
+        <w:rPr>
+          <w:rFonts w:ascii="Times New Roman" w:hAnsi="Times New Roman" w:cs="Times New Roman"/>
+          <w:sz w:val="28"/>
+          <w:szCs w:val="28"/>
+        </w:rPr>
+        <w:t>, share their own experiences, upload pictures, and describe the</w:t>
+      </w:r>
+      <w:r>
+        <w:rPr>
+          <w:rFonts w:ascii="Times New Roman" w:hAnsi="Times New Roman" w:cs="Times New Roman"/>
+          <w:sz w:val="28"/>
+          <w:szCs w:val="28"/>
+        </w:rPr>
+        <w:t xml:space="preserve">ir </w:t>
+      </w:r>
+      <w:r>
+        <w:rPr>
+          <w:rFonts w:ascii="Times New Roman" w:hAnsi="Times New Roman" w:cs="Times New Roman"/>
+          <w:sz w:val="28"/>
+          <w:szCs w:val="28"/>
+        </w:rPr>
+        <w:t>experience</w:t>
+      </w:r>
+      <w:r>
+        <w:rPr>
+          <w:rFonts w:ascii="Times New Roman" w:hAnsi="Times New Roman" w:cs="Times New Roman"/>
+          <w:sz w:val="28"/>
+          <w:szCs w:val="28"/>
+        </w:rPr>
+        <w:t xml:space="preserve">, the dishes </w:t>
       </w:r>
       <w:r>
         <w:rPr>
@@ -1875,7 +1987,23 @@
           <w:sz w:val="28"/>
           <w:szCs w:val="28"/>
         </w:rPr>
-        <w:t>. Additionally, the platform includes a “Home” page that serves as a landing page where users can explore featured stories. Clicking on a story triggers an interactive design element that displays a small post review, with a view more, on click will redirect to “</w:t>
+        <w:t>. Additionally, the platform includes a “Home” page that serves as a landing page where users can explore featured stories. Clicking on a story triggers an interactive design element that displays a small post review</w:t>
+      </w:r>
+      <w:r>
+        <w:rPr>
+          <w:rFonts w:ascii="Times New Roman" w:hAnsi="Times New Roman" w:cs="Times New Roman"/>
+          <w:sz w:val="28"/>
+          <w:szCs w:val="28"/>
+        </w:rPr>
+        <w:t xml:space="preserve"> (this has not yet implement)</w:t>
+      </w:r>
+      <w:r>
+        <w:rPr>
+          <w:rFonts w:ascii="Times New Roman" w:hAnsi="Times New Roman" w:cs="Times New Roman"/>
+          <w:sz w:val="28"/>
+          <w:szCs w:val="28"/>
+        </w:rPr>
+        <w:t>, with a view more, on click will redirect to “</w:t>
       </w:r>
       <w:r>
         <w:rPr>
@@ -1891,7 +2019,23 @@
           <w:sz w:val="28"/>
           <w:szCs w:val="28"/>
         </w:rPr>
-        <w:t xml:space="preserve"> View” pages, allow users to react with the post, share their thought on the post. I also added an “About Us” page to inform users about the purpose and goals of the website.</w:t>
+        <w:t xml:space="preserve"> View” pages, allow users to react with the post, share their thought on the post. I also added an “About Us” page to inform users about the purpose and </w:t>
+      </w:r>
+      <w:r>
+        <w:rPr>
+          <w:rFonts w:ascii="Times New Roman" w:hAnsi="Times New Roman" w:cs="Times New Roman"/>
+          <w:sz w:val="28"/>
+          <w:szCs w:val="28"/>
+        </w:rPr>
+        <w:t>the messages</w:t>
+      </w:r>
+      <w:r>
+        <w:rPr>
+          <w:rFonts w:ascii="Times New Roman" w:hAnsi="Times New Roman" w:cs="Times New Roman"/>
+          <w:sz w:val="28"/>
+          <w:szCs w:val="28"/>
+        </w:rPr>
+        <w:t xml:space="preserve"> of the website.</w:t>
       </w:r>
     </w:p>
     <w:p>
@@ -2620,7 +2764,23 @@
           <w:sz w:val="28"/>
           <w:szCs w:val="28"/>
         </w:rPr>
-        <w:t>Additionally, I create a site map to provide a clearer and more structured organization of the content.</w:t>
+        <w:t xml:space="preserve">Additionally, I </w:t>
+      </w:r>
+      <w:r>
+        <w:rPr>
+          <w:rFonts w:ascii="Times New Roman" w:hAnsi="Times New Roman" w:cs="Times New Roman"/>
+          <w:sz w:val="28"/>
+          <w:szCs w:val="28"/>
+        </w:rPr>
+        <w:t>created</w:t>
+      </w:r>
+      <w:r>
+        <w:rPr>
+          <w:rFonts w:ascii="Times New Roman" w:hAnsi="Times New Roman" w:cs="Times New Roman"/>
+          <w:sz w:val="28"/>
+          <w:szCs w:val="28"/>
+        </w:rPr>
+        <w:t xml:space="preserve"> a site map to provide a clearer and more structured organization of the content.</w:t>
       </w:r>
     </w:p>
     <w:p>
@@ -2807,7 +2967,23 @@
           <w:sz w:val="28"/>
           <w:szCs w:val="28"/>
         </w:rPr>
-        <w:t xml:space="preserve">Initially, the navigation bar was designed to be invisible in order to create a more intimate and seamless user experience. However, since the text color blended with the background, this approach reduced readability and usability. </w:t>
+        <w:t xml:space="preserve">Initially, the navigation bar was designed to be invisible </w:t>
+      </w:r>
+      <w:r>
+        <w:rPr>
+          <w:rFonts w:ascii="Times New Roman" w:hAnsi="Times New Roman" w:cs="Times New Roman"/>
+          <w:sz w:val="28"/>
+          <w:szCs w:val="28"/>
+        </w:rPr>
+        <w:t>to</w:t>
+      </w:r>
+      <w:r>
+        <w:rPr>
+          <w:rFonts w:ascii="Times New Roman" w:hAnsi="Times New Roman" w:cs="Times New Roman"/>
+          <w:sz w:val="28"/>
+          <w:szCs w:val="28"/>
+        </w:rPr>
+        <w:t xml:space="preserve"> create a more intimate and seamless user experience. However, since the text color blended with the background, this approach reduced readability and usability. </w:t>
       </w:r>
       <w:r>
         <w:rPr>
@@ -2915,8 +3091,18 @@
           <w:sz w:val="28"/>
           <w:szCs w:val="28"/>
         </w:rPr>
-        <w:t xml:space="preserve">On the “Forum” page, a search bar is positioned at the top, accompanied by a filter bar located beneath it. This design allow users to search for content efficiently and refine their results according to specific needs. At the bottom of the </w:t>
-      </w:r>
+        <w:t xml:space="preserve">On the “Forum” page, a search bar is positioned at the top, accompanied by a filter bar located beneath it. This design allow users to search for content efficiently and refine their results according to specific needs. At the bottom of the page, just above the footer, there is a pagination bar that allows users to explore additional related content. </w:t>
+      </w:r>
+    </w:p>
+    <w:p>
+      <w:pPr>
+        <w:ind w:firstLine="360"/>
+        <w:rPr>
+          <w:rFonts w:ascii="Times New Roman" w:hAnsi="Times New Roman" w:cs="Times New Roman"/>
+          <w:sz w:val="28"/>
+          <w:szCs w:val="28"/>
+        </w:rPr>
+      </w:pPr>
       <w:r>
         <w:rPr>
           <w:rFonts w:ascii="Times New Roman" w:hAnsi="Times New Roman" w:cs="Times New Roman"/>
@@ -2924,24 +3110,6 @@
           <w:szCs w:val="28"/>
         </w:rPr>
         <w:lastRenderedPageBreak/>
-        <w:t xml:space="preserve">page, just above the footer, there is a pagination bar that allows users to explore additional related content. </w:t>
-      </w:r>
-    </w:p>
-    <w:p>
-      <w:pPr>
-        <w:ind w:firstLine="360"/>
-        <w:rPr>
-          <w:rFonts w:ascii="Times New Roman" w:hAnsi="Times New Roman" w:cs="Times New Roman"/>
-          <w:sz w:val="28"/>
-          <w:szCs w:val="28"/>
-        </w:rPr>
-      </w:pPr>
-      <w:r>
-        <w:rPr>
-          <w:rFonts w:ascii="Times New Roman" w:hAnsi="Times New Roman" w:cs="Times New Roman"/>
-          <w:sz w:val="28"/>
-          <w:szCs w:val="28"/>
-        </w:rPr>
         <w:t xml:space="preserve">The “Post View” page enables users to engage with the content by expressing positive or negative reactions through the “Like” and “Dislike” buttons, as well as by sharing their thoughts in the comments section. </w:t>
       </w:r>
     </w:p>
@@ -3034,7 +3202,23 @@
           <w:sz w:val="28"/>
           <w:szCs w:val="28"/>
         </w:rPr>
-        <w:t xml:space="preserve">As usability testing purpose is to shown how efficient users can </w:t>
+        <w:t xml:space="preserve">As usability testing purpose is to </w:t>
+      </w:r>
+      <w:r>
+        <w:rPr>
+          <w:rFonts w:ascii="Times New Roman" w:hAnsi="Times New Roman" w:cs="Times New Roman"/>
+          <w:sz w:val="28"/>
+          <w:szCs w:val="28"/>
+        </w:rPr>
+        <w:t>show</w:t>
+      </w:r>
+      <w:r>
+        <w:rPr>
+          <w:rFonts w:ascii="Times New Roman" w:hAnsi="Times New Roman" w:cs="Times New Roman"/>
+          <w:sz w:val="28"/>
+          <w:szCs w:val="28"/>
+        </w:rPr>
+        <w:t xml:space="preserve"> how efficient users can </w:t>
       </w:r>
       <w:r>
         <w:rPr>
@@ -3050,7 +3234,39 @@
           <w:sz w:val="28"/>
           <w:szCs w:val="28"/>
         </w:rPr>
-        <w:t xml:space="preserve">, so my plan is to using Heuristic Evaluator techniques first to see how well the users is. So my plan is to choosed a group of friend who is have </w:t>
+        <w:t xml:space="preserve">, so my plan is to using Heuristic Evaluator techniques first to see how well the users is. So my plan is to </w:t>
+      </w:r>
+      <w:r>
+        <w:rPr>
+          <w:rFonts w:ascii="Times New Roman" w:hAnsi="Times New Roman" w:cs="Times New Roman"/>
+          <w:sz w:val="28"/>
+          <w:szCs w:val="28"/>
+        </w:rPr>
+        <w:t>choose</w:t>
+      </w:r>
+      <w:r>
+        <w:rPr>
+          <w:rFonts w:ascii="Times New Roman" w:hAnsi="Times New Roman" w:cs="Times New Roman"/>
+          <w:sz w:val="28"/>
+          <w:szCs w:val="28"/>
+        </w:rPr>
+        <w:t xml:space="preserve"> a group of </w:t>
+      </w:r>
+      <w:r>
+        <w:rPr>
+          <w:rFonts w:ascii="Times New Roman" w:hAnsi="Times New Roman" w:cs="Times New Roman"/>
+          <w:sz w:val="28"/>
+          <w:szCs w:val="28"/>
+        </w:rPr>
+        <w:t>friends</w:t>
+      </w:r>
+      <w:r>
+        <w:rPr>
+          <w:rFonts w:ascii="Times New Roman" w:hAnsi="Times New Roman" w:cs="Times New Roman"/>
+          <w:sz w:val="28"/>
+          <w:szCs w:val="28"/>
+        </w:rPr>
+        <w:t xml:space="preserve"> who is have </w:t>
       </w:r>
       <w:r>
         <w:rPr>
@@ -3316,56 +3532,64 @@
           <w:sz w:val="28"/>
           <w:szCs w:val="28"/>
         </w:rPr>
+        <w:t xml:space="preserve">One of </w:t>
+      </w:r>
+      <w:r>
+        <w:rPr>
+          <w:rFonts w:ascii="Times New Roman" w:hAnsi="Times New Roman" w:cs="Times New Roman"/>
+          <w:sz w:val="28"/>
+          <w:szCs w:val="28"/>
+        </w:rPr>
+        <w:t>the</w:t>
+      </w:r>
+      <w:r>
+        <w:rPr>
+          <w:rFonts w:ascii="Times New Roman" w:hAnsi="Times New Roman" w:cs="Times New Roman"/>
+          <w:sz w:val="28"/>
+          <w:szCs w:val="28"/>
+        </w:rPr>
+        <w:t xml:space="preserve"> feedback I received was to create a recipe board</w:t>
+      </w:r>
+      <w:r>
+        <w:rPr>
+          <w:rFonts w:ascii="Times New Roman" w:hAnsi="Times New Roman" w:cs="Times New Roman"/>
+          <w:sz w:val="28"/>
+          <w:szCs w:val="28"/>
+        </w:rPr>
+        <w:t>, which is</w:t>
+      </w:r>
+      <w:r>
+        <w:rPr>
+          <w:rFonts w:ascii="Times New Roman" w:hAnsi="Times New Roman" w:cs="Times New Roman"/>
+          <w:sz w:val="28"/>
+          <w:szCs w:val="28"/>
+        </w:rPr>
+        <w:t xml:space="preserve"> a small GUI that displays the ingredients required for each dish</w:t>
+      </w:r>
+      <w:r>
+        <w:rPr>
+          <w:rFonts w:ascii="Times New Roman" w:hAnsi="Times New Roman" w:cs="Times New Roman"/>
+          <w:sz w:val="28"/>
+          <w:szCs w:val="28"/>
+        </w:rPr>
+        <w:t>, a</w:t>
+      </w:r>
+      <w:r>
+        <w:rPr>
+          <w:rFonts w:ascii="Times New Roman" w:hAnsi="Times New Roman" w:cs="Times New Roman"/>
+          <w:sz w:val="28"/>
+          <w:szCs w:val="28"/>
+        </w:rPr>
+        <w:t xml:space="preserve">long with their </w:t>
+      </w:r>
+      <w:r>
+        <w:rPr>
+          <w:rFonts w:ascii="Times New Roman" w:hAnsi="Times New Roman" w:cs="Times New Roman"/>
+          <w:sz w:val="28"/>
+          <w:szCs w:val="28"/>
+        </w:rPr>
         <w:lastRenderedPageBreak/>
-        <w:t xml:space="preserve">One of </w:t>
-      </w:r>
-      <w:r>
-        <w:rPr>
-          <w:rFonts w:ascii="Times New Roman" w:hAnsi="Times New Roman" w:cs="Times New Roman"/>
-          <w:sz w:val="28"/>
-          <w:szCs w:val="28"/>
-        </w:rPr>
-        <w:t>the</w:t>
-      </w:r>
-      <w:r>
-        <w:rPr>
-          <w:rFonts w:ascii="Times New Roman" w:hAnsi="Times New Roman" w:cs="Times New Roman"/>
-          <w:sz w:val="28"/>
-          <w:szCs w:val="28"/>
-        </w:rPr>
-        <w:t xml:space="preserve"> feedback I received was to create a recipe board</w:t>
-      </w:r>
-      <w:r>
-        <w:rPr>
-          <w:rFonts w:ascii="Times New Roman" w:hAnsi="Times New Roman" w:cs="Times New Roman"/>
-          <w:sz w:val="28"/>
-          <w:szCs w:val="28"/>
-        </w:rPr>
-        <w:t>, which is</w:t>
-      </w:r>
-      <w:r>
-        <w:rPr>
-          <w:rFonts w:ascii="Times New Roman" w:hAnsi="Times New Roman" w:cs="Times New Roman"/>
-          <w:sz w:val="28"/>
-          <w:szCs w:val="28"/>
-        </w:rPr>
-        <w:t xml:space="preserve"> a small GUI that displays the ingredients required for each dish</w:t>
-      </w:r>
-      <w:r>
-        <w:rPr>
-          <w:rFonts w:ascii="Times New Roman" w:hAnsi="Times New Roman" w:cs="Times New Roman"/>
-          <w:sz w:val="28"/>
-          <w:szCs w:val="28"/>
-        </w:rPr>
-        <w:t>, a</w:t>
-      </w:r>
-      <w:r>
-        <w:rPr>
-          <w:rFonts w:ascii="Times New Roman" w:hAnsi="Times New Roman" w:cs="Times New Roman"/>
-          <w:sz w:val="28"/>
-          <w:szCs w:val="28"/>
-        </w:rPr>
-        <w:t>long with their quantities, volumes, sauces, and other details</w:t>
+        <w:t>quantities, volumes, sauces, and other details</w:t>
       </w:r>
       <w:r>
         <w:rPr>
@@ -3543,7 +3767,23 @@
           <w:sz w:val="28"/>
           <w:szCs w:val="28"/>
         </w:rPr>
-        <w:t xml:space="preserve"> review the proposed redesign ideas and vote on which version they find most usable and </w:t>
+        <w:t xml:space="preserve"> review the proposed </w:t>
+      </w:r>
+      <w:r>
+        <w:rPr>
+          <w:rFonts w:ascii="Times New Roman" w:hAnsi="Times New Roman" w:cs="Times New Roman"/>
+          <w:sz w:val="28"/>
+          <w:szCs w:val="28"/>
+        </w:rPr>
+        <w:t>redesigned</w:t>
+      </w:r>
+      <w:r>
+        <w:rPr>
+          <w:rFonts w:ascii="Times New Roman" w:hAnsi="Times New Roman" w:cs="Times New Roman"/>
+          <w:sz w:val="28"/>
+          <w:szCs w:val="28"/>
+        </w:rPr>
+        <w:t xml:space="preserve"> ideas and vote on which version they find most usable and </w:t>
       </w:r>
       <w:r>
         <w:rPr>
@@ -3583,7 +3823,23 @@
           <w:sz w:val="28"/>
           <w:szCs w:val="28"/>
         </w:rPr>
-        <w:t xml:space="preserve"> they have experienced, and then ask for </w:t>
+        <w:t xml:space="preserve"> they have </w:t>
+      </w:r>
+      <w:r>
+        <w:rPr>
+          <w:rFonts w:ascii="Times New Roman" w:hAnsi="Times New Roman" w:cs="Times New Roman"/>
+          <w:sz w:val="28"/>
+          <w:szCs w:val="28"/>
+        </w:rPr>
+        <w:t>experienced and</w:t>
+      </w:r>
+      <w:r>
+        <w:rPr>
+          <w:rFonts w:ascii="Times New Roman" w:hAnsi="Times New Roman" w:cs="Times New Roman"/>
+          <w:sz w:val="28"/>
+          <w:szCs w:val="28"/>
+        </w:rPr>
+        <w:t xml:space="preserve"> then ask for </w:t>
       </w:r>
       <w:r>
         <w:rPr>
@@ -3655,7 +3911,15 @@
           <w:sz w:val="28"/>
           <w:szCs w:val="28"/>
         </w:rPr>
-        <w:t>shares the</w:t>
+        <w:t>share</w:t>
+      </w:r>
+      <w:r>
+        <w:rPr>
+          <w:rFonts w:ascii="Times New Roman" w:hAnsi="Times New Roman" w:cs="Times New Roman"/>
+          <w:sz w:val="28"/>
+          <w:szCs w:val="28"/>
+        </w:rPr>
+        <w:t xml:space="preserve"> the</w:t>
       </w:r>
       <w:r>
         <w:rPr>
@@ -3973,6 +4237,7 @@
           <w:sz w:val="28"/>
           <w:szCs w:val="28"/>
         </w:rPr>
+        <w:lastRenderedPageBreak/>
         <w:t xml:space="preserve">Section 5 </w:t>
       </w:r>
       <w:r>
@@ -4277,7 +4542,23 @@
           <w:sz w:val="28"/>
           <w:szCs w:val="28"/>
         </w:rPr>
-        <w:t xml:space="preserve">or choose to shared their thought. The reason I decided to make this is </w:t>
+        <w:t>or choose to shared their thought. The reason I decided to make this is</w:t>
+      </w:r>
+      <w:r>
+        <w:rPr>
+          <w:rFonts w:ascii="Times New Roman" w:hAnsi="Times New Roman" w:cs="Times New Roman"/>
+          <w:sz w:val="28"/>
+          <w:szCs w:val="28"/>
+        </w:rPr>
+        <w:t xml:space="preserve"> to begin the</w:t>
+      </w:r>
+      <w:r>
+        <w:rPr>
+          <w:rFonts w:ascii="Times New Roman" w:hAnsi="Times New Roman" w:cs="Times New Roman"/>
+          <w:sz w:val="28"/>
+          <w:szCs w:val="28"/>
+        </w:rPr>
+        <w:t xml:space="preserve"> </w:t>
       </w:r>
       <w:r>
         <w:rPr>
@@ -4481,7 +4762,39 @@
           <w:sz w:val="28"/>
           <w:szCs w:val="28"/>
         </w:rPr>
-        <w:t xml:space="preserve"> by search or filter options to</w:t>
+        <w:t xml:space="preserve"> by </w:t>
+      </w:r>
+      <w:r>
+        <w:rPr>
+          <w:rFonts w:ascii="Times New Roman" w:hAnsi="Times New Roman" w:cs="Times New Roman"/>
+          <w:sz w:val="28"/>
+          <w:szCs w:val="28"/>
+        </w:rPr>
+        <w:t>searching</w:t>
+      </w:r>
+      <w:r>
+        <w:rPr>
+          <w:rFonts w:ascii="Times New Roman" w:hAnsi="Times New Roman" w:cs="Times New Roman"/>
+          <w:sz w:val="28"/>
+          <w:szCs w:val="28"/>
+        </w:rPr>
+        <w:t xml:space="preserve"> or filter</w:t>
+      </w:r>
+      <w:r>
+        <w:rPr>
+          <w:rFonts w:ascii="Times New Roman" w:hAnsi="Times New Roman" w:cs="Times New Roman"/>
+          <w:sz w:val="28"/>
+          <w:szCs w:val="28"/>
+        </w:rPr>
+        <w:t>ing</w:t>
+      </w:r>
+      <w:r>
+        <w:rPr>
+          <w:rFonts w:ascii="Times New Roman" w:hAnsi="Times New Roman" w:cs="Times New Roman"/>
+          <w:sz w:val="28"/>
+          <w:szCs w:val="28"/>
+        </w:rPr>
+        <w:t xml:space="preserve"> options to</w:t>
       </w:r>
       <w:r>
         <w:rPr>
@@ -4497,7 +4810,23 @@
           <w:sz w:val="28"/>
           <w:szCs w:val="28"/>
         </w:rPr>
-        <w:t>discover and having a view on others experienced. This is the website core function, because it will support users on exploration and connect with cultural stories.</w:t>
+        <w:t xml:space="preserve">discover and having a view on others experienced. This is </w:t>
+      </w:r>
+      <w:r>
+        <w:rPr>
+          <w:rFonts w:ascii="Times New Roman" w:hAnsi="Times New Roman" w:cs="Times New Roman"/>
+          <w:sz w:val="28"/>
+          <w:szCs w:val="28"/>
+        </w:rPr>
+        <w:t>core function of the website</w:t>
+      </w:r>
+      <w:r>
+        <w:rPr>
+          <w:rFonts w:ascii="Times New Roman" w:hAnsi="Times New Roman" w:cs="Times New Roman"/>
+          <w:sz w:val="28"/>
+          <w:szCs w:val="28"/>
+        </w:rPr>
+        <w:t>, because it will support users on exploration and connect with cultural stories.</w:t>
       </w:r>
     </w:p>
     <w:p>
@@ -4523,7 +4852,23 @@
           <w:sz w:val="28"/>
           <w:szCs w:val="28"/>
         </w:rPr>
-        <w:t xml:space="preserve"> feature for creating post which is Create Forum </w:t>
+        <w:t xml:space="preserve"> feature for creating </w:t>
+      </w:r>
+      <w:r>
+        <w:rPr>
+          <w:rFonts w:ascii="Times New Roman" w:hAnsi="Times New Roman" w:cs="Times New Roman"/>
+          <w:sz w:val="28"/>
+          <w:szCs w:val="28"/>
+        </w:rPr>
+        <w:t>posts</w:t>
+      </w:r>
+      <w:r>
+        <w:rPr>
+          <w:rFonts w:ascii="Times New Roman" w:hAnsi="Times New Roman" w:cs="Times New Roman"/>
+          <w:sz w:val="28"/>
+          <w:szCs w:val="28"/>
+        </w:rPr>
+        <w:t xml:space="preserve"> which is Create Forum </w:t>
       </w:r>
       <w:r>
         <w:rPr>
@@ -4539,23 +4884,63 @@
           <w:sz w:val="28"/>
           <w:szCs w:val="28"/>
         </w:rPr>
-        <w:t xml:space="preserve"> page allow users to share their own stories</w:t>
-      </w:r>
-      <w:r>
-        <w:rPr>
-          <w:rFonts w:ascii="Times New Roman" w:hAnsi="Times New Roman" w:cs="Times New Roman"/>
-          <w:sz w:val="28"/>
-          <w:szCs w:val="28"/>
-        </w:rPr>
-        <w:t>, recipes</w:t>
-      </w:r>
-      <w:r>
-        <w:rPr>
-          <w:rFonts w:ascii="Times New Roman" w:hAnsi="Times New Roman" w:cs="Times New Roman"/>
-          <w:sz w:val="28"/>
-          <w:szCs w:val="28"/>
-        </w:rPr>
-        <w:t xml:space="preserve"> by upload images, videos (have not yet implemented) and share their personal experiences. So that, I can evaluate how well the platform enable users to share their stories and </w:t>
+        <w:t xml:space="preserve"> page </w:t>
+      </w:r>
+      <w:r>
+        <w:rPr>
+          <w:rFonts w:ascii="Times New Roman" w:hAnsi="Times New Roman" w:cs="Times New Roman"/>
+          <w:sz w:val="28"/>
+          <w:szCs w:val="28"/>
+        </w:rPr>
+        <w:t>allows</w:t>
+      </w:r>
+      <w:r>
+        <w:rPr>
+          <w:rFonts w:ascii="Times New Roman" w:hAnsi="Times New Roman" w:cs="Times New Roman"/>
+          <w:sz w:val="28"/>
+          <w:szCs w:val="28"/>
+        </w:rPr>
+        <w:t xml:space="preserve"> users to share their own </w:t>
+      </w:r>
+      <w:r>
+        <w:rPr>
+          <w:rFonts w:ascii="Times New Roman" w:hAnsi="Times New Roman" w:cs="Times New Roman"/>
+          <w:sz w:val="28"/>
+          <w:szCs w:val="28"/>
+        </w:rPr>
+        <w:t>stories and</w:t>
+      </w:r>
+      <w:r>
+        <w:rPr>
+          <w:rFonts w:ascii="Times New Roman" w:hAnsi="Times New Roman" w:cs="Times New Roman"/>
+          <w:sz w:val="28"/>
+          <w:szCs w:val="28"/>
+        </w:rPr>
+        <w:t xml:space="preserve"> recipes</w:t>
+      </w:r>
+      <w:r>
+        <w:rPr>
+          <w:rFonts w:ascii="Times New Roman" w:hAnsi="Times New Roman" w:cs="Times New Roman"/>
+          <w:sz w:val="28"/>
+          <w:szCs w:val="28"/>
+        </w:rPr>
+        <w:t xml:space="preserve"> by upload images, videos (have not yet implemented) and share their personal experiences. So that, I can evaluate how well the platform </w:t>
+      </w:r>
+      <w:r>
+        <w:rPr>
+          <w:rFonts w:ascii="Times New Roman" w:hAnsi="Times New Roman" w:cs="Times New Roman"/>
+          <w:sz w:val="28"/>
+          <w:szCs w:val="28"/>
+        </w:rPr>
+        <w:t>enables</w:t>
+      </w:r>
+      <w:r>
+        <w:rPr>
+          <w:rFonts w:ascii="Times New Roman" w:hAnsi="Times New Roman" w:cs="Times New Roman"/>
+          <w:sz w:val="28"/>
+          <w:szCs w:val="28"/>
+        </w:rPr>
+        <w:t xml:space="preserve"> users to share their stories and </w:t>
       </w:r>
       <w:r>
         <w:rPr>
@@ -4579,7 +4964,23 @@
           <w:sz w:val="28"/>
           <w:szCs w:val="28"/>
         </w:rPr>
-        <w:t xml:space="preserve">Since this is only a prototype, many additional functions will be added later on to enhance the filter options of the “Forum.” </w:t>
+        <w:t xml:space="preserve">Since this is only a prototype, many additional functions will be added </w:t>
+      </w:r>
+      <w:r>
+        <w:rPr>
+          <w:rFonts w:ascii="Times New Roman" w:hAnsi="Times New Roman" w:cs="Times New Roman"/>
+          <w:sz w:val="28"/>
+          <w:szCs w:val="28"/>
+        </w:rPr>
+        <w:t>later</w:t>
+      </w:r>
+      <w:r>
+        <w:rPr>
+          <w:rFonts w:ascii="Times New Roman" w:hAnsi="Times New Roman" w:cs="Times New Roman"/>
+          <w:sz w:val="28"/>
+          <w:szCs w:val="28"/>
+        </w:rPr>
+        <w:t xml:space="preserve"> to enhance the filter options of the “Forum.” </w:t>
       </w:r>
       <w:r>
         <w:rPr>
@@ -4595,7 +4996,15 @@
           <w:sz w:val="28"/>
           <w:szCs w:val="28"/>
         </w:rPr>
-        <w:t>improvement is the introduction of a tagging system for each posts</w:t>
+        <w:t xml:space="preserve">improvement is the introduction of a tagging system for each </w:t>
+      </w:r>
+      <w:r>
+        <w:rPr>
+          <w:rFonts w:ascii="Times New Roman" w:hAnsi="Times New Roman" w:cs="Times New Roman"/>
+          <w:sz w:val="28"/>
+          <w:szCs w:val="28"/>
+        </w:rPr>
+        <w:t>post</w:t>
       </w:r>
       <w:r>
         <w:rPr>
@@ -4646,7 +5055,7 @@
           <w:sz w:val="28"/>
           <w:szCs w:val="28"/>
         </w:rPr>
-        <w:t>allow</w:t>
+        <w:t>allows</w:t>
       </w:r>
       <w:r>
         <w:rPr>
@@ -4694,7 +5103,55 @@
           <w:sz w:val="28"/>
           <w:szCs w:val="28"/>
         </w:rPr>
-        <w:t>to share their reactions, as well as upload images related to similar experiences. It was implemented to test how well the users interact with the content and visuals. Its also allow to evaluated the readability, image clarity and the functionality of comment feature.</w:t>
+        <w:t xml:space="preserve">to share their reactions, as well as upload images related to similar experiences. It was implemented to test how well the users interact with the content and visuals. </w:t>
+      </w:r>
+      <w:r>
+        <w:rPr>
+          <w:rFonts w:ascii="Times New Roman" w:hAnsi="Times New Roman" w:cs="Times New Roman"/>
+          <w:sz w:val="28"/>
+          <w:szCs w:val="28"/>
+        </w:rPr>
+        <w:t>It also allows us</w:t>
+      </w:r>
+      <w:r>
+        <w:rPr>
+          <w:rFonts w:ascii="Times New Roman" w:hAnsi="Times New Roman" w:cs="Times New Roman"/>
+          <w:sz w:val="28"/>
+          <w:szCs w:val="28"/>
+        </w:rPr>
+        <w:t xml:space="preserve"> to </w:t>
+      </w:r>
+      <w:r>
+        <w:rPr>
+          <w:rFonts w:ascii="Times New Roman" w:hAnsi="Times New Roman" w:cs="Times New Roman"/>
+          <w:sz w:val="28"/>
+          <w:szCs w:val="28"/>
+        </w:rPr>
+        <w:t>evaluate</w:t>
+      </w:r>
+      <w:r>
+        <w:rPr>
+          <w:rFonts w:ascii="Times New Roman" w:hAnsi="Times New Roman" w:cs="Times New Roman"/>
+          <w:sz w:val="28"/>
+          <w:szCs w:val="28"/>
+        </w:rPr>
+        <w:t xml:space="preserve"> the readability, image clarity and the functionality of comment </w:t>
+      </w:r>
+      <w:r>
+        <w:rPr>
+          <w:rFonts w:ascii="Times New Roman" w:hAnsi="Times New Roman" w:cs="Times New Roman"/>
+          <w:sz w:val="28"/>
+          <w:szCs w:val="28"/>
+        </w:rPr>
+        <w:t>features</w:t>
+      </w:r>
+      <w:r>
+        <w:rPr>
+          <w:rFonts w:ascii="Times New Roman" w:hAnsi="Times New Roman" w:cs="Times New Roman"/>
+          <w:sz w:val="28"/>
+          <w:szCs w:val="28"/>
+        </w:rPr>
+        <w:t>.</w:t>
       </w:r>
     </w:p>
     <w:p>
@@ -4856,7 +5313,23 @@
           <w:sz w:val="28"/>
           <w:szCs w:val="28"/>
         </w:rPr>
-        <w:t>: This one is the library I get icon from</w:t>
+        <w:t>: This one is the library</w:t>
+      </w:r>
+      <w:r>
+        <w:rPr>
+          <w:rFonts w:ascii="Times New Roman" w:hAnsi="Times New Roman" w:cs="Times New Roman"/>
+          <w:sz w:val="28"/>
+          <w:szCs w:val="28"/>
+        </w:rPr>
+        <w:t xml:space="preserve"> where</w:t>
+      </w:r>
+      <w:r>
+        <w:rPr>
+          <w:rFonts w:ascii="Times New Roman" w:hAnsi="Times New Roman" w:cs="Times New Roman"/>
+          <w:sz w:val="28"/>
+          <w:szCs w:val="28"/>
+        </w:rPr>
+        <w:t xml:space="preserve"> I get icon from</w:t>
       </w:r>
     </w:p>
     <w:p>
@@ -5113,7 +5586,31 @@
                 <w:sz w:val="28"/>
                 <w:szCs w:val="28"/>
               </w:rPr>
-              <w:t>share our stories, reason and the value we aim to bring by plain text</w:t>
+              <w:t>shares</w:t>
+            </w:r>
+            <w:r>
+              <w:rPr>
+                <w:rFonts w:ascii="Times New Roman" w:hAnsi="Times New Roman" w:cs="Times New Roman"/>
+                <w:sz w:val="28"/>
+                <w:szCs w:val="28"/>
+              </w:rPr>
+              <w:t xml:space="preserve"> our stories, </w:t>
+            </w:r>
+            <w:r>
+              <w:rPr>
+                <w:rFonts w:ascii="Times New Roman" w:hAnsi="Times New Roman" w:cs="Times New Roman"/>
+                <w:sz w:val="28"/>
+                <w:szCs w:val="28"/>
+              </w:rPr>
+              <w:t>reasons</w:t>
+            </w:r>
+            <w:r>
+              <w:rPr>
+                <w:rFonts w:ascii="Times New Roman" w:hAnsi="Times New Roman" w:cs="Times New Roman"/>
+                <w:sz w:val="28"/>
+                <w:szCs w:val="28"/>
+              </w:rPr>
+              <w:t xml:space="preserve"> and the value we aim to bring by plain text</w:t>
             </w:r>
           </w:p>
         </w:tc>
@@ -5205,7 +5702,55 @@
                 <w:sz w:val="28"/>
                 <w:szCs w:val="28"/>
               </w:rPr>
-              <w:t>This file allow users to browse stories by the search, filter,.. or navigate to</w:t>
+              <w:t xml:space="preserve">This file </w:t>
+            </w:r>
+            <w:r>
+              <w:rPr>
+                <w:rFonts w:ascii="Times New Roman" w:hAnsi="Times New Roman" w:cs="Times New Roman"/>
+                <w:sz w:val="28"/>
+                <w:szCs w:val="28"/>
+              </w:rPr>
+              <w:t>allows</w:t>
+            </w:r>
+            <w:r>
+              <w:rPr>
+                <w:rFonts w:ascii="Times New Roman" w:hAnsi="Times New Roman" w:cs="Times New Roman"/>
+                <w:sz w:val="28"/>
+                <w:szCs w:val="28"/>
+              </w:rPr>
+              <w:t xml:space="preserve"> users to browse stories </w:t>
+            </w:r>
+            <w:r>
+              <w:rPr>
+                <w:rFonts w:ascii="Times New Roman" w:hAnsi="Times New Roman" w:cs="Times New Roman"/>
+                <w:sz w:val="28"/>
+                <w:szCs w:val="28"/>
+              </w:rPr>
+              <w:t>by searching</w:t>
+            </w:r>
+            <w:r>
+              <w:rPr>
+                <w:rFonts w:ascii="Times New Roman" w:hAnsi="Times New Roman" w:cs="Times New Roman"/>
+                <w:sz w:val="28"/>
+                <w:szCs w:val="28"/>
+              </w:rPr>
+              <w:t xml:space="preserve">, </w:t>
+            </w:r>
+            <w:r>
+              <w:rPr>
+                <w:rFonts w:ascii="Times New Roman" w:hAnsi="Times New Roman" w:cs="Times New Roman"/>
+                <w:sz w:val="28"/>
+                <w:szCs w:val="28"/>
+              </w:rPr>
+              <w:t xml:space="preserve">filtering </w:t>
+            </w:r>
+            <w:r>
+              <w:rPr>
+                <w:rFonts w:ascii="Times New Roman" w:hAnsi="Times New Roman" w:cs="Times New Roman"/>
+                <w:sz w:val="28"/>
+                <w:szCs w:val="28"/>
+              </w:rPr>
+              <w:t>or navigate to</w:t>
             </w:r>
             <w:r>
               <w:rPr>
@@ -5330,7 +5875,23 @@
                 <w:sz w:val="28"/>
                 <w:szCs w:val="28"/>
               </w:rPr>
-              <w:t>This file allow user</w:t>
+              <w:t xml:space="preserve">This file </w:t>
+            </w:r>
+            <w:r>
+              <w:rPr>
+                <w:rFonts w:ascii="Times New Roman" w:hAnsi="Times New Roman" w:cs="Times New Roman"/>
+                <w:sz w:val="28"/>
+                <w:szCs w:val="28"/>
+              </w:rPr>
+              <w:t>allows</w:t>
+            </w:r>
+            <w:r>
+              <w:rPr>
+                <w:rFonts w:ascii="Times New Roman" w:hAnsi="Times New Roman" w:cs="Times New Roman"/>
+                <w:sz w:val="28"/>
+                <w:szCs w:val="28"/>
+              </w:rPr>
+              <w:t xml:space="preserve"> user</w:t>
             </w:r>
             <w:r>
               <w:rPr>
@@ -5354,7 +5915,15 @@
                 <w:sz w:val="28"/>
                 <w:szCs w:val="28"/>
               </w:rPr>
-              <w:t>to share their stories,</w:t>
+              <w:t xml:space="preserve">to share their </w:t>
+            </w:r>
+            <w:r>
+              <w:rPr>
+                <w:rFonts w:ascii="Times New Roman" w:hAnsi="Times New Roman" w:cs="Times New Roman"/>
+                <w:sz w:val="28"/>
+                <w:szCs w:val="28"/>
+              </w:rPr>
+              <w:t>stories and</w:t>
             </w:r>
             <w:r>
               <w:rPr>
@@ -5462,7 +6031,39 @@
                 <w:sz w:val="28"/>
                 <w:szCs w:val="28"/>
               </w:rPr>
-              <w:t xml:space="preserve">This file display the details of users posts. Users can interact with the posts by adding an attachment, like, dislike or leave a </w:t>
+              <w:t xml:space="preserve">This file </w:t>
+            </w:r>
+            <w:r>
+              <w:rPr>
+                <w:rFonts w:ascii="Times New Roman" w:hAnsi="Times New Roman" w:cs="Times New Roman"/>
+                <w:sz w:val="28"/>
+                <w:szCs w:val="28"/>
+              </w:rPr>
+              <w:t>displays</w:t>
+            </w:r>
+            <w:r>
+              <w:rPr>
+                <w:rFonts w:ascii="Times New Roman" w:hAnsi="Times New Roman" w:cs="Times New Roman"/>
+                <w:sz w:val="28"/>
+                <w:szCs w:val="28"/>
+              </w:rPr>
+              <w:t xml:space="preserve"> the details of users posts. Users can interact with </w:t>
+            </w:r>
+            <w:r>
+              <w:rPr>
+                <w:rFonts w:ascii="Times New Roman" w:hAnsi="Times New Roman" w:cs="Times New Roman"/>
+                <w:sz w:val="28"/>
+                <w:szCs w:val="28"/>
+              </w:rPr>
+              <w:t>posts</w:t>
+            </w:r>
+            <w:r>
+              <w:rPr>
+                <w:rFonts w:ascii="Times New Roman" w:hAnsi="Times New Roman" w:cs="Times New Roman"/>
+                <w:sz w:val="28"/>
+                <w:szCs w:val="28"/>
+              </w:rPr>
+              <w:t xml:space="preserve"> by adding an attachment, like, dislike or leave a </w:t>
             </w:r>
             <w:r>
               <w:rPr>
@@ -5562,7 +6163,39 @@
                 <w:sz w:val="28"/>
                 <w:szCs w:val="28"/>
               </w:rPr>
-              <w:t xml:space="preserve">This JS file handles the event which are alert system, search system. </w:t>
+              <w:t xml:space="preserve">This JS file handles </w:t>
+            </w:r>
+            <w:r>
+              <w:rPr>
+                <w:rFonts w:ascii="Times New Roman" w:hAnsi="Times New Roman" w:cs="Times New Roman"/>
+                <w:sz w:val="28"/>
+                <w:szCs w:val="28"/>
+              </w:rPr>
+              <w:t>events</w:t>
+            </w:r>
+            <w:r>
+              <w:rPr>
+                <w:rFonts w:ascii="Times New Roman" w:hAnsi="Times New Roman" w:cs="Times New Roman"/>
+                <w:sz w:val="28"/>
+                <w:szCs w:val="28"/>
+              </w:rPr>
+              <w:t xml:space="preserve"> which are alert </w:t>
+            </w:r>
+            <w:r>
+              <w:rPr>
+                <w:rFonts w:ascii="Times New Roman" w:hAnsi="Times New Roman" w:cs="Times New Roman"/>
+                <w:sz w:val="28"/>
+                <w:szCs w:val="28"/>
+              </w:rPr>
+              <w:t>system and</w:t>
+            </w:r>
+            <w:r>
+              <w:rPr>
+                <w:rFonts w:ascii="Times New Roman" w:hAnsi="Times New Roman" w:cs="Times New Roman"/>
+                <w:sz w:val="28"/>
+                <w:szCs w:val="28"/>
+              </w:rPr>
+              <w:t xml:space="preserve"> search system. </w:t>
             </w:r>
           </w:p>
         </w:tc>
@@ -5654,7 +6287,39 @@
                 <w:sz w:val="28"/>
                 <w:szCs w:val="28"/>
               </w:rPr>
-              <w:t>This html file ONLY serves as a template for other, ensuring they share the same style, include header, footer and the main content layout. Further details can be found in template.html</w:t>
+              <w:t xml:space="preserve">This html file ONLY serves as a template for </w:t>
+            </w:r>
+            <w:r>
+              <w:rPr>
+                <w:rFonts w:ascii="Times New Roman" w:hAnsi="Times New Roman" w:cs="Times New Roman"/>
+                <w:sz w:val="28"/>
+                <w:szCs w:val="28"/>
+              </w:rPr>
+              <w:t>others</w:t>
+            </w:r>
+            <w:r>
+              <w:rPr>
+                <w:rFonts w:ascii="Times New Roman" w:hAnsi="Times New Roman" w:cs="Times New Roman"/>
+                <w:sz w:val="28"/>
+                <w:szCs w:val="28"/>
+              </w:rPr>
+              <w:t xml:space="preserve">, ensuring they share the same style, </w:t>
+            </w:r>
+            <w:r>
+              <w:rPr>
+                <w:rFonts w:ascii="Times New Roman" w:hAnsi="Times New Roman" w:cs="Times New Roman"/>
+                <w:sz w:val="28"/>
+                <w:szCs w:val="28"/>
+              </w:rPr>
+              <w:t>including</w:t>
+            </w:r>
+            <w:r>
+              <w:rPr>
+                <w:rFonts w:ascii="Times New Roman" w:hAnsi="Times New Roman" w:cs="Times New Roman"/>
+                <w:sz w:val="28"/>
+                <w:szCs w:val="28"/>
+              </w:rPr>
+              <w:t xml:space="preserve"> header, footer and the main content layout. Further details can be found in template.html</w:t>
             </w:r>
           </w:p>
         </w:tc>
@@ -5700,7 +6365,39 @@
                 <w:sz w:val="28"/>
                 <w:szCs w:val="28"/>
               </w:rPr>
-              <w:t>This folder contains all the images that used in the website, which are listed in all CSS/html files</w:t>
+              <w:t xml:space="preserve">This folder contains all the images that </w:t>
+            </w:r>
+            <w:r>
+              <w:rPr>
+                <w:rFonts w:ascii="Times New Roman" w:hAnsi="Times New Roman" w:cs="Times New Roman"/>
+                <w:sz w:val="28"/>
+                <w:szCs w:val="28"/>
+              </w:rPr>
+              <w:t>are used</w:t>
+            </w:r>
+            <w:r>
+              <w:rPr>
+                <w:rFonts w:ascii="Times New Roman" w:hAnsi="Times New Roman" w:cs="Times New Roman"/>
+                <w:sz w:val="28"/>
+                <w:szCs w:val="28"/>
+              </w:rPr>
+              <w:t xml:space="preserve"> </w:t>
+            </w:r>
+            <w:r>
+              <w:rPr>
+                <w:rFonts w:ascii="Times New Roman" w:hAnsi="Times New Roman" w:cs="Times New Roman"/>
+                <w:sz w:val="28"/>
+                <w:szCs w:val="28"/>
+              </w:rPr>
+              <w:t>on</w:t>
+            </w:r>
+            <w:r>
+              <w:rPr>
+                <w:rFonts w:ascii="Times New Roman" w:hAnsi="Times New Roman" w:cs="Times New Roman"/>
+                <w:sz w:val="28"/>
+                <w:szCs w:val="28"/>
+              </w:rPr>
+              <w:t xml:space="preserve"> the website, which are listed in all CSS/html files</w:t>
             </w:r>
           </w:p>
         </w:tc>
@@ -6329,6 +7026,7 @@
   <w:style w:type="character" w:default="1" w:styleId="DefaultParagraphFont">
     <w:name w:val="Default Paragraph Font"/>
     <w:uiPriority w:val="1"/>
+    <w:semiHidden/>
     <w:unhideWhenUsed/>
   </w:style>
   <w:style w:type="table" w:default="1" w:styleId="TableNormal">

</xml_diff>